<commit_message>
Update report header and page breaks
</commit_message>
<xml_diff>
--- a/templates/CNS_15598_1_109_template_clean.docx
+++ b/templates/CNS_15598_1_109_template_clean.docx
@@ -19,8 +19,8 @@
         <w:gridCol w:w="851"/>
         <w:gridCol w:w="2268"/>
         <w:gridCol w:w="1700"/>
-        <w:gridCol w:w="847"/>
-        <w:gridCol w:w="3973"/>
+        <w:gridCol w:w="846"/>
+        <w:gridCol w:w="3974"/>
       </w:tblGrid>
       <w:tr>
         <w:trPr>
@@ -332,7 +332,7 @@
                 <w:tab w:val="right" w:pos="3282" w:leader="dot"/>
               </w:tabs>
               <w:suppressAutoHyphens w:val="true"/>
-              <w:overflowPunct w:val="true"/>
+              <w:overflowPunct w:val="false"/>
               <w:spacing w:lineRule="exact" w:line="180" w:before="66" w:after="54"/>
               <w:textAlignment w:val="auto"/>
               <w:rPr>
@@ -504,7 +504,6 @@
             </w:pPr>
             <w:r>
               <w:rPr/>
-              <w:t>{{ meta.applicant }}</w:t>
             </w:r>
           </w:p>
         </w:tc>
@@ -575,7 +574,6 @@
             </w:pPr>
             <w:r>
               <w:rPr/>
-              <w:t>{{ meta.applicant_address }}</w:t>
             </w:r>
           </w:p>
         </w:tc>
@@ -863,7 +861,7 @@
                 <w:tab w:val="right" w:pos="3282" w:leader="dot"/>
               </w:tabs>
               <w:suppressAutoHyphens w:val="true"/>
-              <w:overflowPunct w:val="true"/>
+              <w:overflowPunct w:val="false"/>
               <w:spacing w:lineRule="exact" w:line="180" w:before="66" w:after="54"/>
               <w:textAlignment w:val="auto"/>
               <w:rPr>
@@ -982,7 +980,7 @@
                 <w:tab w:val="right" w:pos="3282" w:leader="dot"/>
               </w:tabs>
               <w:suppressAutoHyphens w:val="true"/>
-              <w:overflowPunct w:val="true"/>
+              <w:overflowPunct w:val="false"/>
               <w:spacing w:lineRule="exact" w:line="180" w:before="66" w:after="54"/>
               <w:textAlignment w:val="auto"/>
               <w:rPr>
@@ -1043,11 +1041,11 @@
                 <w:lang w:val="en-GB"/>
               </w:rPr>
             </w:pPr>
-            <w:bookmarkStart w:id="0" w:name="OLE_LINK17"/>
-            <w:bookmarkStart w:id="1" w:name="OLE_LINK16"/>
+            <w:bookmarkStart w:id="0" w:name="OLE_LINK14"/>
+            <w:bookmarkStart w:id="1" w:name="OLE_LINK15"/>
             <w:bookmarkStart w:id="2" w:name="_Hlk519585666"/>
-            <w:bookmarkStart w:id="3" w:name="OLE_LINK15"/>
-            <w:bookmarkStart w:id="4" w:name="OLE_LINK14"/>
+            <w:bookmarkStart w:id="3" w:name="OLE_LINK16"/>
+            <w:bookmarkStart w:id="4" w:name="OLE_LINK17"/>
             <w:bookmarkEnd w:id="0"/>
             <w:bookmarkEnd w:id="1"/>
             <w:bookmarkEnd w:id="2"/>
@@ -1097,7 +1095,7 @@
                 <w:tab w:val="right" w:pos="3282" w:leader="dot"/>
               </w:tabs>
               <w:suppressAutoHyphens w:val="true"/>
-              <w:overflowPunct w:val="true"/>
+              <w:overflowPunct w:val="false"/>
               <w:spacing w:lineRule="exact" w:line="240" w:before="66" w:after="54"/>
               <w:textAlignment w:val="auto"/>
               <w:rPr>
@@ -1199,7 +1197,7 @@
                 <w:tab w:val="right" w:pos="3282" w:leader="dot"/>
               </w:tabs>
               <w:suppressAutoHyphens w:val="true"/>
-              <w:overflowPunct w:val="true"/>
+              <w:overflowPunct w:val="false"/>
               <w:spacing w:lineRule="exact" w:line="240" w:before="66" w:after="54"/>
               <w:textAlignment w:val="auto"/>
               <w:rPr>
@@ -1298,7 +1296,7 @@
                 <w:tab w:val="right" w:pos="3282" w:leader="dot"/>
               </w:tabs>
               <w:suppressAutoHyphens w:val="true"/>
-              <w:overflowPunct w:val="true"/>
+              <w:overflowPunct w:val="false"/>
               <w:spacing w:lineRule="exact" w:line="240" w:before="66" w:after="54"/>
               <w:textAlignment w:val="auto"/>
               <w:rPr>
@@ -1431,7 +1429,7 @@
                 <w:tab w:val="right" w:pos="3282" w:leader="dot"/>
               </w:tabs>
               <w:suppressAutoHyphens w:val="true"/>
-              <w:overflowPunct w:val="true"/>
+              <w:overflowPunct w:val="false"/>
               <w:snapToGrid w:val="false"/>
               <w:spacing w:lineRule="exact" w:line="240" w:before="66" w:after="54"/>
               <w:textAlignment w:val="auto"/>
@@ -1532,7 +1530,7 @@
                 <w:tab w:val="right" w:pos="3282" w:leader="dot"/>
               </w:tabs>
               <w:suppressAutoHyphens w:val="true"/>
-              <w:overflowPunct w:val="true"/>
+              <w:overflowPunct w:val="false"/>
               <w:spacing w:lineRule="exact" w:line="240" w:before="66" w:after="54"/>
               <w:textAlignment w:val="auto"/>
               <w:rPr>
@@ -1545,49 +1543,7 @@
               </w:rPr>
             </w:pPr>
             <w:r>
-              <w:rPr>
-                <w:rFonts w:ascii="Times New Roman" w:hAnsi="Times New Roman" w:cs="Times New Roman" w:eastAsia="標楷體"/>
-                <w:spacing w:val="-2"/>
-                <w:kern w:val="2"/>
-                <w:sz w:val="22"/>
-                <w:szCs w:val="22"/>
-                <w:lang w:val="en-US"/>
-              </w:rPr>
-              <w:t>輸入</w:t>
-            </w:r>
-            <w:r>
-              <w:rPr>
-                <w:rFonts w:eastAsia="標楷體" w:cs="Times New Roman" w:ascii="Times New Roman" w:hAnsi="Times New Roman"/>
-                <w:spacing w:val="-2"/>
-                <w:kern w:val="2"/>
-                <w:sz w:val="22"/>
-                <w:szCs w:val="22"/>
-                <w:lang w:val="en-US"/>
-              </w:rPr>
-              <w:t>: {{ meta.ratings_input }}</w:t>
-              <w:br/>
-            </w:r>
-            <w:r>
-              <w:rPr>
-                <w:rFonts w:ascii="Times New Roman" w:hAnsi="Times New Roman" w:cs="Times New Roman" w:eastAsia="標楷體"/>
-                <w:spacing w:val="-2"/>
-                <w:kern w:val="2"/>
-                <w:sz w:val="22"/>
-                <w:szCs w:val="22"/>
-                <w:lang w:val="en-US"/>
-              </w:rPr>
-              <w:t>輸出</w:t>
-            </w:r>
-            <w:r>
-              <w:rPr>
-                <w:rFonts w:eastAsia="標楷體" w:cs="Times New Roman" w:ascii="Times New Roman" w:hAnsi="Times New Roman"/>
-                <w:spacing w:val="-2"/>
-                <w:kern w:val="2"/>
-                <w:sz w:val="22"/>
-                <w:szCs w:val="22"/>
-                <w:lang w:val="en-US"/>
-              </w:rPr>
-              <w:t>: {{ meta.ratings_output }}</w:t>
+              <w:rPr/>
             </w:r>
           </w:p>
         </w:tc>
@@ -2368,7 +2324,7 @@
               <w:pStyle w:val="EndnoteText"/>
               <w:widowControl w:val="false"/>
               <w:suppressAutoHyphens w:val="true"/>
-              <w:overflowPunct w:val="true"/>
+              <w:overflowPunct w:val="false"/>
               <w:spacing w:lineRule="exact" w:line="240" w:before="66" w:after="54"/>
               <w:textAlignment w:val="auto"/>
               <w:rPr>
@@ -2620,7 +2576,7 @@
               <w:pStyle w:val="EndnoteText"/>
               <w:widowControl w:val="false"/>
               <w:suppressAutoHyphens w:val="true"/>
-              <w:overflowPunct w:val="true"/>
+              <w:overflowPunct w:val="false"/>
               <w:spacing w:lineRule="exact" w:line="240" w:before="66" w:after="54"/>
               <w:textAlignment w:val="auto"/>
               <w:rPr>
@@ -2699,7 +2655,7 @@
               <w:pStyle w:val="Style27"/>
               <w:numPr>
                 <w:ilvl w:val="0"/>
-                <w:numId w:val="3"/>
+                <w:numId w:val="2"/>
               </w:numPr>
               <w:ind w:hanging="480" w:left="480" w:right="0"/>
               <w:rPr>
@@ -2726,7 +2682,7 @@
               <w:pStyle w:val="Style27"/>
               <w:numPr>
                 <w:ilvl w:val="0"/>
-                <w:numId w:val="3"/>
+                <w:numId w:val="2"/>
               </w:numPr>
               <w:ind w:hanging="480" w:left="480" w:right="0"/>
               <w:rPr>
@@ -2793,7 +2749,7 @@
               <w:pStyle w:val="Style27"/>
               <w:numPr>
                 <w:ilvl w:val="0"/>
-                <w:numId w:val="3"/>
+                <w:numId w:val="2"/>
               </w:numPr>
               <w:ind w:hanging="480" w:left="480" w:right="0"/>
               <w:rPr>
@@ -2820,7 +2776,7 @@
               <w:pStyle w:val="Style27"/>
               <w:numPr>
                 <w:ilvl w:val="0"/>
-                <w:numId w:val="3"/>
+                <w:numId w:val="2"/>
               </w:numPr>
               <w:ind w:hanging="480" w:left="480" w:right="0"/>
               <w:rPr>
@@ -2939,7 +2895,7 @@
         </w:tc>
         <w:tc>
           <w:tcPr>
-            <w:tcW w:w="847" w:type="dxa"/>
+            <w:tcW w:w="846" w:type="dxa"/>
             <w:tcBorders>
               <w:top w:val="double" w:sz="6" w:space="0" w:color="000000"/>
               <w:left w:val="single" w:sz="6" w:space="0" w:color="000000"/>
@@ -2996,7 +2952,7 @@
         </w:tc>
         <w:tc>
           <w:tcPr>
-            <w:tcW w:w="3973" w:type="dxa"/>
+            <w:tcW w:w="3974" w:type="dxa"/>
             <w:tcBorders>
               <w:top w:val="double" w:sz="6" w:space="0" w:color="000000"/>
               <w:left w:val="single" w:sz="6" w:space="0" w:color="000000"/>
@@ -3371,8 +3327,8 @@
         </w:tblCellMar>
       </w:tblPr>
       <w:tblGrid>
-        <w:gridCol w:w="860"/>
-        <w:gridCol w:w="1847"/>
+        <w:gridCol w:w="859"/>
+        <w:gridCol w:w="1848"/>
         <w:gridCol w:w="2396"/>
         <w:gridCol w:w="4549"/>
       </w:tblGrid>
@@ -3431,7 +3387,7 @@
         </w:trPr>
         <w:tc>
           <w:tcPr>
-            <w:tcW w:w="860" w:type="dxa"/>
+            <w:tcW w:w="859" w:type="dxa"/>
             <w:tcBorders>
               <w:top w:val="single" w:sz="4" w:space="0" w:color="000000"/>
               <w:left w:val="single" w:sz="4" w:space="0" w:color="000000"/>
@@ -3467,7 +3423,7 @@
         </w:tc>
         <w:tc>
           <w:tcPr>
-            <w:tcW w:w="1847" w:type="dxa"/>
+            <w:tcW w:w="1848" w:type="dxa"/>
             <w:tcBorders>
               <w:top w:val="single" w:sz="4" w:space="0" w:color="000000"/>
               <w:left w:val="single" w:sz="4" w:space="0" w:color="000000"/>
@@ -3587,7 +3543,7 @@
         </w:trPr>
         <w:tc>
           <w:tcPr>
-            <w:tcW w:w="860" w:type="dxa"/>
+            <w:tcW w:w="859" w:type="dxa"/>
             <w:tcBorders>
               <w:top w:val="single" w:sz="4" w:space="0" w:color="000000"/>
               <w:left w:val="single" w:sz="4" w:space="0" w:color="000000"/>
@@ -3622,7 +3578,7 @@
         </w:tc>
         <w:tc>
           <w:tcPr>
-            <w:tcW w:w="1847" w:type="dxa"/>
+            <w:tcW w:w="1848" w:type="dxa"/>
             <w:tcBorders>
               <w:top w:val="single" w:sz="4" w:space="0" w:color="000000"/>
               <w:left w:val="single" w:sz="4" w:space="0" w:color="000000"/>
@@ -3742,7 +3698,7 @@
       <w:pPr>
         <w:pStyle w:val="EndnoteText"/>
         <w:widowControl w:val="false"/>
-        <w:overflowPunct w:val="true"/>
+        <w:overflowPunct w:val="false"/>
         <w:textAlignment w:val="auto"/>
         <w:rPr>
           <w:rFonts w:ascii="Times New Roman" w:hAnsi="Times New Roman" w:eastAsia="標楷體" w:cs="Times New Roman"/>
@@ -3937,13 +3893,15 @@
               <w:fldChar w:fldCharType="end"/>
             </w:r>
             <w:bookmarkStart w:id="11" w:name="Unnamed_Copy_1_Copy_1"/>
-            <w:bookmarkStart w:id="12" w:name="Unnamed_Copy_1"/>
-            <w:bookmarkStart w:id="13" w:name="Unnamed_Copy_1_Copy_1"/>
-            <w:bookmarkStart w:id="14" w:name="Unnamed_Copy_1"/>
+            <w:bookmarkStart w:id="12" w:name="Unnamed_Copy_1_Copy_1_Copy_1"/>
+            <w:bookmarkStart w:id="13" w:name="Unnamed_Copy_1"/>
+            <w:bookmarkStart w:id="14" w:name="Unnamed_Copy_1_Copy_1"/>
+            <w:bookmarkStart w:id="15" w:name="Unnamed_Copy_1"/>
             <w:bookmarkEnd w:id="11"/>
             <w:bookmarkEnd w:id="12"/>
             <w:bookmarkEnd w:id="13"/>
             <w:bookmarkEnd w:id="14"/>
+            <w:bookmarkEnd w:id="15"/>
             <w:r>
               <w:rPr>
                 <w:rFonts w:eastAsia="標楷體"/>
@@ -4001,9 +3959,9 @@
               </w:rPr>
               <w:fldChar w:fldCharType="separate"/>
             </w:r>
-            <w:bookmarkStart w:id="15" w:name="Unnamed_Copy_1_Copy_1"/>
             <w:bookmarkStart w:id="16" w:name="Unnamed_Copy_1_Copy_1"/>
-            <w:bookmarkEnd w:id="16"/>
+            <w:bookmarkStart w:id="17" w:name="Unnamed_Copy_1_Copy_1"/>
+            <w:bookmarkEnd w:id="17"/>
             <w:r>
               <w:rPr>
                 <w:rFonts w:eastAsia="標楷體"/>
@@ -4021,14 +3979,16 @@
               </w:rPr>
               <w:fldChar w:fldCharType="end"/>
             </w:r>
-            <w:bookmarkStart w:id="17" w:name="Unnamed_Copy_1_Copy_1_Copy_2"/>
-            <w:bookmarkStart w:id="18" w:name="Unnamed_Copy_1_Copy_1_Copy_1"/>
-            <w:bookmarkStart w:id="19" w:name="Unnamed_Copy_1_Copy_1_Copy_2"/>
+            <w:bookmarkStart w:id="18" w:name="Unnamed_Copy_1_Copy_1_Copy_1_Copy_1"/>
+            <w:bookmarkStart w:id="19" w:name="Unnamed_Copy_1_Copy_1_Copy_2_Copy_1"/>
             <w:bookmarkStart w:id="20" w:name="Unnamed_Copy_1_Copy_1_Copy_1"/>
-            <w:bookmarkEnd w:id="17"/>
+            <w:bookmarkStart w:id="21" w:name="Unnamed_Copy_1_Copy_1_Copy_2"/>
+            <w:bookmarkStart w:id="22" w:name="Unnamed_Copy_1_Copy_1_Copy_2"/>
             <w:bookmarkEnd w:id="18"/>
             <w:bookmarkEnd w:id="19"/>
             <w:bookmarkEnd w:id="20"/>
+            <w:bookmarkEnd w:id="21"/>
+            <w:bookmarkEnd w:id="22"/>
             <w:r>
               <w:rPr>
                 <w:rFonts w:eastAsia="標楷體"/>
@@ -4136,9 +4096,9 @@
               </w:rPr>
               <w:fldChar w:fldCharType="separate"/>
             </w:r>
-            <w:bookmarkStart w:id="21" w:name="Unnamed_Copy_2"/>
-            <w:bookmarkStart w:id="22" w:name="Unnamed_Copy_2"/>
-            <w:bookmarkEnd w:id="22"/>
+            <w:bookmarkStart w:id="23" w:name="Unnamed_Copy_2"/>
+            <w:bookmarkStart w:id="24" w:name="Unnamed_Copy_2"/>
+            <w:bookmarkEnd w:id="24"/>
             <w:r>
               <w:rPr>
                 <w:rFonts w:eastAsia="標楷體"/>
@@ -4156,14 +4116,16 @@
               </w:rPr>
               <w:fldChar w:fldCharType="end"/>
             </w:r>
-            <w:bookmarkStart w:id="23" w:name="Unnamed_Copy_2_Copy_1"/>
-            <w:bookmarkStart w:id="24" w:name="Unnamed_Copy_2_Copy_1_Copy_1"/>
             <w:bookmarkStart w:id="25" w:name="Unnamed_Copy_2_Copy_1"/>
-            <w:bookmarkStart w:id="26" w:name="Unnamed_Copy_2"/>
-            <w:bookmarkEnd w:id="23"/>
-            <w:bookmarkEnd w:id="24"/>
+            <w:bookmarkStart w:id="26" w:name="Unnamed_Copy_2_Copy_1_Copy_1"/>
+            <w:bookmarkStart w:id="27" w:name="Unnamed_Copy_2_Copy_1_Copy_1"/>
+            <w:bookmarkStart w:id="28" w:name="Unnamed_Copy_2_Copy_1"/>
+            <w:bookmarkStart w:id="29" w:name="Unnamed_Copy_2"/>
             <w:bookmarkEnd w:id="25"/>
             <w:bookmarkEnd w:id="26"/>
+            <w:bookmarkEnd w:id="27"/>
+            <w:bookmarkEnd w:id="28"/>
+            <w:bookmarkEnd w:id="29"/>
             <w:r>
               <w:rPr>
                 <w:rFonts w:eastAsia="標楷體"/>
@@ -4222,9 +4184,9 @@
               </w:rPr>
               <w:fldChar w:fldCharType="separate"/>
             </w:r>
-            <w:bookmarkStart w:id="27" w:name="Unnamed_Copy_3"/>
-            <w:bookmarkStart w:id="28" w:name="Unnamed_Copy_3"/>
-            <w:bookmarkEnd w:id="28"/>
+            <w:bookmarkStart w:id="30" w:name="Unnamed_Copy_3"/>
+            <w:bookmarkStart w:id="31" w:name="Unnamed_Copy_3"/>
+            <w:bookmarkEnd w:id="31"/>
             <w:r>
               <w:rPr>
                 <w:rFonts w:eastAsia="標楷體"/>
@@ -4242,14 +4204,16 @@
               </w:rPr>
               <w:fldChar w:fldCharType="end"/>
             </w:r>
-            <w:bookmarkStart w:id="29" w:name="Unnamed_Copy_3_Copy_1"/>
-            <w:bookmarkStart w:id="30" w:name="Unnamed_Copy_3_Copy_1_Copy_1"/>
-            <w:bookmarkStart w:id="31" w:name="Unnamed_Copy_3_Copy_1"/>
-            <w:bookmarkStart w:id="32" w:name="Unnamed_Copy_3"/>
-            <w:bookmarkEnd w:id="29"/>
-            <w:bookmarkEnd w:id="30"/>
-            <w:bookmarkEnd w:id="31"/>
+            <w:bookmarkStart w:id="32" w:name="Unnamed_Copy_3_Copy_1"/>
+            <w:bookmarkStart w:id="33" w:name="Unnamed_Copy_3_Copy_1_Copy_1"/>
+            <w:bookmarkStart w:id="34" w:name="Unnamed_Copy_3_Copy_1_Copy_1"/>
+            <w:bookmarkStart w:id="35" w:name="Unnamed_Copy_3_Copy_1"/>
+            <w:bookmarkStart w:id="36" w:name="Unnamed_Copy_3"/>
             <w:bookmarkEnd w:id="32"/>
+            <w:bookmarkEnd w:id="33"/>
+            <w:bookmarkEnd w:id="34"/>
+            <w:bookmarkEnd w:id="35"/>
+            <w:bookmarkEnd w:id="36"/>
             <w:r>
               <w:rPr>
                 <w:rFonts w:eastAsia="標楷體"/>
@@ -4308,9 +4272,9 @@
               </w:rPr>
               <w:fldChar w:fldCharType="separate"/>
             </w:r>
-            <w:bookmarkStart w:id="33" w:name="Unnamed_Copy_4"/>
-            <w:bookmarkStart w:id="34" w:name="Unnamed_Copy_4"/>
-            <w:bookmarkEnd w:id="34"/>
+            <w:bookmarkStart w:id="37" w:name="Unnamed_Copy_4"/>
+            <w:bookmarkStart w:id="38" w:name="Unnamed_Copy_4"/>
+            <w:bookmarkEnd w:id="38"/>
             <w:r>
               <w:rPr>
                 <w:rFonts w:eastAsia="標楷體"/>
@@ -4328,14 +4292,16 @@
               </w:rPr>
               <w:fldChar w:fldCharType="end"/>
             </w:r>
-            <w:bookmarkStart w:id="35" w:name="Unnamed_Copy_4_Copy_1"/>
-            <w:bookmarkStart w:id="36" w:name="Unnamed_Copy_4_Copy_1_Copy_1"/>
-            <w:bookmarkStart w:id="37" w:name="Unnamed_Copy_4_Copy_1"/>
-            <w:bookmarkStart w:id="38" w:name="Unnamed_Copy_4"/>
-            <w:bookmarkEnd w:id="35"/>
-            <w:bookmarkEnd w:id="36"/>
-            <w:bookmarkEnd w:id="37"/>
-            <w:bookmarkEnd w:id="38"/>
+            <w:bookmarkStart w:id="39" w:name="Unnamed_Copy_4_Copy_1"/>
+            <w:bookmarkStart w:id="40" w:name="Unnamed_Copy_4_Copy_1_Copy_1"/>
+            <w:bookmarkStart w:id="41" w:name="Unnamed_Copy_4_Copy_1_Copy_1"/>
+            <w:bookmarkStart w:id="42" w:name="Unnamed_Copy_4_Copy_1"/>
+            <w:bookmarkStart w:id="43" w:name="Unnamed_Copy_4"/>
+            <w:bookmarkEnd w:id="39"/>
+            <w:bookmarkEnd w:id="40"/>
+            <w:bookmarkEnd w:id="41"/>
+            <w:bookmarkEnd w:id="42"/>
+            <w:bookmarkEnd w:id="43"/>
             <w:r>
               <w:rPr>
                 <w:rFonts w:eastAsia="標楷體"/>
@@ -4394,9 +4360,9 @@
               </w:rPr>
               <w:fldChar w:fldCharType="separate"/>
             </w:r>
-            <w:bookmarkStart w:id="39" w:name="Unnamed_Copy_5"/>
-            <w:bookmarkStart w:id="40" w:name="Unnamed_Copy_5"/>
-            <w:bookmarkEnd w:id="40"/>
+            <w:bookmarkStart w:id="44" w:name="Unnamed_Copy_5"/>
+            <w:bookmarkStart w:id="45" w:name="Unnamed_Copy_5"/>
+            <w:bookmarkEnd w:id="45"/>
             <w:r>
               <w:rPr>
                 <w:rFonts w:eastAsia="標楷體"/>
@@ -4414,14 +4380,16 @@
               </w:rPr>
               <w:fldChar w:fldCharType="end"/>
             </w:r>
-            <w:bookmarkStart w:id="41" w:name="Unnamed_Copy_5_Copy_1"/>
-            <w:bookmarkStart w:id="42" w:name="Unnamed_Copy_5_Copy_1_Copy_1"/>
-            <w:bookmarkStart w:id="43" w:name="Unnamed_Copy_5_Copy_1"/>
-            <w:bookmarkStart w:id="44" w:name="Unnamed_Copy_5"/>
-            <w:bookmarkEnd w:id="41"/>
-            <w:bookmarkEnd w:id="42"/>
-            <w:bookmarkEnd w:id="43"/>
-            <w:bookmarkEnd w:id="44"/>
+            <w:bookmarkStart w:id="46" w:name="Unnamed_Copy_5_Copy_1"/>
+            <w:bookmarkStart w:id="47" w:name="Unnamed_Copy_5_Copy_1_Copy_1"/>
+            <w:bookmarkStart w:id="48" w:name="Unnamed_Copy_5_Copy_1_Copy_1"/>
+            <w:bookmarkStart w:id="49" w:name="Unnamed_Copy_5_Copy_1"/>
+            <w:bookmarkStart w:id="50" w:name="Unnamed_Copy_5"/>
+            <w:bookmarkEnd w:id="46"/>
+            <w:bookmarkEnd w:id="47"/>
+            <w:bookmarkEnd w:id="48"/>
+            <w:bookmarkEnd w:id="49"/>
+            <w:bookmarkEnd w:id="50"/>
             <w:r>
               <w:rPr>
                 <w:rFonts w:eastAsia="標楷體"/>
@@ -4529,9 +4497,9 @@
               </w:rPr>
               <w:fldChar w:fldCharType="separate"/>
             </w:r>
-            <w:bookmarkStart w:id="45" w:name="Unnamed_Copy_6"/>
-            <w:bookmarkStart w:id="46" w:name="Unnamed_Copy_6"/>
-            <w:bookmarkEnd w:id="46"/>
+            <w:bookmarkStart w:id="51" w:name="Unnamed_Copy_6"/>
+            <w:bookmarkStart w:id="52" w:name="Unnamed_Copy_6"/>
+            <w:bookmarkEnd w:id="52"/>
             <w:r>
               <w:rPr>
                 <w:rFonts w:eastAsia="標楷體"/>
@@ -4549,14 +4517,16 @@
               </w:rPr>
               <w:fldChar w:fldCharType="end"/>
             </w:r>
-            <w:bookmarkStart w:id="47" w:name="Unnamed_Copy_6_Copy_1"/>
-            <w:bookmarkStart w:id="48" w:name="Unnamed_Copy_6_Copy_1_Copy_1"/>
-            <w:bookmarkStart w:id="49" w:name="Unnamed_Copy_6_Copy_1"/>
-            <w:bookmarkStart w:id="50" w:name="Unnamed_Copy_6"/>
-            <w:bookmarkEnd w:id="47"/>
-            <w:bookmarkEnd w:id="48"/>
-            <w:bookmarkEnd w:id="49"/>
-            <w:bookmarkEnd w:id="50"/>
+            <w:bookmarkStart w:id="53" w:name="Unnamed_Copy_6_Copy_1"/>
+            <w:bookmarkStart w:id="54" w:name="Unnamed_Copy_6_Copy_1_Copy_1"/>
+            <w:bookmarkStart w:id="55" w:name="Unnamed_Copy_6_Copy_1_Copy_1"/>
+            <w:bookmarkStart w:id="56" w:name="Unnamed_Copy_6_Copy_1"/>
+            <w:bookmarkStart w:id="57" w:name="Unnamed_Copy_6"/>
+            <w:bookmarkEnd w:id="53"/>
+            <w:bookmarkEnd w:id="54"/>
+            <w:bookmarkEnd w:id="55"/>
+            <w:bookmarkEnd w:id="56"/>
+            <w:bookmarkEnd w:id="57"/>
             <w:r>
               <w:rPr>
                 <w:rFonts w:eastAsia="標楷體"/>
@@ -4598,9 +4568,9 @@
               </w:rPr>
               <w:fldChar w:fldCharType="separate"/>
             </w:r>
-            <w:bookmarkStart w:id="51" w:name="Unnamed_Copy_7"/>
-            <w:bookmarkStart w:id="52" w:name="Unnamed_Copy_7"/>
-            <w:bookmarkEnd w:id="52"/>
+            <w:bookmarkStart w:id="58" w:name="Unnamed_Copy_7"/>
+            <w:bookmarkStart w:id="59" w:name="Unnamed_Copy_7"/>
+            <w:bookmarkEnd w:id="59"/>
             <w:r>
               <w:rPr>
                 <w:rFonts w:eastAsia="標楷體"/>
@@ -4618,14 +4588,16 @@
               </w:rPr>
               <w:fldChar w:fldCharType="end"/>
             </w:r>
-            <w:bookmarkStart w:id="53" w:name="Unnamed_Copy_7_Copy_1"/>
-            <w:bookmarkStart w:id="54" w:name="Unnamed_Copy_7_Copy_1_Copy_1"/>
-            <w:bookmarkStart w:id="55" w:name="Unnamed_Copy_7_Copy_1"/>
-            <w:bookmarkStart w:id="56" w:name="Unnamed_Copy_7"/>
-            <w:bookmarkEnd w:id="53"/>
-            <w:bookmarkEnd w:id="54"/>
-            <w:bookmarkEnd w:id="55"/>
-            <w:bookmarkEnd w:id="56"/>
+            <w:bookmarkStart w:id="60" w:name="Unnamed_Copy_7_Copy_1"/>
+            <w:bookmarkStart w:id="61" w:name="Unnamed_Copy_7_Copy_1_Copy_1"/>
+            <w:bookmarkStart w:id="62" w:name="Unnamed_Copy_7_Copy_1_Copy_1"/>
+            <w:bookmarkStart w:id="63" w:name="Unnamed_Copy_7_Copy_1"/>
+            <w:bookmarkStart w:id="64" w:name="Unnamed_Copy_7"/>
+            <w:bookmarkEnd w:id="60"/>
+            <w:bookmarkEnd w:id="61"/>
+            <w:bookmarkEnd w:id="62"/>
+            <w:bookmarkEnd w:id="63"/>
+            <w:bookmarkEnd w:id="64"/>
             <w:r>
               <w:rPr>
                 <w:rFonts w:eastAsia="標楷體"/>
@@ -4672,9 +4644,9 @@
               </w:rPr>
               <w:fldChar w:fldCharType="separate"/>
             </w:r>
-            <w:bookmarkStart w:id="57" w:name="Unnamed_Copy_8"/>
-            <w:bookmarkStart w:id="58" w:name="Unnamed_Copy_8"/>
-            <w:bookmarkEnd w:id="58"/>
+            <w:bookmarkStart w:id="65" w:name="Unnamed_Copy_8"/>
+            <w:bookmarkStart w:id="66" w:name="Unnamed_Copy_8"/>
+            <w:bookmarkEnd w:id="66"/>
             <w:r>
               <w:rPr>
                 <w:rFonts w:eastAsia="標楷體"/>
@@ -4692,14 +4664,16 @@
               </w:rPr>
               <w:fldChar w:fldCharType="end"/>
             </w:r>
-            <w:bookmarkStart w:id="59" w:name="Unnamed_Copy_8_Copy_1"/>
-            <w:bookmarkStart w:id="60" w:name="Unnamed_Copy_8_Copy_1_Copy_1"/>
-            <w:bookmarkStart w:id="61" w:name="Unnamed_Copy_8_Copy_1"/>
-            <w:bookmarkStart w:id="62" w:name="Unnamed_Copy_8"/>
-            <w:bookmarkEnd w:id="59"/>
-            <w:bookmarkEnd w:id="60"/>
-            <w:bookmarkEnd w:id="61"/>
-            <w:bookmarkEnd w:id="62"/>
+            <w:bookmarkStart w:id="67" w:name="Unnamed_Copy_8_Copy_1"/>
+            <w:bookmarkStart w:id="68" w:name="Unnamed_Copy_8_Copy_1_Copy_1"/>
+            <w:bookmarkStart w:id="69" w:name="Unnamed_Copy_8_Copy_1_Copy_1"/>
+            <w:bookmarkStart w:id="70" w:name="Unnamed_Copy_8_Copy_1"/>
+            <w:bookmarkStart w:id="71" w:name="Unnamed_Copy_8"/>
+            <w:bookmarkEnd w:id="67"/>
+            <w:bookmarkEnd w:id="68"/>
+            <w:bookmarkEnd w:id="69"/>
+            <w:bookmarkEnd w:id="70"/>
+            <w:bookmarkEnd w:id="71"/>
             <w:r>
               <w:rPr>
                 <w:rFonts w:eastAsia="標楷體"/>
@@ -4755,9 +4729,9 @@
               </w:rPr>
               <w:fldChar w:fldCharType="separate"/>
             </w:r>
-            <w:bookmarkStart w:id="63" w:name="Unnamed_Copy_9"/>
-            <w:bookmarkStart w:id="64" w:name="Unnamed_Copy_9"/>
-            <w:bookmarkEnd w:id="64"/>
+            <w:bookmarkStart w:id="72" w:name="Unnamed_Copy_9"/>
+            <w:bookmarkStart w:id="73" w:name="Unnamed_Copy_9"/>
+            <w:bookmarkEnd w:id="73"/>
             <w:r>
               <w:rPr>
                 <w:rFonts w:eastAsia="標楷體"/>
@@ -4775,14 +4749,16 @@
               </w:rPr>
               <w:fldChar w:fldCharType="end"/>
             </w:r>
-            <w:bookmarkStart w:id="65" w:name="Unnamed_Copy_9_Copy_1"/>
-            <w:bookmarkStart w:id="66" w:name="Unnamed_Copy_9_Copy_1_Copy_1"/>
-            <w:bookmarkStart w:id="67" w:name="Unnamed_Copy_9_Copy_1"/>
-            <w:bookmarkStart w:id="68" w:name="Unnamed_Copy_9"/>
-            <w:bookmarkEnd w:id="65"/>
-            <w:bookmarkEnd w:id="66"/>
-            <w:bookmarkEnd w:id="67"/>
-            <w:bookmarkEnd w:id="68"/>
+            <w:bookmarkStart w:id="74" w:name="Unnamed_Copy_9_Copy_1"/>
+            <w:bookmarkStart w:id="75" w:name="Unnamed_Copy_9_Copy_1_Copy_1"/>
+            <w:bookmarkStart w:id="76" w:name="Unnamed_Copy_9_Copy_1_Copy_1"/>
+            <w:bookmarkStart w:id="77" w:name="Unnamed_Copy_9_Copy_1"/>
+            <w:bookmarkStart w:id="78" w:name="Unnamed_Copy_9"/>
+            <w:bookmarkEnd w:id="74"/>
+            <w:bookmarkEnd w:id="75"/>
+            <w:bookmarkEnd w:id="76"/>
+            <w:bookmarkEnd w:id="77"/>
+            <w:bookmarkEnd w:id="78"/>
             <w:r>
               <w:rPr>
                 <w:rFonts w:eastAsia="標楷體"/>
@@ -4822,9 +4798,9 @@
               </w:rPr>
               <w:fldChar w:fldCharType="separate"/>
             </w:r>
-            <w:bookmarkStart w:id="69" w:name="Unnamed_Copy_10"/>
-            <w:bookmarkStart w:id="70" w:name="Unnamed_Copy_10"/>
-            <w:bookmarkEnd w:id="70"/>
+            <w:bookmarkStart w:id="79" w:name="Unnamed_Copy_10"/>
+            <w:bookmarkStart w:id="80" w:name="Unnamed_Copy_10"/>
+            <w:bookmarkEnd w:id="80"/>
             <w:r>
               <w:rPr>
                 <w:rFonts w:eastAsia="標楷體"/>
@@ -4842,14 +4818,16 @@
               </w:rPr>
               <w:fldChar w:fldCharType="end"/>
             </w:r>
-            <w:bookmarkStart w:id="71" w:name="Unnamed_Copy_10_Copy_1"/>
-            <w:bookmarkStart w:id="72" w:name="Unnamed_Copy_10_Copy_1_Copy_1"/>
-            <w:bookmarkStart w:id="73" w:name="Unnamed_Copy_10_Copy_1"/>
-            <w:bookmarkStart w:id="74" w:name="Unnamed_Copy_10"/>
-            <w:bookmarkEnd w:id="71"/>
-            <w:bookmarkEnd w:id="72"/>
-            <w:bookmarkEnd w:id="73"/>
-            <w:bookmarkEnd w:id="74"/>
+            <w:bookmarkStart w:id="81" w:name="Unnamed_Copy_10_Copy_1"/>
+            <w:bookmarkStart w:id="82" w:name="Unnamed_Copy_10_Copy_1_Copy_1"/>
+            <w:bookmarkStart w:id="83" w:name="Unnamed_Copy_10_Copy_1_Copy_1"/>
+            <w:bookmarkStart w:id="84" w:name="Unnamed_Copy_10_Copy_1"/>
+            <w:bookmarkStart w:id="85" w:name="Unnamed_Copy_10"/>
+            <w:bookmarkEnd w:id="81"/>
+            <w:bookmarkEnd w:id="82"/>
+            <w:bookmarkEnd w:id="83"/>
+            <w:bookmarkEnd w:id="84"/>
+            <w:bookmarkEnd w:id="85"/>
             <w:r>
               <w:rPr>
                 <w:rFonts w:eastAsia="標楷體"/>
@@ -4889,9 +4867,9 @@
               </w:rPr>
               <w:fldChar w:fldCharType="separate"/>
             </w:r>
-            <w:bookmarkStart w:id="75" w:name="Unnamed_Copy_11"/>
-            <w:bookmarkStart w:id="76" w:name="Unnamed_Copy_11"/>
-            <w:bookmarkEnd w:id="76"/>
+            <w:bookmarkStart w:id="86" w:name="Unnamed_Copy_11"/>
+            <w:bookmarkStart w:id="87" w:name="Unnamed_Copy_11"/>
+            <w:bookmarkEnd w:id="87"/>
             <w:r>
               <w:rPr>
                 <w:rFonts w:eastAsia="標楷體"/>
@@ -4909,14 +4887,16 @@
               </w:rPr>
               <w:fldChar w:fldCharType="end"/>
             </w:r>
-            <w:bookmarkStart w:id="77" w:name="Unnamed_Copy_11_Copy_1"/>
-            <w:bookmarkStart w:id="78" w:name="Unnamed_Copy_11_Copy_1_Copy_1"/>
-            <w:bookmarkStart w:id="79" w:name="Unnamed_Copy_11_Copy_1"/>
-            <w:bookmarkStart w:id="80" w:name="Unnamed_Copy_11"/>
-            <w:bookmarkEnd w:id="77"/>
-            <w:bookmarkEnd w:id="78"/>
-            <w:bookmarkEnd w:id="79"/>
-            <w:bookmarkEnd w:id="80"/>
+            <w:bookmarkStart w:id="88" w:name="Unnamed_Copy_11_Copy_1"/>
+            <w:bookmarkStart w:id="89" w:name="Unnamed_Copy_11_Copy_1_Copy_1"/>
+            <w:bookmarkStart w:id="90" w:name="Unnamed_Copy_11_Copy_1_Copy_1"/>
+            <w:bookmarkStart w:id="91" w:name="Unnamed_Copy_11_Copy_1"/>
+            <w:bookmarkStart w:id="92" w:name="Unnamed_Copy_11"/>
+            <w:bookmarkEnd w:id="88"/>
+            <w:bookmarkEnd w:id="89"/>
+            <w:bookmarkEnd w:id="90"/>
+            <w:bookmarkEnd w:id="91"/>
+            <w:bookmarkEnd w:id="92"/>
             <w:r>
               <w:rPr>
                 <w:rFonts w:eastAsia="標楷體"/>
@@ -5015,9 +4995,9 @@
               </w:rPr>
               <w:fldChar w:fldCharType="separate"/>
             </w:r>
-            <w:bookmarkStart w:id="81" w:name="Unnamed_Copy_12"/>
-            <w:bookmarkStart w:id="82" w:name="Unnamed_Copy_12"/>
-            <w:bookmarkEnd w:id="82"/>
+            <w:bookmarkStart w:id="93" w:name="Unnamed_Copy_12"/>
+            <w:bookmarkStart w:id="94" w:name="Unnamed_Copy_12"/>
+            <w:bookmarkEnd w:id="94"/>
             <w:r>
               <w:rPr>
                 <w:rFonts w:eastAsia="標楷體"/>
@@ -5035,14 +5015,16 @@
               </w:rPr>
               <w:fldChar w:fldCharType="end"/>
             </w:r>
-            <w:bookmarkStart w:id="83" w:name="Unnamed_Copy_12_Copy_1"/>
-            <w:bookmarkStart w:id="84" w:name="Unnamed_Copy_12_Copy_1_Copy_1"/>
-            <w:bookmarkStart w:id="85" w:name="Unnamed_Copy_12_Copy_1"/>
-            <w:bookmarkStart w:id="86" w:name="Unnamed_Copy_12"/>
-            <w:bookmarkEnd w:id="83"/>
-            <w:bookmarkEnd w:id="84"/>
-            <w:bookmarkEnd w:id="85"/>
-            <w:bookmarkEnd w:id="86"/>
+            <w:bookmarkStart w:id="95" w:name="Unnamed_Copy_12_Copy_1"/>
+            <w:bookmarkStart w:id="96" w:name="Unnamed_Copy_12_Copy_1_Copy_1"/>
+            <w:bookmarkStart w:id="97" w:name="Unnamed_Copy_12_Copy_1_Copy_1"/>
+            <w:bookmarkStart w:id="98" w:name="Unnamed_Copy_12_Copy_1"/>
+            <w:bookmarkStart w:id="99" w:name="Unnamed_Copy_12"/>
+            <w:bookmarkEnd w:id="95"/>
+            <w:bookmarkEnd w:id="96"/>
+            <w:bookmarkEnd w:id="97"/>
+            <w:bookmarkEnd w:id="98"/>
+            <w:bookmarkEnd w:id="99"/>
             <w:r>
               <w:rPr>
                 <w:rFonts w:eastAsia="標楷體"/>
@@ -5082,9 +5064,9 @@
               </w:rPr>
               <w:fldChar w:fldCharType="separate"/>
             </w:r>
-            <w:bookmarkStart w:id="87" w:name="Unnamed_Copy_13"/>
-            <w:bookmarkStart w:id="88" w:name="Unnamed_Copy_13"/>
-            <w:bookmarkEnd w:id="88"/>
+            <w:bookmarkStart w:id="100" w:name="Unnamed_Copy_13"/>
+            <w:bookmarkStart w:id="101" w:name="Unnamed_Copy_13"/>
+            <w:bookmarkEnd w:id="101"/>
             <w:r>
               <w:rPr>
                 <w:rFonts w:eastAsia="標楷體"/>
@@ -5102,14 +5084,16 @@
               </w:rPr>
               <w:fldChar w:fldCharType="end"/>
             </w:r>
-            <w:bookmarkStart w:id="89" w:name="Unnamed_Copy_13"/>
-            <w:bookmarkStart w:id="90" w:name="Unnamed_Copy_13_Copy_1_Copy_1"/>
-            <w:bookmarkStart w:id="91" w:name="Unnamed_Copy_13_Copy_1"/>
-            <w:bookmarkStart w:id="92" w:name="Unnamed_Copy_13_Copy_1"/>
-            <w:bookmarkEnd w:id="89"/>
-            <w:bookmarkEnd w:id="90"/>
-            <w:bookmarkEnd w:id="91"/>
-            <w:bookmarkEnd w:id="92"/>
+            <w:bookmarkStart w:id="102" w:name="Unnamed_Copy_13_Copy_1_Copy_1"/>
+            <w:bookmarkStart w:id="103" w:name="Unnamed_Copy_13_Copy_1"/>
+            <w:bookmarkStart w:id="104" w:name="Unnamed_Copy_13_Copy_1_Copy_1"/>
+            <w:bookmarkStart w:id="105" w:name="Unnamed_Copy_13_Copy_1"/>
+            <w:bookmarkStart w:id="106" w:name="Unnamed_Copy_13"/>
+            <w:bookmarkEnd w:id="102"/>
+            <w:bookmarkEnd w:id="103"/>
+            <w:bookmarkEnd w:id="104"/>
+            <w:bookmarkEnd w:id="105"/>
+            <w:bookmarkEnd w:id="106"/>
             <w:r>
               <w:rPr>
                 <w:rFonts w:eastAsia="標楷體"/>
@@ -5149,9 +5133,9 @@
               </w:rPr>
               <w:fldChar w:fldCharType="separate"/>
             </w:r>
-            <w:bookmarkStart w:id="93" w:name="Unnamed_Copy_14"/>
-            <w:bookmarkStart w:id="94" w:name="Unnamed_Copy_14"/>
-            <w:bookmarkEnd w:id="94"/>
+            <w:bookmarkStart w:id="107" w:name="Unnamed_Copy_14"/>
+            <w:bookmarkStart w:id="108" w:name="Unnamed_Copy_14"/>
+            <w:bookmarkEnd w:id="108"/>
             <w:r>
               <w:rPr>
                 <w:rFonts w:eastAsia="標楷體"/>
@@ -5169,14 +5153,16 @@
               </w:rPr>
               <w:fldChar w:fldCharType="end"/>
             </w:r>
-            <w:bookmarkStart w:id="95" w:name="Unnamed_Copy_14_Copy_1"/>
-            <w:bookmarkStart w:id="96" w:name="Unnamed_Copy_14_Copy_1_Copy_1"/>
-            <w:bookmarkStart w:id="97" w:name="Unnamed_Copy_14_Copy_1"/>
-            <w:bookmarkStart w:id="98" w:name="Unnamed_Copy_14"/>
-            <w:bookmarkEnd w:id="95"/>
-            <w:bookmarkEnd w:id="96"/>
-            <w:bookmarkEnd w:id="97"/>
-            <w:bookmarkEnd w:id="98"/>
+            <w:bookmarkStart w:id="109" w:name="Unnamed_Copy_14_Copy_1"/>
+            <w:bookmarkStart w:id="110" w:name="Unnamed_Copy_14_Copy_1_Copy_1"/>
+            <w:bookmarkStart w:id="111" w:name="Unnamed_Copy_14_Copy_1_Copy_1"/>
+            <w:bookmarkStart w:id="112" w:name="Unnamed_Copy_14_Copy_1"/>
+            <w:bookmarkStart w:id="113" w:name="Unnamed_Copy_14"/>
+            <w:bookmarkEnd w:id="109"/>
+            <w:bookmarkEnd w:id="110"/>
+            <w:bookmarkEnd w:id="111"/>
+            <w:bookmarkEnd w:id="112"/>
+            <w:bookmarkEnd w:id="113"/>
             <w:r>
               <w:rPr>
                 <w:rFonts w:eastAsia="標楷體"/>
@@ -5480,9 +5466,9 @@
               </w:rPr>
               <w:fldChar w:fldCharType="separate"/>
             </w:r>
-            <w:bookmarkStart w:id="99" w:name="Unnamed_Copy_15"/>
-            <w:bookmarkStart w:id="100" w:name="Unnamed_Copy_15"/>
-            <w:bookmarkEnd w:id="100"/>
+            <w:bookmarkStart w:id="114" w:name="Unnamed_Copy_15"/>
+            <w:bookmarkStart w:id="115" w:name="Unnamed_Copy_15"/>
+            <w:bookmarkEnd w:id="115"/>
             <w:r>
               <w:rPr>
                 <w:rFonts w:eastAsia="標楷體"/>
@@ -5500,14 +5486,16 @@
               </w:rPr>
               <w:fldChar w:fldCharType="end"/>
             </w:r>
-            <w:bookmarkStart w:id="101" w:name="Unnamed_Copy_15_Copy_1"/>
-            <w:bookmarkStart w:id="102" w:name="Unnamed_Copy_15_Copy_1_Copy_1"/>
-            <w:bookmarkStart w:id="103" w:name="Unnamed_Copy_15_Copy_1"/>
-            <w:bookmarkStart w:id="104" w:name="Unnamed_Copy_15"/>
-            <w:bookmarkEnd w:id="101"/>
-            <w:bookmarkEnd w:id="102"/>
-            <w:bookmarkEnd w:id="103"/>
-            <w:bookmarkEnd w:id="104"/>
+            <w:bookmarkStart w:id="116" w:name="Unnamed_Copy_15_Copy_1"/>
+            <w:bookmarkStart w:id="117" w:name="Unnamed_Copy_15_Copy_1_Copy_1"/>
+            <w:bookmarkStart w:id="118" w:name="Unnamed_Copy_15_Copy_1_Copy_1"/>
+            <w:bookmarkStart w:id="119" w:name="Unnamed_Copy_15_Copy_1"/>
+            <w:bookmarkStart w:id="120" w:name="Unnamed_Copy_15"/>
+            <w:bookmarkEnd w:id="116"/>
+            <w:bookmarkEnd w:id="117"/>
+            <w:bookmarkEnd w:id="118"/>
+            <w:bookmarkEnd w:id="119"/>
+            <w:bookmarkEnd w:id="120"/>
             <w:r>
               <w:rPr>
                 <w:rFonts w:eastAsia="標楷體"/>
@@ -5617,9 +5605,9 @@
               </w:rPr>
               <w:fldChar w:fldCharType="separate"/>
             </w:r>
-            <w:bookmarkStart w:id="105" w:name="Unnamed_Copy_16"/>
-            <w:bookmarkStart w:id="106" w:name="Unnamed_Copy_16"/>
-            <w:bookmarkEnd w:id="106"/>
+            <w:bookmarkStart w:id="121" w:name="Unnamed_Copy_16"/>
+            <w:bookmarkStart w:id="122" w:name="Unnamed_Copy_16"/>
+            <w:bookmarkEnd w:id="122"/>
             <w:r>
               <w:rPr>
                 <w:rFonts w:eastAsia="標楷體"/>
@@ -5637,14 +5625,16 @@
               </w:rPr>
               <w:fldChar w:fldCharType="end"/>
             </w:r>
-            <w:bookmarkStart w:id="107" w:name="Unnamed_Copy_16_Copy_1"/>
-            <w:bookmarkStart w:id="108" w:name="Unnamed_Copy_16_Copy_1_Copy_1"/>
-            <w:bookmarkStart w:id="109" w:name="Unnamed_Copy_16_Copy_1"/>
-            <w:bookmarkStart w:id="110" w:name="Unnamed_Copy_16"/>
-            <w:bookmarkEnd w:id="107"/>
-            <w:bookmarkEnd w:id="108"/>
-            <w:bookmarkEnd w:id="109"/>
-            <w:bookmarkEnd w:id="110"/>
+            <w:bookmarkStart w:id="123" w:name="Unnamed_Copy_16_Copy_1"/>
+            <w:bookmarkStart w:id="124" w:name="Unnamed_Copy_16_Copy_1_Copy_1"/>
+            <w:bookmarkStart w:id="125" w:name="Unnamed_Copy_16_Copy_1_Copy_1"/>
+            <w:bookmarkStart w:id="126" w:name="Unnamed_Copy_16_Copy_1"/>
+            <w:bookmarkStart w:id="127" w:name="Unnamed_Copy_16"/>
+            <w:bookmarkEnd w:id="123"/>
+            <w:bookmarkEnd w:id="124"/>
+            <w:bookmarkEnd w:id="125"/>
+            <w:bookmarkEnd w:id="126"/>
+            <w:bookmarkEnd w:id="127"/>
             <w:r>
               <w:rPr>
                 <w:rFonts w:eastAsia="標楷體"/>
@@ -5706,9 +5696,9 @@
               </w:rPr>
               <w:fldChar w:fldCharType="separate"/>
             </w:r>
-            <w:bookmarkStart w:id="111" w:name="Unnamed_Copy_17"/>
-            <w:bookmarkStart w:id="112" w:name="Unnamed_Copy_17"/>
-            <w:bookmarkEnd w:id="112"/>
+            <w:bookmarkStart w:id="128" w:name="Unnamed_Copy_17"/>
+            <w:bookmarkStart w:id="129" w:name="Unnamed_Copy_17"/>
+            <w:bookmarkEnd w:id="129"/>
             <w:r>
               <w:rPr>
                 <w:rFonts w:eastAsia="標楷體"/>
@@ -5726,14 +5716,16 @@
               </w:rPr>
               <w:fldChar w:fldCharType="end"/>
             </w:r>
-            <w:bookmarkStart w:id="113" w:name="Unnamed_Copy_17_Copy_1"/>
-            <w:bookmarkStart w:id="114" w:name="Unnamed_Copy_17_Copy_1_Copy_1"/>
-            <w:bookmarkStart w:id="115" w:name="Unnamed_Copy_17_Copy_1"/>
-            <w:bookmarkStart w:id="116" w:name="Unnamed_Copy_17"/>
-            <w:bookmarkEnd w:id="113"/>
-            <w:bookmarkEnd w:id="114"/>
-            <w:bookmarkEnd w:id="115"/>
-            <w:bookmarkEnd w:id="116"/>
+            <w:bookmarkStart w:id="130" w:name="Unnamed_Copy_17_Copy_1"/>
+            <w:bookmarkStart w:id="131" w:name="Unnamed_Copy_17_Copy_1_Copy_1"/>
+            <w:bookmarkStart w:id="132" w:name="Unnamed_Copy_17_Copy_1_Copy_1"/>
+            <w:bookmarkStart w:id="133" w:name="Unnamed_Copy_17_Copy_1"/>
+            <w:bookmarkStart w:id="134" w:name="Unnamed_Copy_17"/>
+            <w:bookmarkEnd w:id="130"/>
+            <w:bookmarkEnd w:id="131"/>
+            <w:bookmarkEnd w:id="132"/>
+            <w:bookmarkEnd w:id="133"/>
+            <w:bookmarkEnd w:id="134"/>
             <w:r>
               <w:rPr>
                 <w:rFonts w:eastAsia="標楷體"/>
@@ -5792,9 +5784,9 @@
               </w:rPr>
               <w:fldChar w:fldCharType="separate"/>
             </w:r>
-            <w:bookmarkStart w:id="117" w:name="Unnamed_Copy_18"/>
-            <w:bookmarkStart w:id="118" w:name="Unnamed_Copy_18"/>
-            <w:bookmarkEnd w:id="118"/>
+            <w:bookmarkStart w:id="135" w:name="Unnamed_Copy_18"/>
+            <w:bookmarkStart w:id="136" w:name="Unnamed_Copy_18"/>
+            <w:bookmarkEnd w:id="136"/>
             <w:r>
               <w:rPr>
                 <w:rFonts w:eastAsia="標楷體"/>
@@ -5812,14 +5804,16 @@
               </w:rPr>
               <w:fldChar w:fldCharType="end"/>
             </w:r>
-            <w:bookmarkStart w:id="119" w:name="Unnamed_Copy_18_Copy_1"/>
-            <w:bookmarkStart w:id="120" w:name="Unnamed_Copy_18_Copy_1_Copy_1"/>
-            <w:bookmarkStart w:id="121" w:name="Unnamed_Copy_18_Copy_1"/>
-            <w:bookmarkStart w:id="122" w:name="Unnamed_Copy_18"/>
-            <w:bookmarkEnd w:id="119"/>
-            <w:bookmarkEnd w:id="120"/>
-            <w:bookmarkEnd w:id="121"/>
-            <w:bookmarkEnd w:id="122"/>
+            <w:bookmarkStart w:id="137" w:name="Unnamed_Copy_18_Copy_1"/>
+            <w:bookmarkStart w:id="138" w:name="Unnamed_Copy_18_Copy_1_Copy_1"/>
+            <w:bookmarkStart w:id="139" w:name="Unnamed_Copy_18_Copy_1_Copy_1"/>
+            <w:bookmarkStart w:id="140" w:name="Unnamed_Copy_18_Copy_1"/>
+            <w:bookmarkStart w:id="141" w:name="Unnamed_Copy_18"/>
+            <w:bookmarkEnd w:id="137"/>
+            <w:bookmarkEnd w:id="138"/>
+            <w:bookmarkEnd w:id="139"/>
+            <w:bookmarkEnd w:id="140"/>
+            <w:bookmarkEnd w:id="141"/>
             <w:r>
               <w:rPr>
                 <w:rFonts w:eastAsia="標楷體"/>
@@ -5877,9 +5871,9 @@
               </w:rPr>
               <w:fldChar w:fldCharType="separate"/>
             </w:r>
-            <w:bookmarkStart w:id="123" w:name="Unnamed_Copy_19"/>
-            <w:bookmarkStart w:id="124" w:name="Unnamed_Copy_19"/>
-            <w:bookmarkEnd w:id="124"/>
+            <w:bookmarkStart w:id="142" w:name="Unnamed_Copy_19"/>
+            <w:bookmarkStart w:id="143" w:name="Unnamed_Copy_19"/>
+            <w:bookmarkEnd w:id="143"/>
             <w:r>
               <w:rPr>
                 <w:rFonts w:eastAsia="標楷體"/>
@@ -5897,14 +5891,16 @@
               </w:rPr>
               <w:fldChar w:fldCharType="end"/>
             </w:r>
-            <w:bookmarkStart w:id="125" w:name="Unnamed_Copy_19_Copy_1"/>
-            <w:bookmarkStart w:id="126" w:name="Unnamed_Copy_19_Copy_1_Copy_1"/>
-            <w:bookmarkStart w:id="127" w:name="Unnamed_Copy_19_Copy_1"/>
-            <w:bookmarkStart w:id="128" w:name="Unnamed_Copy_19"/>
-            <w:bookmarkEnd w:id="125"/>
-            <w:bookmarkEnd w:id="126"/>
-            <w:bookmarkEnd w:id="127"/>
-            <w:bookmarkEnd w:id="128"/>
+            <w:bookmarkStart w:id="144" w:name="Unnamed_Copy_19_Copy_1"/>
+            <w:bookmarkStart w:id="145" w:name="Unnamed_Copy_19_Copy_1_Copy_1"/>
+            <w:bookmarkStart w:id="146" w:name="Unnamed_Copy_19_Copy_1_Copy_1"/>
+            <w:bookmarkStart w:id="147" w:name="Unnamed_Copy_19_Copy_1"/>
+            <w:bookmarkStart w:id="148" w:name="Unnamed_Copy_19"/>
+            <w:bookmarkEnd w:id="144"/>
+            <w:bookmarkEnd w:id="145"/>
+            <w:bookmarkEnd w:id="146"/>
+            <w:bookmarkEnd w:id="147"/>
+            <w:bookmarkEnd w:id="148"/>
             <w:r>
               <w:rPr>
                 <w:rFonts w:eastAsia="標楷體"/>
@@ -5960,9 +5956,9 @@
               </w:rPr>
               <w:fldChar w:fldCharType="separate"/>
             </w:r>
-            <w:bookmarkStart w:id="129" w:name="Unnamed_Copy_20"/>
-            <w:bookmarkStart w:id="130" w:name="Unnamed_Copy_20"/>
-            <w:bookmarkEnd w:id="130"/>
+            <w:bookmarkStart w:id="149" w:name="Unnamed_Copy_20"/>
+            <w:bookmarkStart w:id="150" w:name="Unnamed_Copy_20"/>
+            <w:bookmarkEnd w:id="150"/>
             <w:r>
               <w:rPr>
                 <w:rFonts w:eastAsia="標楷體"/>
@@ -5980,14 +5976,16 @@
               </w:rPr>
               <w:fldChar w:fldCharType="end"/>
             </w:r>
-            <w:bookmarkStart w:id="131" w:name="Unnamed_Copy_20_Copy_1"/>
-            <w:bookmarkStart w:id="132" w:name="Unnamed_Copy_20_Copy_1_Copy_1"/>
-            <w:bookmarkStart w:id="133" w:name="Unnamed_Copy_20_Copy_1"/>
-            <w:bookmarkStart w:id="134" w:name="Unnamed_Copy_20"/>
-            <w:bookmarkEnd w:id="131"/>
-            <w:bookmarkEnd w:id="132"/>
-            <w:bookmarkEnd w:id="133"/>
-            <w:bookmarkEnd w:id="134"/>
+            <w:bookmarkStart w:id="151" w:name="Unnamed_Copy_20_Copy_1"/>
+            <w:bookmarkStart w:id="152" w:name="Unnamed_Copy_20_Copy_1_Copy_1"/>
+            <w:bookmarkStart w:id="153" w:name="Unnamed_Copy_20_Copy_1_Copy_1"/>
+            <w:bookmarkStart w:id="154" w:name="Unnamed_Copy_20_Copy_1"/>
+            <w:bookmarkStart w:id="155" w:name="Unnamed_Copy_20"/>
+            <w:bookmarkEnd w:id="151"/>
+            <w:bookmarkEnd w:id="152"/>
+            <w:bookmarkEnd w:id="153"/>
+            <w:bookmarkEnd w:id="154"/>
+            <w:bookmarkEnd w:id="155"/>
             <w:r>
               <w:rPr>
                 <w:rFonts w:eastAsia="標楷體"/>
@@ -6049,9 +6047,9 @@
               </w:rPr>
               <w:fldChar w:fldCharType="separate"/>
             </w:r>
-            <w:bookmarkStart w:id="135" w:name="Unnamed_Copy_21"/>
-            <w:bookmarkStart w:id="136" w:name="Unnamed_Copy_21"/>
-            <w:bookmarkEnd w:id="136"/>
+            <w:bookmarkStart w:id="156" w:name="Unnamed_Copy_21"/>
+            <w:bookmarkStart w:id="157" w:name="Unnamed_Copy_21"/>
+            <w:bookmarkEnd w:id="157"/>
             <w:r>
               <w:rPr>
                 <w:rFonts w:eastAsia="標楷體"/>
@@ -6069,14 +6067,16 @@
               </w:rPr>
               <w:fldChar w:fldCharType="end"/>
             </w:r>
-            <w:bookmarkStart w:id="137" w:name="Unnamed_Copy_21_Copy_1"/>
-            <w:bookmarkStart w:id="138" w:name="Unnamed_Copy_21_Copy_1_Copy_1"/>
-            <w:bookmarkStart w:id="139" w:name="Unnamed_Copy_21_Copy_1"/>
-            <w:bookmarkStart w:id="140" w:name="Unnamed_Copy_21"/>
-            <w:bookmarkEnd w:id="137"/>
-            <w:bookmarkEnd w:id="138"/>
-            <w:bookmarkEnd w:id="139"/>
-            <w:bookmarkEnd w:id="140"/>
+            <w:bookmarkStart w:id="158" w:name="Unnamed_Copy_21_Copy_1"/>
+            <w:bookmarkStart w:id="159" w:name="Unnamed_Copy_21_Copy_1_Copy_1"/>
+            <w:bookmarkStart w:id="160" w:name="Unnamed_Copy_21_Copy_1_Copy_1"/>
+            <w:bookmarkStart w:id="161" w:name="Unnamed_Copy_21_Copy_1"/>
+            <w:bookmarkStart w:id="162" w:name="Unnamed_Copy_21"/>
+            <w:bookmarkEnd w:id="158"/>
+            <w:bookmarkEnd w:id="159"/>
+            <w:bookmarkEnd w:id="160"/>
+            <w:bookmarkEnd w:id="161"/>
+            <w:bookmarkEnd w:id="162"/>
             <w:r>
               <w:rPr>
                 <w:rFonts w:eastAsia="標楷體"/>
@@ -6135,9 +6135,9 @@
               </w:rPr>
               <w:fldChar w:fldCharType="separate"/>
             </w:r>
-            <w:bookmarkStart w:id="141" w:name="Unnamed_Copy_22"/>
-            <w:bookmarkStart w:id="142" w:name="Unnamed_Copy_22"/>
-            <w:bookmarkEnd w:id="142"/>
+            <w:bookmarkStart w:id="163" w:name="Unnamed_Copy_22"/>
+            <w:bookmarkStart w:id="164" w:name="Unnamed_Copy_22"/>
+            <w:bookmarkEnd w:id="164"/>
             <w:r>
               <w:rPr>
                 <w:rFonts w:eastAsia="標楷體"/>
@@ -6155,14 +6155,16 @@
               </w:rPr>
               <w:fldChar w:fldCharType="end"/>
             </w:r>
-            <w:bookmarkStart w:id="143" w:name="Unnamed_Copy_22_Copy_1"/>
-            <w:bookmarkStart w:id="144" w:name="Unnamed_Copy_22_Copy_1_Copy_1"/>
-            <w:bookmarkStart w:id="145" w:name="Unnamed_Copy_22_Copy_1"/>
-            <w:bookmarkStart w:id="146" w:name="Unnamed_Copy_22"/>
-            <w:bookmarkEnd w:id="143"/>
-            <w:bookmarkEnd w:id="144"/>
-            <w:bookmarkEnd w:id="145"/>
-            <w:bookmarkEnd w:id="146"/>
+            <w:bookmarkStart w:id="165" w:name="Unnamed_Copy_22_Copy_1"/>
+            <w:bookmarkStart w:id="166" w:name="Unnamed_Copy_22_Copy_1_Copy_1"/>
+            <w:bookmarkStart w:id="167" w:name="Unnamed_Copy_22_Copy_1_Copy_1"/>
+            <w:bookmarkStart w:id="168" w:name="Unnamed_Copy_22_Copy_1"/>
+            <w:bookmarkStart w:id="169" w:name="Unnamed_Copy_22"/>
+            <w:bookmarkEnd w:id="165"/>
+            <w:bookmarkEnd w:id="166"/>
+            <w:bookmarkEnd w:id="167"/>
+            <w:bookmarkEnd w:id="168"/>
+            <w:bookmarkEnd w:id="169"/>
             <w:r>
               <w:rPr>
                 <w:rFonts w:eastAsia="標楷體"/>
@@ -6223,9 +6225,9 @@
               </w:rPr>
               <w:fldChar w:fldCharType="separate"/>
             </w:r>
-            <w:bookmarkStart w:id="147" w:name="Unnamed_Copy_23"/>
-            <w:bookmarkStart w:id="148" w:name="Unnamed_Copy_23"/>
-            <w:bookmarkEnd w:id="148"/>
+            <w:bookmarkStart w:id="170" w:name="Unnamed_Copy_23"/>
+            <w:bookmarkStart w:id="171" w:name="Unnamed_Copy_23"/>
+            <w:bookmarkEnd w:id="171"/>
             <w:r>
               <w:rPr>
                 <w:rFonts w:eastAsia="標楷體"/>
@@ -6243,14 +6245,16 @@
               </w:rPr>
               <w:fldChar w:fldCharType="end"/>
             </w:r>
-            <w:bookmarkStart w:id="149" w:name="Unnamed_Copy_23_Copy_1"/>
-            <w:bookmarkStart w:id="150" w:name="Unnamed_Copy_23_Copy_1_Copy_1"/>
-            <w:bookmarkStart w:id="151" w:name="Unnamed_Copy_23_Copy_1"/>
-            <w:bookmarkStart w:id="152" w:name="Unnamed_Copy_23"/>
-            <w:bookmarkEnd w:id="149"/>
-            <w:bookmarkEnd w:id="150"/>
-            <w:bookmarkEnd w:id="151"/>
-            <w:bookmarkEnd w:id="152"/>
+            <w:bookmarkStart w:id="172" w:name="Unnamed_Copy_23_Copy_1"/>
+            <w:bookmarkStart w:id="173" w:name="Unnamed_Copy_23_Copy_1_Copy_1"/>
+            <w:bookmarkStart w:id="174" w:name="Unnamed_Copy_23_Copy_1_Copy_1"/>
+            <w:bookmarkStart w:id="175" w:name="Unnamed_Copy_23_Copy_1"/>
+            <w:bookmarkStart w:id="176" w:name="Unnamed_Copy_23"/>
+            <w:bookmarkEnd w:id="172"/>
+            <w:bookmarkEnd w:id="173"/>
+            <w:bookmarkEnd w:id="174"/>
+            <w:bookmarkEnd w:id="175"/>
+            <w:bookmarkEnd w:id="176"/>
             <w:r>
               <w:rPr>
                 <w:rFonts w:eastAsia="標楷體"/>
@@ -6311,9 +6315,9 @@
               </w:rPr>
               <w:fldChar w:fldCharType="separate"/>
             </w:r>
-            <w:bookmarkStart w:id="153" w:name="Unnamed_Copy_24"/>
-            <w:bookmarkStart w:id="154" w:name="Unnamed_Copy_24"/>
-            <w:bookmarkEnd w:id="154"/>
+            <w:bookmarkStart w:id="177" w:name="Unnamed_Copy_24"/>
+            <w:bookmarkStart w:id="178" w:name="Unnamed_Copy_24"/>
+            <w:bookmarkEnd w:id="178"/>
             <w:r>
               <w:rPr>
                 <w:rFonts w:eastAsia="標楷體"/>
@@ -6331,14 +6335,16 @@
               </w:rPr>
               <w:fldChar w:fldCharType="end"/>
             </w:r>
-            <w:bookmarkStart w:id="155" w:name="Unnamed_Copy_24_Copy_1"/>
-            <w:bookmarkStart w:id="156" w:name="Unnamed_Copy_24_Copy_1_Copy_1"/>
-            <w:bookmarkStart w:id="157" w:name="Unnamed_Copy_24_Copy_1"/>
-            <w:bookmarkStart w:id="158" w:name="Unnamed_Copy_24"/>
-            <w:bookmarkEnd w:id="155"/>
-            <w:bookmarkEnd w:id="156"/>
-            <w:bookmarkEnd w:id="157"/>
-            <w:bookmarkEnd w:id="158"/>
+            <w:bookmarkStart w:id="179" w:name="Unnamed_Copy_24_Copy_1"/>
+            <w:bookmarkStart w:id="180" w:name="Unnamed_Copy_24_Copy_1_Copy_1"/>
+            <w:bookmarkStart w:id="181" w:name="Unnamed_Copy_24_Copy_1_Copy_1"/>
+            <w:bookmarkStart w:id="182" w:name="Unnamed_Copy_24_Copy_1"/>
+            <w:bookmarkStart w:id="183" w:name="Unnamed_Copy_24"/>
+            <w:bookmarkEnd w:id="179"/>
+            <w:bookmarkEnd w:id="180"/>
+            <w:bookmarkEnd w:id="181"/>
+            <w:bookmarkEnd w:id="182"/>
+            <w:bookmarkEnd w:id="183"/>
             <w:r>
               <w:rPr>
                 <w:rFonts w:eastAsia="標楷體"/>
@@ -6396,9 +6402,9 @@
               </w:rPr>
               <w:fldChar w:fldCharType="separate"/>
             </w:r>
-            <w:bookmarkStart w:id="159" w:name="Unnamed_Copy_25"/>
-            <w:bookmarkStart w:id="160" w:name="Unnamed_Copy_25"/>
-            <w:bookmarkEnd w:id="160"/>
+            <w:bookmarkStart w:id="184" w:name="Unnamed_Copy_25"/>
+            <w:bookmarkStart w:id="185" w:name="Unnamed_Copy_25"/>
+            <w:bookmarkEnd w:id="185"/>
             <w:r>
               <w:rPr>
                 <w:rFonts w:eastAsia="標楷體"/>
@@ -6416,14 +6422,16 @@
               </w:rPr>
               <w:fldChar w:fldCharType="end"/>
             </w:r>
-            <w:bookmarkStart w:id="161" w:name="Unnamed_Copy_25_Copy_1"/>
-            <w:bookmarkStart w:id="162" w:name="Unnamed_Copy_25_Copy_1_Copy_1"/>
-            <w:bookmarkStart w:id="163" w:name="Unnamed_Copy_25_Copy_1"/>
-            <w:bookmarkStart w:id="164" w:name="Unnamed_Copy_25"/>
-            <w:bookmarkEnd w:id="161"/>
-            <w:bookmarkEnd w:id="162"/>
-            <w:bookmarkEnd w:id="163"/>
-            <w:bookmarkEnd w:id="164"/>
+            <w:bookmarkStart w:id="186" w:name="Unnamed_Copy_25_Copy_1"/>
+            <w:bookmarkStart w:id="187" w:name="Unnamed_Copy_25_Copy_1_Copy_1"/>
+            <w:bookmarkStart w:id="188" w:name="Unnamed_Copy_25_Copy_1_Copy_1"/>
+            <w:bookmarkStart w:id="189" w:name="Unnamed_Copy_25_Copy_1"/>
+            <w:bookmarkStart w:id="190" w:name="Unnamed_Copy_25"/>
+            <w:bookmarkEnd w:id="186"/>
+            <w:bookmarkEnd w:id="187"/>
+            <w:bookmarkEnd w:id="188"/>
+            <w:bookmarkEnd w:id="189"/>
+            <w:bookmarkEnd w:id="190"/>
             <w:r>
               <w:rPr>
                 <w:rFonts w:eastAsia="標楷體"/>
@@ -6603,9 +6611,9 @@
               </w:rPr>
               <w:fldChar w:fldCharType="separate"/>
             </w:r>
-            <w:bookmarkStart w:id="165" w:name="Unnamed_Copy_26"/>
-            <w:bookmarkStart w:id="166" w:name="Unnamed_Copy_26"/>
-            <w:bookmarkEnd w:id="166"/>
+            <w:bookmarkStart w:id="191" w:name="Unnamed_Copy_26"/>
+            <w:bookmarkStart w:id="192" w:name="Unnamed_Copy_26"/>
+            <w:bookmarkEnd w:id="192"/>
             <w:r>
               <w:rPr>
                 <w:rFonts w:eastAsia="標楷體"/>
@@ -6642,14 +6650,16 @@
               </w:rPr>
               <w:instrText xml:space="preserve"> FORMTEXT </w:instrText>
             </w:r>
-            <w:bookmarkStart w:id="167" w:name="Unnamed_Copy_26_Copy_1"/>
-            <w:bookmarkStart w:id="168" w:name="Unnamed_Copy_26_Copy_1_Copy_1"/>
-            <w:bookmarkStart w:id="169" w:name="Unnamed_Copy_26_Copy_1"/>
-            <w:bookmarkStart w:id="170" w:name="Unnamed_Copy_26"/>
-            <w:bookmarkEnd w:id="167"/>
-            <w:bookmarkEnd w:id="168"/>
-            <w:bookmarkEnd w:id="169"/>
-            <w:bookmarkEnd w:id="170"/>
+            <w:bookmarkStart w:id="193" w:name="Unnamed_Copy_26_Copy_1"/>
+            <w:bookmarkStart w:id="194" w:name="Unnamed_Copy_26_Copy_1_Copy_1"/>
+            <w:bookmarkStart w:id="195" w:name="Unnamed_Copy_26_Copy_1_Copy_1"/>
+            <w:bookmarkStart w:id="196" w:name="Unnamed_Copy_26_Copy_1"/>
+            <w:bookmarkStart w:id="197" w:name="Unnamed_Copy_26"/>
+            <w:bookmarkEnd w:id="193"/>
+            <w:bookmarkEnd w:id="194"/>
+            <w:bookmarkEnd w:id="195"/>
+            <w:bookmarkEnd w:id="196"/>
+            <w:bookmarkEnd w:id="197"/>
             <w:r>
               <w:rPr>
                 <w:rFonts w:eastAsia="標楷體"/>
@@ -6852,9 +6862,9 @@
               </w:rPr>
               <w:fldChar w:fldCharType="separate"/>
             </w:r>
-            <w:bookmarkStart w:id="171" w:name="Unnamed_Copy_28"/>
-            <w:bookmarkStart w:id="172" w:name="Unnamed_Copy_28"/>
-            <w:bookmarkEnd w:id="172"/>
+            <w:bookmarkStart w:id="198" w:name="Unnamed_Copy_28"/>
+            <w:bookmarkStart w:id="199" w:name="Unnamed_Copy_28"/>
+            <w:bookmarkEnd w:id="199"/>
             <w:r>
               <w:rPr>
                 <w:rFonts w:eastAsia="標楷體"/>
@@ -6872,14 +6882,16 @@
               </w:rPr>
               <w:fldChar w:fldCharType="end"/>
             </w:r>
-            <w:bookmarkStart w:id="173" w:name="Unnamed_Copy_28_Copy_1"/>
-            <w:bookmarkStart w:id="174" w:name="Unnamed_Copy_28_Copy_1_Copy_1"/>
-            <w:bookmarkStart w:id="175" w:name="Unnamed_Copy_28_Copy_1"/>
-            <w:bookmarkStart w:id="176" w:name="Unnamed_Copy_28"/>
-            <w:bookmarkEnd w:id="173"/>
-            <w:bookmarkEnd w:id="174"/>
-            <w:bookmarkEnd w:id="175"/>
-            <w:bookmarkEnd w:id="176"/>
+            <w:bookmarkStart w:id="200" w:name="Unnamed_Copy_28_Copy_1"/>
+            <w:bookmarkStart w:id="201" w:name="Unnamed_Copy_28_Copy_1_Copy_1"/>
+            <w:bookmarkStart w:id="202" w:name="Unnamed_Copy_28_Copy_1_Copy_1"/>
+            <w:bookmarkStart w:id="203" w:name="Unnamed_Copy_28_Copy_1"/>
+            <w:bookmarkStart w:id="204" w:name="Unnamed_Copy_28"/>
+            <w:bookmarkEnd w:id="200"/>
+            <w:bookmarkEnd w:id="201"/>
+            <w:bookmarkEnd w:id="202"/>
+            <w:bookmarkEnd w:id="203"/>
+            <w:bookmarkEnd w:id="204"/>
             <w:r>
               <w:rPr>
                 <w:rFonts w:eastAsia="標楷體"/>
@@ -6928,9 +6940,9 @@
               </w:rPr>
               <w:fldChar w:fldCharType="separate"/>
             </w:r>
-            <w:bookmarkStart w:id="177" w:name="Unnamed_Copy_29"/>
-            <w:bookmarkStart w:id="178" w:name="Unnamed_Copy_29"/>
-            <w:bookmarkEnd w:id="178"/>
+            <w:bookmarkStart w:id="205" w:name="Unnamed_Copy_29"/>
+            <w:bookmarkStart w:id="206" w:name="Unnamed_Copy_29"/>
+            <w:bookmarkEnd w:id="206"/>
             <w:r>
               <w:rPr>
                 <w:rFonts w:eastAsia="標楷體"/>
@@ -6948,14 +6960,16 @@
               </w:rPr>
               <w:fldChar w:fldCharType="end"/>
             </w:r>
-            <w:bookmarkStart w:id="179" w:name="Unnamed_Copy_29_Copy_1"/>
-            <w:bookmarkStart w:id="180" w:name="Unnamed_Copy_29_Copy_1_Copy_1"/>
-            <w:bookmarkStart w:id="181" w:name="Unnamed_Copy_29_Copy_1"/>
-            <w:bookmarkStart w:id="182" w:name="Unnamed_Copy_29"/>
-            <w:bookmarkEnd w:id="179"/>
-            <w:bookmarkEnd w:id="180"/>
-            <w:bookmarkEnd w:id="181"/>
-            <w:bookmarkEnd w:id="182"/>
+            <w:bookmarkStart w:id="207" w:name="Unnamed_Copy_29_Copy_1"/>
+            <w:bookmarkStart w:id="208" w:name="Unnamed_Copy_29_Copy_1_Copy_1"/>
+            <w:bookmarkStart w:id="209" w:name="Unnamed_Copy_29_Copy_1_Copy_1"/>
+            <w:bookmarkStart w:id="210" w:name="Unnamed_Copy_29_Copy_1"/>
+            <w:bookmarkStart w:id="211" w:name="Unnamed_Copy_29"/>
+            <w:bookmarkEnd w:id="207"/>
+            <w:bookmarkEnd w:id="208"/>
+            <w:bookmarkEnd w:id="209"/>
+            <w:bookmarkEnd w:id="210"/>
+            <w:bookmarkEnd w:id="211"/>
             <w:r>
               <w:rPr>
                 <w:rFonts w:eastAsia="標楷體"/>
@@ -7004,9 +7018,9 @@
               </w:rPr>
               <w:fldChar w:fldCharType="separate"/>
             </w:r>
-            <w:bookmarkStart w:id="183" w:name="Unnamed_Copy_30"/>
-            <w:bookmarkStart w:id="184" w:name="Unnamed_Copy_30"/>
-            <w:bookmarkEnd w:id="184"/>
+            <w:bookmarkStart w:id="212" w:name="Unnamed_Copy_30"/>
+            <w:bookmarkStart w:id="213" w:name="Unnamed_Copy_30"/>
+            <w:bookmarkEnd w:id="213"/>
             <w:r>
               <w:rPr>
                 <w:rFonts w:eastAsia="標楷體"/>
@@ -7024,14 +7038,16 @@
               </w:rPr>
               <w:fldChar w:fldCharType="end"/>
             </w:r>
-            <w:bookmarkStart w:id="185" w:name="Unnamed_Copy_30_Copy_1"/>
-            <w:bookmarkStart w:id="186" w:name="Unnamed_Copy_30_Copy_1_Copy_1"/>
-            <w:bookmarkStart w:id="187" w:name="Unnamed_Copy_30_Copy_1"/>
-            <w:bookmarkStart w:id="188" w:name="Unnamed_Copy_30"/>
-            <w:bookmarkEnd w:id="185"/>
-            <w:bookmarkEnd w:id="186"/>
-            <w:bookmarkEnd w:id="187"/>
-            <w:bookmarkEnd w:id="188"/>
+            <w:bookmarkStart w:id="214" w:name="Unnamed_Copy_30_Copy_1"/>
+            <w:bookmarkStart w:id="215" w:name="Unnamed_Copy_30_Copy_1_Copy_1"/>
+            <w:bookmarkStart w:id="216" w:name="Unnamed_Copy_30_Copy_1_Copy_1"/>
+            <w:bookmarkStart w:id="217" w:name="Unnamed_Copy_30_Copy_1"/>
+            <w:bookmarkStart w:id="218" w:name="Unnamed_Copy_30"/>
+            <w:bookmarkEnd w:id="214"/>
+            <w:bookmarkEnd w:id="215"/>
+            <w:bookmarkEnd w:id="216"/>
+            <w:bookmarkEnd w:id="217"/>
+            <w:bookmarkEnd w:id="218"/>
             <w:r>
               <w:rPr>
                 <w:rFonts w:eastAsia="標楷體"/>
@@ -7139,9 +7155,9 @@
               </w:rPr>
               <w:fldChar w:fldCharType="separate"/>
             </w:r>
-            <w:bookmarkStart w:id="189" w:name="Unnamed_Copy_31"/>
-            <w:bookmarkStart w:id="190" w:name="Unnamed_Copy_31"/>
-            <w:bookmarkEnd w:id="190"/>
+            <w:bookmarkStart w:id="219" w:name="Unnamed_Copy_31"/>
+            <w:bookmarkStart w:id="220" w:name="Unnamed_Copy_31"/>
+            <w:bookmarkEnd w:id="220"/>
             <w:r>
               <w:rPr>
                 <w:rFonts w:eastAsia="標楷體"/>
@@ -7159,14 +7175,16 @@
               </w:rPr>
               <w:fldChar w:fldCharType="end"/>
             </w:r>
-            <w:bookmarkStart w:id="191" w:name="Unnamed_Copy_31_Copy_1"/>
-            <w:bookmarkStart w:id="192" w:name="Unnamed_Copy_31_Copy_1_Copy_1"/>
-            <w:bookmarkStart w:id="193" w:name="Unnamed_Copy_31_Copy_1"/>
-            <w:bookmarkStart w:id="194" w:name="Unnamed_Copy_31"/>
-            <w:bookmarkEnd w:id="191"/>
-            <w:bookmarkEnd w:id="192"/>
-            <w:bookmarkEnd w:id="193"/>
-            <w:bookmarkEnd w:id="194"/>
+            <w:bookmarkStart w:id="221" w:name="Unnamed_Copy_31_Copy_1"/>
+            <w:bookmarkStart w:id="222" w:name="Unnamed_Copy_31_Copy_1_Copy_1"/>
+            <w:bookmarkStart w:id="223" w:name="Unnamed_Copy_31_Copy_1_Copy_1"/>
+            <w:bookmarkStart w:id="224" w:name="Unnamed_Copy_31_Copy_1"/>
+            <w:bookmarkStart w:id="225" w:name="Unnamed_Copy_31"/>
+            <w:bookmarkEnd w:id="221"/>
+            <w:bookmarkEnd w:id="222"/>
+            <w:bookmarkEnd w:id="223"/>
+            <w:bookmarkEnd w:id="224"/>
+            <w:bookmarkEnd w:id="225"/>
             <w:r>
               <w:rPr>
                 <w:rFonts w:eastAsia="標楷體"/>
@@ -7224,9 +7242,9 @@
               </w:rPr>
               <w:fldChar w:fldCharType="separate"/>
             </w:r>
-            <w:bookmarkStart w:id="195" w:name="Unnamed_Copy_32"/>
-            <w:bookmarkStart w:id="196" w:name="Unnamed_Copy_32"/>
-            <w:bookmarkEnd w:id="196"/>
+            <w:bookmarkStart w:id="226" w:name="Unnamed_Copy_32"/>
+            <w:bookmarkStart w:id="227" w:name="Unnamed_Copy_32"/>
+            <w:bookmarkEnd w:id="227"/>
             <w:r>
               <w:rPr>
                 <w:rFonts w:eastAsia="標楷體"/>
@@ -7244,14 +7262,16 @@
               </w:rPr>
               <w:fldChar w:fldCharType="end"/>
             </w:r>
-            <w:bookmarkStart w:id="197" w:name="Unnamed_Copy_32_Copy_1"/>
-            <w:bookmarkStart w:id="198" w:name="Unnamed_Copy_32_Copy_1_Copy_1"/>
-            <w:bookmarkStart w:id="199" w:name="Unnamed_Copy_32_Copy_1"/>
-            <w:bookmarkStart w:id="200" w:name="Unnamed_Copy_32"/>
-            <w:bookmarkEnd w:id="197"/>
-            <w:bookmarkEnd w:id="198"/>
-            <w:bookmarkEnd w:id="199"/>
-            <w:bookmarkEnd w:id="200"/>
+            <w:bookmarkStart w:id="228" w:name="Unnamed_Copy_32_Copy_1"/>
+            <w:bookmarkStart w:id="229" w:name="Unnamed_Copy_32_Copy_1_Copy_1"/>
+            <w:bookmarkStart w:id="230" w:name="Unnamed_Copy_32_Copy_1_Copy_1"/>
+            <w:bookmarkStart w:id="231" w:name="Unnamed_Copy_32_Copy_1"/>
+            <w:bookmarkStart w:id="232" w:name="Unnamed_Copy_32"/>
+            <w:bookmarkEnd w:id="228"/>
+            <w:bookmarkEnd w:id="229"/>
+            <w:bookmarkEnd w:id="230"/>
+            <w:bookmarkEnd w:id="231"/>
+            <w:bookmarkEnd w:id="232"/>
             <w:r>
               <w:rPr>
                 <w:rFonts w:eastAsia="標楷體"/>
@@ -7309,9 +7329,9 @@
               </w:rPr>
               <w:fldChar w:fldCharType="separate"/>
             </w:r>
-            <w:bookmarkStart w:id="201" w:name="Unnamed_Copy_33"/>
-            <w:bookmarkStart w:id="202" w:name="Unnamed_Copy_33"/>
-            <w:bookmarkEnd w:id="202"/>
+            <w:bookmarkStart w:id="233" w:name="Unnamed_Copy_33"/>
+            <w:bookmarkStart w:id="234" w:name="Unnamed_Copy_33"/>
+            <w:bookmarkEnd w:id="234"/>
             <w:r>
               <w:rPr>
                 <w:rFonts w:eastAsia="標楷體"/>
@@ -7329,14 +7349,16 @@
               </w:rPr>
               <w:fldChar w:fldCharType="end"/>
             </w:r>
-            <w:bookmarkStart w:id="203" w:name="Unnamed_Copy_33_Copy_1"/>
-            <w:bookmarkStart w:id="204" w:name="Unnamed_Copy_33_Copy_1_Copy_1"/>
-            <w:bookmarkStart w:id="205" w:name="Unnamed_Copy_33_Copy_1"/>
-            <w:bookmarkStart w:id="206" w:name="Unnamed_Copy_33"/>
-            <w:bookmarkEnd w:id="203"/>
-            <w:bookmarkEnd w:id="204"/>
-            <w:bookmarkEnd w:id="205"/>
-            <w:bookmarkEnd w:id="206"/>
+            <w:bookmarkStart w:id="235" w:name="Unnamed_Copy_33_Copy_1"/>
+            <w:bookmarkStart w:id="236" w:name="Unnamed_Copy_33_Copy_1_Copy_1"/>
+            <w:bookmarkStart w:id="237" w:name="Unnamed_Copy_33_Copy_1_Copy_1"/>
+            <w:bookmarkStart w:id="238" w:name="Unnamed_Copy_33_Copy_1"/>
+            <w:bookmarkStart w:id="239" w:name="Unnamed_Copy_33"/>
+            <w:bookmarkEnd w:id="235"/>
+            <w:bookmarkEnd w:id="236"/>
+            <w:bookmarkEnd w:id="237"/>
+            <w:bookmarkEnd w:id="238"/>
+            <w:bookmarkEnd w:id="239"/>
             <w:r>
               <w:rPr>
                 <w:rFonts w:eastAsia="標楷體"/>
@@ -7393,9 +7415,9 @@
               </w:rPr>
               <w:fldChar w:fldCharType="separate"/>
             </w:r>
-            <w:bookmarkStart w:id="207" w:name="Unnamed_Copy_34"/>
-            <w:bookmarkStart w:id="208" w:name="Unnamed_Copy_34"/>
-            <w:bookmarkEnd w:id="208"/>
+            <w:bookmarkStart w:id="240" w:name="Unnamed_Copy_34"/>
+            <w:bookmarkStart w:id="241" w:name="Unnamed_Copy_34"/>
+            <w:bookmarkEnd w:id="241"/>
             <w:r>
               <w:rPr>
                 <w:rFonts w:eastAsia="標楷體"/>
@@ -7413,14 +7435,16 @@
               </w:rPr>
               <w:fldChar w:fldCharType="end"/>
             </w:r>
-            <w:bookmarkStart w:id="209" w:name="Unnamed_Copy_34_Copy_1"/>
-            <w:bookmarkStart w:id="210" w:name="Unnamed_Copy_34_Copy_1_Copy_1"/>
-            <w:bookmarkStart w:id="211" w:name="Unnamed_Copy_34_Copy_1"/>
-            <w:bookmarkStart w:id="212" w:name="Unnamed_Copy_34"/>
-            <w:bookmarkEnd w:id="209"/>
-            <w:bookmarkEnd w:id="210"/>
-            <w:bookmarkEnd w:id="211"/>
-            <w:bookmarkEnd w:id="212"/>
+            <w:bookmarkStart w:id="242" w:name="Unnamed_Copy_34_Copy_1"/>
+            <w:bookmarkStart w:id="243" w:name="Unnamed_Copy_34_Copy_1_Copy_1"/>
+            <w:bookmarkStart w:id="244" w:name="Unnamed_Copy_34_Copy_1_Copy_1"/>
+            <w:bookmarkStart w:id="245" w:name="Unnamed_Copy_34_Copy_1"/>
+            <w:bookmarkStart w:id="246" w:name="Unnamed_Copy_34"/>
+            <w:bookmarkEnd w:id="242"/>
+            <w:bookmarkEnd w:id="243"/>
+            <w:bookmarkEnd w:id="244"/>
+            <w:bookmarkEnd w:id="245"/>
+            <w:bookmarkEnd w:id="246"/>
             <w:r>
               <w:rPr>
                 <w:rFonts w:eastAsia="標楷體"/>
@@ -7478,9 +7502,9 @@
               </w:rPr>
               <w:fldChar w:fldCharType="separate"/>
             </w:r>
-            <w:bookmarkStart w:id="213" w:name="Unnamed_Copy_35"/>
-            <w:bookmarkStart w:id="214" w:name="Unnamed_Copy_35"/>
-            <w:bookmarkEnd w:id="214"/>
+            <w:bookmarkStart w:id="247" w:name="Unnamed_Copy_35"/>
+            <w:bookmarkStart w:id="248" w:name="Unnamed_Copy_35"/>
+            <w:bookmarkEnd w:id="248"/>
             <w:r>
               <w:rPr>
                 <w:rFonts w:eastAsia="標楷體"/>
@@ -7498,14 +7522,16 @@
               </w:rPr>
               <w:fldChar w:fldCharType="end"/>
             </w:r>
-            <w:bookmarkStart w:id="215" w:name="Unnamed_Copy_35_Copy_1"/>
-            <w:bookmarkStart w:id="216" w:name="Unnamed_Copy_35_Copy_1_Copy_1"/>
-            <w:bookmarkStart w:id="217" w:name="Unnamed_Copy_35_Copy_1"/>
-            <w:bookmarkStart w:id="218" w:name="Unnamed_Copy_35"/>
-            <w:bookmarkEnd w:id="215"/>
-            <w:bookmarkEnd w:id="216"/>
-            <w:bookmarkEnd w:id="217"/>
-            <w:bookmarkEnd w:id="218"/>
+            <w:bookmarkStart w:id="249" w:name="Unnamed_Copy_35_Copy_1"/>
+            <w:bookmarkStart w:id="250" w:name="Unnamed_Copy_35_Copy_1_Copy_1"/>
+            <w:bookmarkStart w:id="251" w:name="Unnamed_Copy_35_Copy_1_Copy_1"/>
+            <w:bookmarkStart w:id="252" w:name="Unnamed_Copy_35_Copy_1"/>
+            <w:bookmarkStart w:id="253" w:name="Unnamed_Copy_35"/>
+            <w:bookmarkEnd w:id="249"/>
+            <w:bookmarkEnd w:id="250"/>
+            <w:bookmarkEnd w:id="251"/>
+            <w:bookmarkEnd w:id="252"/>
+            <w:bookmarkEnd w:id="253"/>
             <w:r>
               <w:rPr>
                 <w:rFonts w:eastAsia="標楷體"/>
@@ -7563,9 +7589,9 @@
               </w:rPr>
               <w:fldChar w:fldCharType="separate"/>
             </w:r>
-            <w:bookmarkStart w:id="219" w:name="Unnamed_Copy_36"/>
-            <w:bookmarkStart w:id="220" w:name="Unnamed_Copy_36"/>
-            <w:bookmarkEnd w:id="220"/>
+            <w:bookmarkStart w:id="254" w:name="Unnamed_Copy_36"/>
+            <w:bookmarkStart w:id="255" w:name="Unnamed_Copy_36"/>
+            <w:bookmarkEnd w:id="255"/>
             <w:r>
               <w:rPr>
                 <w:rFonts w:eastAsia="標楷體"/>
@@ -7583,14 +7609,16 @@
               </w:rPr>
               <w:fldChar w:fldCharType="end"/>
             </w:r>
-            <w:bookmarkStart w:id="221" w:name="Unnamed_Copy_36_Copy_1"/>
-            <w:bookmarkStart w:id="222" w:name="Unnamed_Copy_36_Copy_1_Copy_1"/>
-            <w:bookmarkStart w:id="223" w:name="Unnamed_Copy_36_Copy_1"/>
-            <w:bookmarkStart w:id="224" w:name="Unnamed_Copy_36"/>
-            <w:bookmarkEnd w:id="221"/>
-            <w:bookmarkEnd w:id="222"/>
-            <w:bookmarkEnd w:id="223"/>
-            <w:bookmarkEnd w:id="224"/>
+            <w:bookmarkStart w:id="256" w:name="Unnamed_Copy_36_Copy_1"/>
+            <w:bookmarkStart w:id="257" w:name="Unnamed_Copy_36_Copy_1_Copy_1"/>
+            <w:bookmarkStart w:id="258" w:name="Unnamed_Copy_36_Copy_1_Copy_1"/>
+            <w:bookmarkStart w:id="259" w:name="Unnamed_Copy_36_Copy_1"/>
+            <w:bookmarkStart w:id="260" w:name="Unnamed_Copy_36"/>
+            <w:bookmarkEnd w:id="256"/>
+            <w:bookmarkEnd w:id="257"/>
+            <w:bookmarkEnd w:id="258"/>
+            <w:bookmarkEnd w:id="259"/>
+            <w:bookmarkEnd w:id="260"/>
             <w:r>
               <w:rPr>
                 <w:rFonts w:eastAsia="標楷體"/>
@@ -7651,9 +7679,9 @@
               </w:rPr>
               <w:fldChar w:fldCharType="separate"/>
             </w:r>
-            <w:bookmarkStart w:id="225" w:name="Unnamed_Copy_37"/>
-            <w:bookmarkStart w:id="226" w:name="Unnamed_Copy_37"/>
-            <w:bookmarkEnd w:id="226"/>
+            <w:bookmarkStart w:id="261" w:name="Unnamed_Copy_37"/>
+            <w:bookmarkStart w:id="262" w:name="Unnamed_Copy_37"/>
+            <w:bookmarkEnd w:id="262"/>
             <w:r>
               <w:rPr>
                 <w:rFonts w:eastAsia="標楷體"/>
@@ -7671,14 +7699,16 @@
               </w:rPr>
               <w:fldChar w:fldCharType="end"/>
             </w:r>
-            <w:bookmarkStart w:id="227" w:name="Unnamed_Copy_37_Copy_1"/>
-            <w:bookmarkStart w:id="228" w:name="Unnamed_Copy_37_Copy_1_Copy_1"/>
-            <w:bookmarkStart w:id="229" w:name="Unnamed_Copy_37_Copy_1"/>
-            <w:bookmarkStart w:id="230" w:name="Unnamed_Copy_37"/>
-            <w:bookmarkEnd w:id="227"/>
-            <w:bookmarkEnd w:id="228"/>
-            <w:bookmarkEnd w:id="229"/>
-            <w:bookmarkEnd w:id="230"/>
+            <w:bookmarkStart w:id="263" w:name="Unnamed_Copy_37_Copy_1"/>
+            <w:bookmarkStart w:id="264" w:name="Unnamed_Copy_37_Copy_1_Copy_1"/>
+            <w:bookmarkStart w:id="265" w:name="Unnamed_Copy_37_Copy_1_Copy_1"/>
+            <w:bookmarkStart w:id="266" w:name="Unnamed_Copy_37_Copy_1"/>
+            <w:bookmarkStart w:id="267" w:name="Unnamed_Copy_37"/>
+            <w:bookmarkEnd w:id="263"/>
+            <w:bookmarkEnd w:id="264"/>
+            <w:bookmarkEnd w:id="265"/>
+            <w:bookmarkEnd w:id="266"/>
+            <w:bookmarkEnd w:id="267"/>
             <w:r>
               <w:rPr>
                 <w:rFonts w:eastAsia="標楷體"/>
@@ -7754,9 +7784,9 @@
               </w:rPr>
               <w:fldChar w:fldCharType="separate"/>
             </w:r>
-            <w:bookmarkStart w:id="231" w:name="Unnamed_Copy_38"/>
-            <w:bookmarkStart w:id="232" w:name="Unnamed_Copy_38"/>
-            <w:bookmarkEnd w:id="232"/>
+            <w:bookmarkStart w:id="268" w:name="Unnamed_Copy_38"/>
+            <w:bookmarkStart w:id="269" w:name="Unnamed_Copy_38"/>
+            <w:bookmarkEnd w:id="269"/>
             <w:r>
               <w:rPr>
                 <w:rFonts w:eastAsia="標楷體"/>
@@ -7774,14 +7804,16 @@
               </w:rPr>
               <w:fldChar w:fldCharType="end"/>
             </w:r>
-            <w:bookmarkStart w:id="233" w:name="Unnamed_Copy_38_Copy_1"/>
-            <w:bookmarkStart w:id="234" w:name="Unnamed_Copy_38_Copy_1_Copy_1"/>
-            <w:bookmarkStart w:id="235" w:name="Unnamed_Copy_38_Copy_1"/>
-            <w:bookmarkStart w:id="236" w:name="Unnamed_Copy_38"/>
-            <w:bookmarkEnd w:id="233"/>
-            <w:bookmarkEnd w:id="234"/>
-            <w:bookmarkEnd w:id="235"/>
-            <w:bookmarkEnd w:id="236"/>
+            <w:bookmarkStart w:id="270" w:name="Unnamed_Copy_38_Copy_1_Copy_1"/>
+            <w:bookmarkStart w:id="271" w:name="Unnamed_Copy_38_Copy_1_Copy_1"/>
+            <w:bookmarkStart w:id="272" w:name="Unnamed_Copy_38_Copy_1"/>
+            <w:bookmarkStart w:id="273" w:name="Unnamed_Copy_38_Copy_1"/>
+            <w:bookmarkStart w:id="274" w:name="Unnamed_Copy_38"/>
+            <w:bookmarkEnd w:id="270"/>
+            <w:bookmarkEnd w:id="271"/>
+            <w:bookmarkEnd w:id="272"/>
+            <w:bookmarkEnd w:id="273"/>
+            <w:bookmarkEnd w:id="274"/>
             <w:r>
               <w:rPr>
                 <w:rFonts w:eastAsia="標楷體"/>
@@ -7839,9 +7871,9 @@
               </w:rPr>
               <w:fldChar w:fldCharType="separate"/>
             </w:r>
-            <w:bookmarkStart w:id="237" w:name="Unnamed_Copy_39"/>
-            <w:bookmarkStart w:id="238" w:name="Unnamed_Copy_39"/>
-            <w:bookmarkEnd w:id="238"/>
+            <w:bookmarkStart w:id="275" w:name="Unnamed_Copy_39"/>
+            <w:bookmarkStart w:id="276" w:name="Unnamed_Copy_39"/>
+            <w:bookmarkEnd w:id="276"/>
             <w:r>
               <w:rPr>
                 <w:rFonts w:eastAsia="標楷體"/>
@@ -7859,14 +7891,16 @@
               </w:rPr>
               <w:fldChar w:fldCharType="end"/>
             </w:r>
-            <w:bookmarkStart w:id="239" w:name="Unnamed_Copy_39_Copy_1"/>
-            <w:bookmarkStart w:id="240" w:name="Unnamed_Copy_39_Copy_1_Copy_1"/>
-            <w:bookmarkStart w:id="241" w:name="Unnamed_Copy_39_Copy_1"/>
-            <w:bookmarkStart w:id="242" w:name="Unnamed_Copy_39"/>
-            <w:bookmarkEnd w:id="239"/>
-            <w:bookmarkEnd w:id="240"/>
-            <w:bookmarkEnd w:id="241"/>
-            <w:bookmarkEnd w:id="242"/>
+            <w:bookmarkStart w:id="277" w:name="Unnamed_Copy_39_Copy_1"/>
+            <w:bookmarkStart w:id="278" w:name="Unnamed_Copy_39_Copy_1_Copy_1"/>
+            <w:bookmarkStart w:id="279" w:name="Unnamed_Copy_39_Copy_1_Copy_1"/>
+            <w:bookmarkStart w:id="280" w:name="Unnamed_Copy_39_Copy_1"/>
+            <w:bookmarkStart w:id="281" w:name="Unnamed_Copy_39"/>
+            <w:bookmarkEnd w:id="277"/>
+            <w:bookmarkEnd w:id="278"/>
+            <w:bookmarkEnd w:id="279"/>
+            <w:bookmarkEnd w:id="280"/>
+            <w:bookmarkEnd w:id="281"/>
             <w:r>
               <w:rPr>
                 <w:rFonts w:eastAsia="標楷體"/>
@@ -8059,9 +8093,9 @@
               </w:rPr>
               <w:fldChar w:fldCharType="separate"/>
             </w:r>
-            <w:bookmarkStart w:id="243" w:name="Unnamed_Copy_40"/>
-            <w:bookmarkStart w:id="244" w:name="Unnamed_Copy_40"/>
-            <w:bookmarkEnd w:id="244"/>
+            <w:bookmarkStart w:id="282" w:name="Unnamed_Copy_40"/>
+            <w:bookmarkStart w:id="283" w:name="Unnamed_Copy_40"/>
+            <w:bookmarkEnd w:id="283"/>
             <w:r>
               <w:rPr>
                 <w:rFonts w:eastAsia="標楷體"/>
@@ -8079,14 +8113,16 @@
               </w:rPr>
               <w:fldChar w:fldCharType="end"/>
             </w:r>
-            <w:bookmarkStart w:id="245" w:name="Unnamed_Copy_40_Copy_1"/>
-            <w:bookmarkStart w:id="246" w:name="Unnamed_Copy_40_Copy_1_Copy_1"/>
-            <w:bookmarkStart w:id="247" w:name="Unnamed_Copy_40_Copy_1"/>
-            <w:bookmarkStart w:id="248" w:name="Unnamed_Copy_40"/>
-            <w:bookmarkEnd w:id="245"/>
-            <w:bookmarkEnd w:id="246"/>
-            <w:bookmarkEnd w:id="247"/>
-            <w:bookmarkEnd w:id="248"/>
+            <w:bookmarkStart w:id="284" w:name="Unnamed_Copy_40_Copy_1"/>
+            <w:bookmarkStart w:id="285" w:name="Unnamed_Copy_40_Copy_1_Copy_1"/>
+            <w:bookmarkStart w:id="286" w:name="Unnamed_Copy_40_Copy_1_Copy_1"/>
+            <w:bookmarkStart w:id="287" w:name="Unnamed_Copy_40_Copy_1"/>
+            <w:bookmarkStart w:id="288" w:name="Unnamed_Copy_40"/>
+            <w:bookmarkEnd w:id="284"/>
+            <w:bookmarkEnd w:id="285"/>
+            <w:bookmarkEnd w:id="286"/>
+            <w:bookmarkEnd w:id="287"/>
+            <w:bookmarkEnd w:id="288"/>
             <w:r>
               <w:rPr>
                 <w:rFonts w:eastAsia="標楷體"/>
@@ -8127,9 +8163,9 @@
               </w:rPr>
               <w:fldChar w:fldCharType="separate"/>
             </w:r>
-            <w:bookmarkStart w:id="249" w:name="Unnamed_Copy_41"/>
-            <w:bookmarkStart w:id="250" w:name="Unnamed_Copy_41"/>
-            <w:bookmarkEnd w:id="250"/>
+            <w:bookmarkStart w:id="289" w:name="Unnamed_Copy_41"/>
+            <w:bookmarkStart w:id="290" w:name="Unnamed_Copy_41"/>
+            <w:bookmarkEnd w:id="290"/>
             <w:r>
               <w:rPr>
                 <w:rFonts w:eastAsia="標楷體"/>
@@ -8147,14 +8183,16 @@
               </w:rPr>
               <w:fldChar w:fldCharType="end"/>
             </w:r>
-            <w:bookmarkStart w:id="251" w:name="Unnamed_Copy_41_Copy_1"/>
-            <w:bookmarkStart w:id="252" w:name="Unnamed_Copy_41_Copy_1_Copy_1"/>
-            <w:bookmarkStart w:id="253" w:name="Unnamed_Copy_41_Copy_1"/>
-            <w:bookmarkStart w:id="254" w:name="Unnamed_Copy_41"/>
-            <w:bookmarkEnd w:id="251"/>
-            <w:bookmarkEnd w:id="252"/>
-            <w:bookmarkEnd w:id="253"/>
-            <w:bookmarkEnd w:id="254"/>
+            <w:bookmarkStart w:id="291" w:name="Unnamed_Copy_41_Copy_1"/>
+            <w:bookmarkStart w:id="292" w:name="Unnamed_Copy_41_Copy_1_Copy_1"/>
+            <w:bookmarkStart w:id="293" w:name="Unnamed_Copy_41_Copy_1_Copy_1"/>
+            <w:bookmarkStart w:id="294" w:name="Unnamed_Copy_41_Copy_1"/>
+            <w:bookmarkStart w:id="295" w:name="Unnamed_Copy_41"/>
+            <w:bookmarkEnd w:id="291"/>
+            <w:bookmarkEnd w:id="292"/>
+            <w:bookmarkEnd w:id="293"/>
+            <w:bookmarkEnd w:id="294"/>
+            <w:bookmarkEnd w:id="295"/>
             <w:r>
               <w:rPr>
                 <w:rFonts w:eastAsia="標楷體"/>
@@ -8194,9 +8232,9 @@
               </w:rPr>
               <w:fldChar w:fldCharType="separate"/>
             </w:r>
-            <w:bookmarkStart w:id="255" w:name="Unnamed_Copy_42"/>
-            <w:bookmarkStart w:id="256" w:name="Unnamed_Copy_42"/>
-            <w:bookmarkEnd w:id="256"/>
+            <w:bookmarkStart w:id="296" w:name="Unnamed_Copy_42"/>
+            <w:bookmarkStart w:id="297" w:name="Unnamed_Copy_42"/>
+            <w:bookmarkEnd w:id="297"/>
             <w:r>
               <w:rPr>
                 <w:rFonts w:eastAsia="標楷體"/>
@@ -8214,14 +8252,16 @@
               </w:rPr>
               <w:fldChar w:fldCharType="end"/>
             </w:r>
-            <w:bookmarkStart w:id="257" w:name="Unnamed_Copy_42_Copy_1_Copy_1"/>
-            <w:bookmarkStart w:id="258" w:name="Unnamed_Copy_42_Copy_1"/>
-            <w:bookmarkStart w:id="259" w:name="Unnamed_Copy_42_Copy_1"/>
-            <w:bookmarkStart w:id="260" w:name="Unnamed_Copy_42"/>
-            <w:bookmarkEnd w:id="257"/>
-            <w:bookmarkEnd w:id="258"/>
-            <w:bookmarkEnd w:id="259"/>
-            <w:bookmarkEnd w:id="260"/>
+            <w:bookmarkStart w:id="298" w:name="Unnamed_Copy_42_Copy_1"/>
+            <w:bookmarkStart w:id="299" w:name="Unnamed_Copy_42_Copy_1_Copy_1"/>
+            <w:bookmarkStart w:id="300" w:name="Unnamed_Copy_42_Copy_1"/>
+            <w:bookmarkStart w:id="301" w:name="Unnamed_Copy_42_Copy_1_Copy_1"/>
+            <w:bookmarkStart w:id="302" w:name="Unnamed_Copy_42"/>
+            <w:bookmarkEnd w:id="298"/>
+            <w:bookmarkEnd w:id="299"/>
+            <w:bookmarkEnd w:id="300"/>
+            <w:bookmarkEnd w:id="301"/>
+            <w:bookmarkEnd w:id="302"/>
             <w:r>
               <w:rPr>
                 <w:rFonts w:eastAsia="標楷體"/>
@@ -8261,9 +8301,9 @@
               </w:rPr>
               <w:fldChar w:fldCharType="separate"/>
             </w:r>
-            <w:bookmarkStart w:id="261" w:name="Unnamed_Copy_43"/>
-            <w:bookmarkStart w:id="262" w:name="Unnamed_Copy_43"/>
-            <w:bookmarkEnd w:id="262"/>
+            <w:bookmarkStart w:id="303" w:name="Unnamed_Copy_43"/>
+            <w:bookmarkStart w:id="304" w:name="Unnamed_Copy_43"/>
+            <w:bookmarkEnd w:id="304"/>
             <w:r>
               <w:rPr>
                 <w:rFonts w:eastAsia="標楷體"/>
@@ -8281,14 +8321,16 @@
               </w:rPr>
               <w:fldChar w:fldCharType="end"/>
             </w:r>
-            <w:bookmarkStart w:id="263" w:name="Unnamed_Copy_43_Copy_1"/>
-            <w:bookmarkStart w:id="264" w:name="Unnamed_Copy_43_Copy_1_Copy_1"/>
-            <w:bookmarkStart w:id="265" w:name="Unnamed_Copy_43_Copy_1"/>
-            <w:bookmarkStart w:id="266" w:name="Unnamed_Copy_43"/>
-            <w:bookmarkEnd w:id="263"/>
-            <w:bookmarkEnd w:id="264"/>
-            <w:bookmarkEnd w:id="265"/>
-            <w:bookmarkEnd w:id="266"/>
+            <w:bookmarkStart w:id="305" w:name="Unnamed_Copy_43_Copy_1"/>
+            <w:bookmarkStart w:id="306" w:name="Unnamed_Copy_43_Copy_1_Copy_1"/>
+            <w:bookmarkStart w:id="307" w:name="Unnamed_Copy_43_Copy_1_Copy_1"/>
+            <w:bookmarkStart w:id="308" w:name="Unnamed_Copy_43_Copy_1"/>
+            <w:bookmarkStart w:id="309" w:name="Unnamed_Copy_43"/>
+            <w:bookmarkEnd w:id="305"/>
+            <w:bookmarkEnd w:id="306"/>
+            <w:bookmarkEnd w:id="307"/>
+            <w:bookmarkEnd w:id="308"/>
+            <w:bookmarkEnd w:id="309"/>
             <w:r>
               <w:rPr>
                 <w:rFonts w:eastAsia="標楷體"/>
@@ -8328,9 +8370,9 @@
               </w:rPr>
               <w:fldChar w:fldCharType="separate"/>
             </w:r>
-            <w:bookmarkStart w:id="267" w:name="Unnamed_Copy_44"/>
-            <w:bookmarkStart w:id="268" w:name="Unnamed_Copy_44"/>
-            <w:bookmarkEnd w:id="268"/>
+            <w:bookmarkStart w:id="310" w:name="Unnamed_Copy_44"/>
+            <w:bookmarkStart w:id="311" w:name="Unnamed_Copy_44"/>
+            <w:bookmarkEnd w:id="311"/>
             <w:r>
               <w:rPr>
                 <w:rFonts w:eastAsia="標楷體"/>
@@ -8348,14 +8390,16 @@
               </w:rPr>
               <w:fldChar w:fldCharType="end"/>
             </w:r>
-            <w:bookmarkStart w:id="269" w:name="Unnamed_Copy_44_Copy_1"/>
-            <w:bookmarkStart w:id="270" w:name="Unnamed_Copy_44_Copy_1_Copy_1"/>
-            <w:bookmarkStart w:id="271" w:name="Unnamed_Copy_44_Copy_1"/>
-            <w:bookmarkStart w:id="272" w:name="Unnamed_Copy_44"/>
-            <w:bookmarkEnd w:id="269"/>
-            <w:bookmarkEnd w:id="270"/>
-            <w:bookmarkEnd w:id="271"/>
-            <w:bookmarkEnd w:id="272"/>
+            <w:bookmarkStart w:id="312" w:name="Unnamed_Copy_44_Copy_1"/>
+            <w:bookmarkStart w:id="313" w:name="Unnamed_Copy_44_Copy_1_Copy_1"/>
+            <w:bookmarkStart w:id="314" w:name="Unnamed_Copy_44_Copy_1_Copy_1"/>
+            <w:bookmarkStart w:id="315" w:name="Unnamed_Copy_44_Copy_1"/>
+            <w:bookmarkStart w:id="316" w:name="Unnamed_Copy_44"/>
+            <w:bookmarkEnd w:id="312"/>
+            <w:bookmarkEnd w:id="313"/>
+            <w:bookmarkEnd w:id="314"/>
+            <w:bookmarkEnd w:id="315"/>
+            <w:bookmarkEnd w:id="316"/>
             <w:r>
               <w:rPr>
                 <w:rFonts w:eastAsia="標楷體"/>
@@ -8534,9 +8578,9 @@
               </w:rPr>
               <w:fldChar w:fldCharType="separate"/>
             </w:r>
-            <w:bookmarkStart w:id="273" w:name="Unnamed_Copy_45"/>
-            <w:bookmarkStart w:id="274" w:name="Unnamed_Copy_45"/>
-            <w:bookmarkEnd w:id="274"/>
+            <w:bookmarkStart w:id="317" w:name="Unnamed_Copy_45"/>
+            <w:bookmarkStart w:id="318" w:name="Unnamed_Copy_45"/>
+            <w:bookmarkEnd w:id="318"/>
             <w:r>
               <w:rPr>
                 <w:rFonts w:eastAsia="標楷體"/>
@@ -8554,14 +8598,16 @@
               </w:rPr>
               <w:fldChar w:fldCharType="end"/>
             </w:r>
-            <w:bookmarkStart w:id="275" w:name="Unnamed_Copy_45_Copy_1"/>
-            <w:bookmarkStart w:id="276" w:name="Unnamed_Copy_45_Copy_1_Copy_1"/>
-            <w:bookmarkStart w:id="277" w:name="Unnamed_Copy_45_Copy_1"/>
-            <w:bookmarkStart w:id="278" w:name="Unnamed_Copy_45"/>
-            <w:bookmarkEnd w:id="275"/>
-            <w:bookmarkEnd w:id="276"/>
-            <w:bookmarkEnd w:id="277"/>
-            <w:bookmarkEnd w:id="278"/>
+            <w:bookmarkStart w:id="319" w:name="Unnamed_Copy_45_Copy_1"/>
+            <w:bookmarkStart w:id="320" w:name="Unnamed_Copy_45_Copy_1_Copy_1"/>
+            <w:bookmarkStart w:id="321" w:name="Unnamed_Copy_45_Copy_1_Copy_1"/>
+            <w:bookmarkStart w:id="322" w:name="Unnamed_Copy_45_Copy_1"/>
+            <w:bookmarkStart w:id="323" w:name="Unnamed_Copy_45"/>
+            <w:bookmarkEnd w:id="319"/>
+            <w:bookmarkEnd w:id="320"/>
+            <w:bookmarkEnd w:id="321"/>
+            <w:bookmarkEnd w:id="322"/>
+            <w:bookmarkEnd w:id="323"/>
             <w:r>
               <w:rPr>
                 <w:rFonts w:eastAsia="標楷體"/>
@@ -8602,9 +8648,9 @@
               </w:rPr>
               <w:fldChar w:fldCharType="separate"/>
             </w:r>
-            <w:bookmarkStart w:id="279" w:name="Unnamed_Copy_46"/>
-            <w:bookmarkStart w:id="280" w:name="Unnamed_Copy_46"/>
-            <w:bookmarkEnd w:id="280"/>
+            <w:bookmarkStart w:id="324" w:name="Unnamed_Copy_46"/>
+            <w:bookmarkStart w:id="325" w:name="Unnamed_Copy_46"/>
+            <w:bookmarkEnd w:id="325"/>
             <w:r>
               <w:rPr>
                 <w:rFonts w:eastAsia="標楷體"/>
@@ -8622,14 +8668,16 @@
               </w:rPr>
               <w:fldChar w:fldCharType="end"/>
             </w:r>
-            <w:bookmarkStart w:id="281" w:name="Unnamed_Copy_46_Copy_1"/>
-            <w:bookmarkStart w:id="282" w:name="Unnamed_Copy_46_Copy_1_Copy_1"/>
-            <w:bookmarkStart w:id="283" w:name="Unnamed_Copy_46_Copy_1"/>
-            <w:bookmarkStart w:id="284" w:name="Unnamed_Copy_46"/>
-            <w:bookmarkEnd w:id="281"/>
-            <w:bookmarkEnd w:id="282"/>
-            <w:bookmarkEnd w:id="283"/>
-            <w:bookmarkEnd w:id="284"/>
+            <w:bookmarkStart w:id="326" w:name="Unnamed_Copy_46_Copy_1"/>
+            <w:bookmarkStart w:id="327" w:name="Unnamed_Copy_46_Copy_1_Copy_1"/>
+            <w:bookmarkStart w:id="328" w:name="Unnamed_Copy_46_Copy_1_Copy_1"/>
+            <w:bookmarkStart w:id="329" w:name="Unnamed_Copy_46_Copy_1"/>
+            <w:bookmarkStart w:id="330" w:name="Unnamed_Copy_46"/>
+            <w:bookmarkEnd w:id="326"/>
+            <w:bookmarkEnd w:id="327"/>
+            <w:bookmarkEnd w:id="328"/>
+            <w:bookmarkEnd w:id="329"/>
+            <w:bookmarkEnd w:id="330"/>
             <w:r>
               <w:rPr>
                 <w:rFonts w:eastAsia="標楷體"/>
@@ -8669,9 +8717,9 @@
               </w:rPr>
               <w:fldChar w:fldCharType="separate"/>
             </w:r>
-            <w:bookmarkStart w:id="285" w:name="Unnamed_Copy_47"/>
-            <w:bookmarkStart w:id="286" w:name="Unnamed_Copy_47"/>
-            <w:bookmarkEnd w:id="286"/>
+            <w:bookmarkStart w:id="331" w:name="Unnamed_Copy_47"/>
+            <w:bookmarkStart w:id="332" w:name="Unnamed_Copy_47"/>
+            <w:bookmarkEnd w:id="332"/>
             <w:r>
               <w:rPr>
                 <w:rFonts w:eastAsia="標楷體"/>
@@ -8689,14 +8737,16 @@
               </w:rPr>
               <w:fldChar w:fldCharType="end"/>
             </w:r>
-            <w:bookmarkStart w:id="287" w:name="Unnamed_Copy_47_Copy_1"/>
-            <w:bookmarkStart w:id="288" w:name="Unnamed_Copy_47_Copy_1_Copy_1"/>
-            <w:bookmarkStart w:id="289" w:name="Unnamed_Copy_47_Copy_1"/>
-            <w:bookmarkStart w:id="290" w:name="Unnamed_Copy_47"/>
-            <w:bookmarkEnd w:id="287"/>
-            <w:bookmarkEnd w:id="288"/>
-            <w:bookmarkEnd w:id="289"/>
-            <w:bookmarkEnd w:id="290"/>
+            <w:bookmarkStart w:id="333" w:name="Unnamed_Copy_47_Copy_1"/>
+            <w:bookmarkStart w:id="334" w:name="Unnamed_Copy_47_Copy_1_Copy_1"/>
+            <w:bookmarkStart w:id="335" w:name="Unnamed_Copy_47_Copy_1_Copy_1"/>
+            <w:bookmarkStart w:id="336" w:name="Unnamed_Copy_47_Copy_1"/>
+            <w:bookmarkStart w:id="337" w:name="Unnamed_Copy_47"/>
+            <w:bookmarkEnd w:id="333"/>
+            <w:bookmarkEnd w:id="334"/>
+            <w:bookmarkEnd w:id="335"/>
+            <w:bookmarkEnd w:id="336"/>
+            <w:bookmarkEnd w:id="337"/>
             <w:r>
               <w:rPr>
                 <w:rFonts w:eastAsia="標楷體"/>
@@ -8736,9 +8786,9 @@
               </w:rPr>
               <w:fldChar w:fldCharType="separate"/>
             </w:r>
-            <w:bookmarkStart w:id="291" w:name="Unnamed_Copy_48"/>
-            <w:bookmarkStart w:id="292" w:name="Unnamed_Copy_48"/>
-            <w:bookmarkEnd w:id="292"/>
+            <w:bookmarkStart w:id="338" w:name="Unnamed_Copy_48"/>
+            <w:bookmarkStart w:id="339" w:name="Unnamed_Copy_48"/>
+            <w:bookmarkEnd w:id="339"/>
             <w:r>
               <w:rPr>
                 <w:rFonts w:eastAsia="標楷體"/>
@@ -8756,14 +8806,16 @@
               </w:rPr>
               <w:fldChar w:fldCharType="end"/>
             </w:r>
-            <w:bookmarkStart w:id="293" w:name="Unnamed_Copy_48_Copy_1"/>
-            <w:bookmarkStart w:id="294" w:name="Unnamed_Copy_48_Copy_1_Copy_1"/>
-            <w:bookmarkStart w:id="295" w:name="Unnamed_Copy_48_Copy_1"/>
-            <w:bookmarkStart w:id="296" w:name="Unnamed_Copy_48"/>
-            <w:bookmarkEnd w:id="293"/>
-            <w:bookmarkEnd w:id="294"/>
-            <w:bookmarkEnd w:id="295"/>
-            <w:bookmarkEnd w:id="296"/>
+            <w:bookmarkStart w:id="340" w:name="Unnamed_Copy_48_Copy_1"/>
+            <w:bookmarkStart w:id="341" w:name="Unnamed_Copy_48_Copy_1_Copy_1"/>
+            <w:bookmarkStart w:id="342" w:name="Unnamed_Copy_48_Copy_1_Copy_1"/>
+            <w:bookmarkStart w:id="343" w:name="Unnamed_Copy_48_Copy_1"/>
+            <w:bookmarkStart w:id="344" w:name="Unnamed_Copy_48"/>
+            <w:bookmarkEnd w:id="340"/>
+            <w:bookmarkEnd w:id="341"/>
+            <w:bookmarkEnd w:id="342"/>
+            <w:bookmarkEnd w:id="343"/>
+            <w:bookmarkEnd w:id="344"/>
             <w:r>
               <w:rPr>
                 <w:rFonts w:eastAsia="標楷體"/>
@@ -8892,9 +8944,9 @@
               </w:rPr>
               <w:fldChar w:fldCharType="separate"/>
             </w:r>
-            <w:bookmarkStart w:id="297" w:name="Unnamed_Copy_49"/>
-            <w:bookmarkStart w:id="298" w:name="Unnamed_Copy_49"/>
-            <w:bookmarkEnd w:id="298"/>
+            <w:bookmarkStart w:id="345" w:name="Unnamed_Copy_49"/>
+            <w:bookmarkStart w:id="346" w:name="Unnamed_Copy_49"/>
+            <w:bookmarkEnd w:id="346"/>
             <w:r>
               <w:rPr>
                 <w:rFonts w:eastAsia="標楷體"/>
@@ -8912,14 +8964,16 @@
               </w:rPr>
               <w:fldChar w:fldCharType="end"/>
             </w:r>
-            <w:bookmarkStart w:id="299" w:name="Unnamed_Copy_49_Copy_1"/>
-            <w:bookmarkStart w:id="300" w:name="Unnamed_Copy_49_Copy_1_Copy_1"/>
-            <w:bookmarkStart w:id="301" w:name="Unnamed_Copy_49_Copy_1"/>
-            <w:bookmarkStart w:id="302" w:name="Unnamed_Copy_49"/>
-            <w:bookmarkEnd w:id="299"/>
-            <w:bookmarkEnd w:id="300"/>
-            <w:bookmarkEnd w:id="301"/>
-            <w:bookmarkEnd w:id="302"/>
+            <w:bookmarkStart w:id="347" w:name="Unnamed_Copy_49_Copy_1"/>
+            <w:bookmarkStart w:id="348" w:name="Unnamed_Copy_49_Copy_1_Copy_1"/>
+            <w:bookmarkStart w:id="349" w:name="Unnamed_Copy_49_Copy_1_Copy_1"/>
+            <w:bookmarkStart w:id="350" w:name="Unnamed_Copy_49_Copy_1"/>
+            <w:bookmarkStart w:id="351" w:name="Unnamed_Copy_49"/>
+            <w:bookmarkEnd w:id="347"/>
+            <w:bookmarkEnd w:id="348"/>
+            <w:bookmarkEnd w:id="349"/>
+            <w:bookmarkEnd w:id="350"/>
+            <w:bookmarkEnd w:id="351"/>
             <w:r>
               <w:rPr>
                 <w:rFonts w:eastAsia="標楷體"/>
@@ -8968,9 +9022,9 @@
               </w:rPr>
               <w:fldChar w:fldCharType="separate"/>
             </w:r>
-            <w:bookmarkStart w:id="303" w:name="Unnamed_Copy_50"/>
-            <w:bookmarkStart w:id="304" w:name="Unnamed_Copy_50"/>
-            <w:bookmarkEnd w:id="304"/>
+            <w:bookmarkStart w:id="352" w:name="Unnamed_Copy_50"/>
+            <w:bookmarkStart w:id="353" w:name="Unnamed_Copy_50"/>
+            <w:bookmarkEnd w:id="353"/>
             <w:r>
               <w:rPr>
                 <w:rFonts w:eastAsia="標楷體"/>
@@ -8988,14 +9042,16 @@
               </w:rPr>
               <w:fldChar w:fldCharType="end"/>
             </w:r>
-            <w:bookmarkStart w:id="305" w:name="Unnamed_Copy_50_Copy_1"/>
-            <w:bookmarkStart w:id="306" w:name="Unnamed_Copy_50_Copy_1_Copy_1"/>
-            <w:bookmarkStart w:id="307" w:name="Unnamed_Copy_50_Copy_1"/>
-            <w:bookmarkStart w:id="308" w:name="Unnamed_Copy_50"/>
-            <w:bookmarkEnd w:id="305"/>
-            <w:bookmarkEnd w:id="306"/>
-            <w:bookmarkEnd w:id="307"/>
-            <w:bookmarkEnd w:id="308"/>
+            <w:bookmarkStart w:id="354" w:name="Unnamed_Copy_50_Copy_1"/>
+            <w:bookmarkStart w:id="355" w:name="Unnamed_Copy_50_Copy_1_Copy_1"/>
+            <w:bookmarkStart w:id="356" w:name="Unnamed_Copy_50_Copy_1_Copy_1"/>
+            <w:bookmarkStart w:id="357" w:name="Unnamed_Copy_50_Copy_1"/>
+            <w:bookmarkStart w:id="358" w:name="Unnamed_Copy_50"/>
+            <w:bookmarkEnd w:id="354"/>
+            <w:bookmarkEnd w:id="355"/>
+            <w:bookmarkEnd w:id="356"/>
+            <w:bookmarkEnd w:id="357"/>
+            <w:bookmarkEnd w:id="358"/>
             <w:r>
               <w:rPr>
                 <w:rFonts w:eastAsia="標楷體"/>
@@ -9044,9 +9100,9 @@
               </w:rPr>
               <w:fldChar w:fldCharType="separate"/>
             </w:r>
-            <w:bookmarkStart w:id="309" w:name="Unnamed_Copy_51"/>
-            <w:bookmarkStart w:id="310" w:name="Unnamed_Copy_51"/>
-            <w:bookmarkEnd w:id="310"/>
+            <w:bookmarkStart w:id="359" w:name="Unnamed_Copy_51"/>
+            <w:bookmarkStart w:id="360" w:name="Unnamed_Copy_51"/>
+            <w:bookmarkEnd w:id="360"/>
             <w:r>
               <w:rPr>
                 <w:rFonts w:eastAsia="標楷體"/>
@@ -9064,14 +9120,16 @@
               </w:rPr>
               <w:fldChar w:fldCharType="end"/>
             </w:r>
-            <w:bookmarkStart w:id="311" w:name="Unnamed_Copy_51_Copy_1"/>
-            <w:bookmarkStart w:id="312" w:name="Unnamed_Copy_51_Copy_1_Copy_1"/>
-            <w:bookmarkStart w:id="313" w:name="Unnamed_Copy_51_Copy_1"/>
-            <w:bookmarkStart w:id="314" w:name="Unnamed_Copy_51"/>
-            <w:bookmarkEnd w:id="311"/>
-            <w:bookmarkEnd w:id="312"/>
-            <w:bookmarkEnd w:id="313"/>
-            <w:bookmarkEnd w:id="314"/>
+            <w:bookmarkStart w:id="361" w:name="Unnamed_Copy_51_Copy_1"/>
+            <w:bookmarkStart w:id="362" w:name="Unnamed_Copy_51_Copy_1_Copy_1"/>
+            <w:bookmarkStart w:id="363" w:name="Unnamed_Copy_51_Copy_1_Copy_1"/>
+            <w:bookmarkStart w:id="364" w:name="Unnamed_Copy_51_Copy_1"/>
+            <w:bookmarkStart w:id="365" w:name="Unnamed_Copy_51"/>
+            <w:bookmarkEnd w:id="361"/>
+            <w:bookmarkEnd w:id="362"/>
+            <w:bookmarkEnd w:id="363"/>
+            <w:bookmarkEnd w:id="364"/>
+            <w:bookmarkEnd w:id="365"/>
             <w:r>
               <w:rPr>
                 <w:rFonts w:eastAsia="標楷體"/>
@@ -9129,9 +9187,9 @@
               </w:rPr>
               <w:fldChar w:fldCharType="separate"/>
             </w:r>
-            <w:bookmarkStart w:id="315" w:name="Unnamed_Copy_52"/>
-            <w:bookmarkStart w:id="316" w:name="Unnamed_Copy_52"/>
-            <w:bookmarkEnd w:id="316"/>
+            <w:bookmarkStart w:id="366" w:name="Unnamed_Copy_52"/>
+            <w:bookmarkStart w:id="367" w:name="Unnamed_Copy_52"/>
+            <w:bookmarkEnd w:id="367"/>
             <w:r>
               <w:rPr>
                 <w:rFonts w:eastAsia="標楷體"/>
@@ -9149,14 +9207,16 @@
               </w:rPr>
               <w:fldChar w:fldCharType="end"/>
             </w:r>
-            <w:bookmarkStart w:id="317" w:name="Unnamed_Copy_52_Copy_1"/>
-            <w:bookmarkStart w:id="318" w:name="Unnamed_Copy_52_Copy_1_Copy_1"/>
-            <w:bookmarkStart w:id="319" w:name="Unnamed_Copy_52_Copy_1"/>
-            <w:bookmarkStart w:id="320" w:name="Unnamed_Copy_52"/>
-            <w:bookmarkEnd w:id="317"/>
-            <w:bookmarkEnd w:id="318"/>
-            <w:bookmarkEnd w:id="319"/>
-            <w:bookmarkEnd w:id="320"/>
+            <w:bookmarkStart w:id="368" w:name="Unnamed_Copy_52_Copy_1"/>
+            <w:bookmarkStart w:id="369" w:name="Unnamed_Copy_52_Copy_1_Copy_1"/>
+            <w:bookmarkStart w:id="370" w:name="Unnamed_Copy_52_Copy_1_Copy_1"/>
+            <w:bookmarkStart w:id="371" w:name="Unnamed_Copy_52_Copy_1"/>
+            <w:bookmarkStart w:id="372" w:name="Unnamed_Copy_52"/>
+            <w:bookmarkEnd w:id="368"/>
+            <w:bookmarkEnd w:id="369"/>
+            <w:bookmarkEnd w:id="370"/>
+            <w:bookmarkEnd w:id="371"/>
+            <w:bookmarkEnd w:id="372"/>
             <w:r>
               <w:rPr>
                 <w:rFonts w:eastAsia="標楷體"/>
@@ -9387,9 +9447,9 @@
               </w:rPr>
               <w:fldChar w:fldCharType="separate"/>
             </w:r>
-            <w:bookmarkStart w:id="321" w:name="Unnamed_Copy_53"/>
-            <w:bookmarkStart w:id="322" w:name="Unnamed_Copy_53"/>
-            <w:bookmarkEnd w:id="322"/>
+            <w:bookmarkStart w:id="373" w:name="Unnamed_Copy_53"/>
+            <w:bookmarkStart w:id="374" w:name="Unnamed_Copy_53"/>
+            <w:bookmarkEnd w:id="374"/>
             <w:r>
               <w:rPr>
                 <w:rFonts w:eastAsia="標楷體"/>
@@ -9407,14 +9467,16 @@
               </w:rPr>
               <w:fldChar w:fldCharType="end"/>
             </w:r>
-            <w:bookmarkStart w:id="323" w:name="Unnamed_Copy_53_Copy_1"/>
-            <w:bookmarkStart w:id="324" w:name="Unnamed_Copy_53_Copy_1_Copy_1"/>
-            <w:bookmarkStart w:id="325" w:name="Unnamed_Copy_53_Copy_1"/>
-            <w:bookmarkStart w:id="326" w:name="Unnamed_Copy_53"/>
-            <w:bookmarkEnd w:id="323"/>
-            <w:bookmarkEnd w:id="324"/>
-            <w:bookmarkEnd w:id="325"/>
-            <w:bookmarkEnd w:id="326"/>
+            <w:bookmarkStart w:id="375" w:name="Unnamed_Copy_53_Copy_1"/>
+            <w:bookmarkStart w:id="376" w:name="Unnamed_Copy_53_Copy_1_Copy_1"/>
+            <w:bookmarkStart w:id="377" w:name="Unnamed_Copy_53_Copy_1_Copy_1"/>
+            <w:bookmarkStart w:id="378" w:name="Unnamed_Copy_53_Copy_1"/>
+            <w:bookmarkStart w:id="379" w:name="Unnamed_Copy_53"/>
+            <w:bookmarkEnd w:id="375"/>
+            <w:bookmarkEnd w:id="376"/>
+            <w:bookmarkEnd w:id="377"/>
+            <w:bookmarkEnd w:id="378"/>
+            <w:bookmarkEnd w:id="379"/>
             <w:r>
               <w:rPr>
                 <w:rFonts w:eastAsia="標楷體"/>
@@ -9455,9 +9517,9 @@
               </w:rPr>
               <w:fldChar w:fldCharType="separate"/>
             </w:r>
-            <w:bookmarkStart w:id="327" w:name="Unnamed_Copy_54"/>
-            <w:bookmarkStart w:id="328" w:name="Unnamed_Copy_54"/>
-            <w:bookmarkEnd w:id="328"/>
+            <w:bookmarkStart w:id="380" w:name="Unnamed_Copy_54"/>
+            <w:bookmarkStart w:id="381" w:name="Unnamed_Copy_54"/>
+            <w:bookmarkEnd w:id="381"/>
             <w:r>
               <w:rPr>
                 <w:rFonts w:eastAsia="標楷體"/>
@@ -9475,14 +9537,16 @@
               </w:rPr>
               <w:fldChar w:fldCharType="end"/>
             </w:r>
-            <w:bookmarkStart w:id="329" w:name="Unnamed_Copy_54_Copy_1"/>
-            <w:bookmarkStart w:id="330" w:name="Unnamed_Copy_54_Copy_1_Copy_1"/>
-            <w:bookmarkStart w:id="331" w:name="Unnamed_Copy_54_Copy_1"/>
-            <w:bookmarkStart w:id="332" w:name="Unnamed_Copy_54"/>
-            <w:bookmarkEnd w:id="329"/>
-            <w:bookmarkEnd w:id="330"/>
-            <w:bookmarkEnd w:id="331"/>
-            <w:bookmarkEnd w:id="332"/>
+            <w:bookmarkStart w:id="382" w:name="Unnamed_Copy_54_Copy_1"/>
+            <w:bookmarkStart w:id="383" w:name="Unnamed_Copy_54_Copy_1_Copy_1"/>
+            <w:bookmarkStart w:id="384" w:name="Unnamed_Copy_54_Copy_1_Copy_1"/>
+            <w:bookmarkStart w:id="385" w:name="Unnamed_Copy_54_Copy_1"/>
+            <w:bookmarkStart w:id="386" w:name="Unnamed_Copy_54"/>
+            <w:bookmarkEnd w:id="382"/>
+            <w:bookmarkEnd w:id="383"/>
+            <w:bookmarkEnd w:id="384"/>
+            <w:bookmarkEnd w:id="385"/>
+            <w:bookmarkEnd w:id="386"/>
             <w:r>
               <w:rPr>
                 <w:rFonts w:eastAsia="標楷體"/>
@@ -9522,9 +9586,9 @@
               </w:rPr>
               <w:fldChar w:fldCharType="separate"/>
             </w:r>
-            <w:bookmarkStart w:id="333" w:name="Unnamed_Copy_55"/>
-            <w:bookmarkStart w:id="334" w:name="Unnamed_Copy_55"/>
-            <w:bookmarkEnd w:id="334"/>
+            <w:bookmarkStart w:id="387" w:name="Unnamed_Copy_55"/>
+            <w:bookmarkStart w:id="388" w:name="Unnamed_Copy_55"/>
+            <w:bookmarkEnd w:id="388"/>
             <w:r>
               <w:rPr>
                 <w:rFonts w:eastAsia="標楷體"/>
@@ -9542,14 +9606,16 @@
               </w:rPr>
               <w:fldChar w:fldCharType="end"/>
             </w:r>
-            <w:bookmarkStart w:id="335" w:name="Unnamed_Copy_55_Copy_1"/>
-            <w:bookmarkStart w:id="336" w:name="Unnamed_Copy_55_Copy_1_Copy_1"/>
-            <w:bookmarkStart w:id="337" w:name="Unnamed_Copy_55_Copy_1"/>
-            <w:bookmarkStart w:id="338" w:name="Unnamed_Copy_55"/>
-            <w:bookmarkEnd w:id="335"/>
-            <w:bookmarkEnd w:id="336"/>
-            <w:bookmarkEnd w:id="337"/>
-            <w:bookmarkEnd w:id="338"/>
+            <w:bookmarkStart w:id="389" w:name="Unnamed_Copy_55_Copy_1"/>
+            <w:bookmarkStart w:id="390" w:name="Unnamed_Copy_55_Copy_1_Copy_1"/>
+            <w:bookmarkStart w:id="391" w:name="Unnamed_Copy_55_Copy_1_Copy_1"/>
+            <w:bookmarkStart w:id="392" w:name="Unnamed_Copy_55_Copy_1"/>
+            <w:bookmarkStart w:id="393" w:name="Unnamed_Copy_55"/>
+            <w:bookmarkEnd w:id="389"/>
+            <w:bookmarkEnd w:id="390"/>
+            <w:bookmarkEnd w:id="391"/>
+            <w:bookmarkEnd w:id="392"/>
+            <w:bookmarkEnd w:id="393"/>
             <w:r>
               <w:rPr>
                 <w:rFonts w:eastAsia="標楷體"/>
@@ -9664,9 +9730,9 @@
               </w:rPr>
               <w:fldChar w:fldCharType="separate"/>
             </w:r>
-            <w:bookmarkStart w:id="339" w:name="Unnamed_Copy_56"/>
-            <w:bookmarkStart w:id="340" w:name="Unnamed_Copy_56"/>
-            <w:bookmarkEnd w:id="340"/>
+            <w:bookmarkStart w:id="394" w:name="Unnamed_Copy_56"/>
+            <w:bookmarkStart w:id="395" w:name="Unnamed_Copy_56"/>
+            <w:bookmarkEnd w:id="395"/>
             <w:r>
               <w:rPr>
                 <w:rFonts w:eastAsia="標楷體"/>
@@ -9684,14 +9750,16 @@
               </w:rPr>
               <w:fldChar w:fldCharType="end"/>
             </w:r>
-            <w:bookmarkStart w:id="341" w:name="Unnamed_Copy_56_Copy_1"/>
-            <w:bookmarkStart w:id="342" w:name="Unnamed_Copy_56_Copy_1_Copy_1"/>
-            <w:bookmarkStart w:id="343" w:name="Unnamed_Copy_56_Copy_1"/>
-            <w:bookmarkStart w:id="344" w:name="Unnamed_Copy_56"/>
-            <w:bookmarkEnd w:id="341"/>
-            <w:bookmarkEnd w:id="342"/>
-            <w:bookmarkEnd w:id="343"/>
-            <w:bookmarkEnd w:id="344"/>
+            <w:bookmarkStart w:id="396" w:name="Unnamed_Copy_56_Copy_1"/>
+            <w:bookmarkStart w:id="397" w:name="Unnamed_Copy_56_Copy_1_Copy_1"/>
+            <w:bookmarkStart w:id="398" w:name="Unnamed_Copy_56_Copy_1_Copy_1"/>
+            <w:bookmarkStart w:id="399" w:name="Unnamed_Copy_56_Copy_1"/>
+            <w:bookmarkStart w:id="400" w:name="Unnamed_Copy_56"/>
+            <w:bookmarkEnd w:id="396"/>
+            <w:bookmarkEnd w:id="397"/>
+            <w:bookmarkEnd w:id="398"/>
+            <w:bookmarkEnd w:id="399"/>
+            <w:bookmarkEnd w:id="400"/>
             <w:r>
               <w:rPr>
                 <w:rFonts w:eastAsia="標楷體"/>
@@ -9893,9 +9961,9 @@
               </w:rPr>
               <w:fldChar w:fldCharType="separate"/>
             </w:r>
-            <w:bookmarkStart w:id="345" w:name="Unnamed_Copy_57"/>
-            <w:bookmarkStart w:id="346" w:name="Unnamed_Copy_57"/>
-            <w:bookmarkEnd w:id="346"/>
+            <w:bookmarkStart w:id="401" w:name="Unnamed_Copy_57"/>
+            <w:bookmarkStart w:id="402" w:name="Unnamed_Copy_57"/>
+            <w:bookmarkEnd w:id="402"/>
             <w:r>
               <w:rPr>
                 <w:rFonts w:eastAsia="標楷體"/>
@@ -9913,14 +9981,16 @@
               </w:rPr>
               <w:fldChar w:fldCharType="end"/>
             </w:r>
-            <w:bookmarkStart w:id="347" w:name="Unnamed_Copy_57_Copy_1"/>
-            <w:bookmarkStart w:id="348" w:name="Unnamed_Copy_57_Copy_1_Copy_1"/>
-            <w:bookmarkStart w:id="349" w:name="Unnamed_Copy_57_Copy_1"/>
-            <w:bookmarkStart w:id="350" w:name="Unnamed_Copy_57"/>
-            <w:bookmarkEnd w:id="347"/>
-            <w:bookmarkEnd w:id="348"/>
-            <w:bookmarkEnd w:id="349"/>
-            <w:bookmarkEnd w:id="350"/>
+            <w:bookmarkStart w:id="403" w:name="Unnamed_Copy_57_Copy_1"/>
+            <w:bookmarkStart w:id="404" w:name="Unnamed_Copy_57_Copy_1_Copy_1"/>
+            <w:bookmarkStart w:id="405" w:name="Unnamed_Copy_57_Copy_1_Copy_1"/>
+            <w:bookmarkStart w:id="406" w:name="Unnamed_Copy_57_Copy_1"/>
+            <w:bookmarkStart w:id="407" w:name="Unnamed_Copy_57"/>
+            <w:bookmarkEnd w:id="403"/>
+            <w:bookmarkEnd w:id="404"/>
+            <w:bookmarkEnd w:id="405"/>
+            <w:bookmarkEnd w:id="406"/>
+            <w:bookmarkEnd w:id="407"/>
             <w:r>
               <w:rPr>
                 <w:rFonts w:eastAsia="標楷體"/>
@@ -9960,9 +10030,9 @@
               </w:rPr>
               <w:fldChar w:fldCharType="separate"/>
             </w:r>
-            <w:bookmarkStart w:id="351" w:name="Unnamed_Copy_58"/>
-            <w:bookmarkStart w:id="352" w:name="Unnamed_Copy_58"/>
-            <w:bookmarkEnd w:id="352"/>
+            <w:bookmarkStart w:id="408" w:name="Unnamed_Copy_58"/>
+            <w:bookmarkStart w:id="409" w:name="Unnamed_Copy_58"/>
+            <w:bookmarkEnd w:id="409"/>
             <w:r>
               <w:rPr>
                 <w:rFonts w:eastAsia="標楷體"/>
@@ -9980,14 +10050,16 @@
               </w:rPr>
               <w:fldChar w:fldCharType="end"/>
             </w:r>
-            <w:bookmarkStart w:id="353" w:name="Unnamed_Copy_58_Copy_1"/>
-            <w:bookmarkStart w:id="354" w:name="Unnamed_Copy_58_Copy_1_Copy_1"/>
-            <w:bookmarkStart w:id="355" w:name="Unnamed_Copy_58_Copy_1"/>
-            <w:bookmarkStart w:id="356" w:name="Unnamed_Copy_58"/>
-            <w:bookmarkEnd w:id="353"/>
-            <w:bookmarkEnd w:id="354"/>
-            <w:bookmarkEnd w:id="355"/>
-            <w:bookmarkEnd w:id="356"/>
+            <w:bookmarkStart w:id="410" w:name="Unnamed_Copy_58_Copy_1"/>
+            <w:bookmarkStart w:id="411" w:name="Unnamed_Copy_58_Copy_1_Copy_1"/>
+            <w:bookmarkStart w:id="412" w:name="Unnamed_Copy_58_Copy_1_Copy_1"/>
+            <w:bookmarkStart w:id="413" w:name="Unnamed_Copy_58_Copy_1"/>
+            <w:bookmarkStart w:id="414" w:name="Unnamed_Copy_58"/>
+            <w:bookmarkEnd w:id="410"/>
+            <w:bookmarkEnd w:id="411"/>
+            <w:bookmarkEnd w:id="412"/>
+            <w:bookmarkEnd w:id="413"/>
+            <w:bookmarkEnd w:id="414"/>
             <w:r>
               <w:rPr>
                 <w:rFonts w:eastAsia="標楷體"/>
@@ -10085,9 +10157,9 @@
               </w:rPr>
               <w:fldChar w:fldCharType="separate"/>
             </w:r>
-            <w:bookmarkStart w:id="357" w:name="Unnamed_Copy_59"/>
-            <w:bookmarkStart w:id="358" w:name="Unnamed_Copy_59"/>
-            <w:bookmarkEnd w:id="358"/>
+            <w:bookmarkStart w:id="415" w:name="Unnamed_Copy_59"/>
+            <w:bookmarkStart w:id="416" w:name="Unnamed_Copy_59"/>
+            <w:bookmarkEnd w:id="416"/>
             <w:r>
               <w:rPr>
                 <w:rFonts w:eastAsia="標楷體"/>
@@ -10105,14 +10177,16 @@
               </w:rPr>
               <w:fldChar w:fldCharType="end"/>
             </w:r>
-            <w:bookmarkStart w:id="359" w:name="Unnamed_Copy_59_Copy_1"/>
-            <w:bookmarkStart w:id="360" w:name="Unnamed_Copy_59_Copy_1_Copy_1"/>
-            <w:bookmarkStart w:id="361" w:name="Unnamed_Copy_59_Copy_1"/>
-            <w:bookmarkStart w:id="362" w:name="Unnamed_Copy_59"/>
-            <w:bookmarkEnd w:id="359"/>
-            <w:bookmarkEnd w:id="360"/>
-            <w:bookmarkEnd w:id="361"/>
-            <w:bookmarkEnd w:id="362"/>
+            <w:bookmarkStart w:id="417" w:name="Unnamed_Copy_59_Copy_1"/>
+            <w:bookmarkStart w:id="418" w:name="Unnamed_Copy_59_Copy_1_Copy_1"/>
+            <w:bookmarkStart w:id="419" w:name="Unnamed_Copy_59_Copy_1_Copy_1"/>
+            <w:bookmarkStart w:id="420" w:name="Unnamed_Copy_59_Copy_1"/>
+            <w:bookmarkStart w:id="421" w:name="Unnamed_Copy_59"/>
+            <w:bookmarkEnd w:id="417"/>
+            <w:bookmarkEnd w:id="418"/>
+            <w:bookmarkEnd w:id="419"/>
+            <w:bookmarkEnd w:id="420"/>
+            <w:bookmarkEnd w:id="421"/>
             <w:r>
               <w:rPr>
                 <w:rFonts w:eastAsia="標楷體"/>
@@ -10152,9 +10226,9 @@
               </w:rPr>
               <w:fldChar w:fldCharType="separate"/>
             </w:r>
-            <w:bookmarkStart w:id="363" w:name="Unnamed_Copy_60"/>
-            <w:bookmarkStart w:id="364" w:name="Unnamed_Copy_60"/>
-            <w:bookmarkEnd w:id="364"/>
+            <w:bookmarkStart w:id="422" w:name="Unnamed_Copy_60"/>
+            <w:bookmarkStart w:id="423" w:name="Unnamed_Copy_60"/>
+            <w:bookmarkEnd w:id="423"/>
             <w:r>
               <w:rPr>
                 <w:rFonts w:eastAsia="標楷體"/>
@@ -10172,14 +10246,16 @@
               </w:rPr>
               <w:fldChar w:fldCharType="end"/>
             </w:r>
-            <w:bookmarkStart w:id="365" w:name="Unnamed_Copy_60_Copy_1"/>
-            <w:bookmarkStart w:id="366" w:name="Unnamed_Copy_60_Copy_1_Copy_1"/>
-            <w:bookmarkStart w:id="367" w:name="Unnamed_Copy_60_Copy_1"/>
-            <w:bookmarkStart w:id="368" w:name="Unnamed_Copy_60"/>
-            <w:bookmarkEnd w:id="365"/>
-            <w:bookmarkEnd w:id="366"/>
-            <w:bookmarkEnd w:id="367"/>
-            <w:bookmarkEnd w:id="368"/>
+            <w:bookmarkStart w:id="424" w:name="Unnamed_Copy_60_Copy_1_Copy_1"/>
+            <w:bookmarkStart w:id="425" w:name="Unnamed_Copy_60_Copy_1_Copy_1"/>
+            <w:bookmarkStart w:id="426" w:name="Unnamed_Copy_60_Copy_1"/>
+            <w:bookmarkStart w:id="427" w:name="Unnamed_Copy_60_Copy_1"/>
+            <w:bookmarkStart w:id="428" w:name="Unnamed_Copy_60"/>
+            <w:bookmarkEnd w:id="424"/>
+            <w:bookmarkEnd w:id="425"/>
+            <w:bookmarkEnd w:id="426"/>
+            <w:bookmarkEnd w:id="427"/>
+            <w:bookmarkEnd w:id="428"/>
             <w:r>
               <w:rPr>
                 <w:rFonts w:eastAsia="標楷體"/>
@@ -10219,9 +10295,9 @@
               </w:rPr>
               <w:fldChar w:fldCharType="separate"/>
             </w:r>
-            <w:bookmarkStart w:id="369" w:name="Unnamed_Copy_61"/>
-            <w:bookmarkStart w:id="370" w:name="Unnamed_Copy_61"/>
-            <w:bookmarkEnd w:id="370"/>
+            <w:bookmarkStart w:id="429" w:name="Unnamed_Copy_61"/>
+            <w:bookmarkStart w:id="430" w:name="Unnamed_Copy_61"/>
+            <w:bookmarkEnd w:id="430"/>
             <w:r>
               <w:rPr>
                 <w:rFonts w:eastAsia="標楷體"/>
@@ -10239,14 +10315,16 @@
               </w:rPr>
               <w:fldChar w:fldCharType="end"/>
             </w:r>
-            <w:bookmarkStart w:id="371" w:name="Unnamed_Copy_61_Copy_1"/>
-            <w:bookmarkStart w:id="372" w:name="Unnamed_Copy_61_Copy_1_Copy_1"/>
-            <w:bookmarkStart w:id="373" w:name="Unnamed_Copy_61_Copy_1"/>
-            <w:bookmarkStart w:id="374" w:name="Unnamed_Copy_61"/>
-            <w:bookmarkEnd w:id="371"/>
-            <w:bookmarkEnd w:id="372"/>
-            <w:bookmarkEnd w:id="373"/>
-            <w:bookmarkEnd w:id="374"/>
+            <w:bookmarkStart w:id="431" w:name="Unnamed_Copy_61_Copy_1"/>
+            <w:bookmarkStart w:id="432" w:name="Unnamed_Copy_61_Copy_1_Copy_1"/>
+            <w:bookmarkStart w:id="433" w:name="Unnamed_Copy_61_Copy_1_Copy_1"/>
+            <w:bookmarkStart w:id="434" w:name="Unnamed_Copy_61_Copy_1"/>
+            <w:bookmarkStart w:id="435" w:name="Unnamed_Copy_61"/>
+            <w:bookmarkEnd w:id="431"/>
+            <w:bookmarkEnd w:id="432"/>
+            <w:bookmarkEnd w:id="433"/>
+            <w:bookmarkEnd w:id="434"/>
+            <w:bookmarkEnd w:id="435"/>
             <w:r>
               <w:rPr>
                 <w:rFonts w:eastAsia="標楷體"/>
@@ -10357,9 +10435,9 @@
               </w:rPr>
               <w:fldChar w:fldCharType="separate"/>
             </w:r>
-            <w:bookmarkStart w:id="375" w:name="Unnamed_Copy_62"/>
-            <w:bookmarkStart w:id="376" w:name="Unnamed_Copy_62"/>
-            <w:bookmarkEnd w:id="376"/>
+            <w:bookmarkStart w:id="436" w:name="Unnamed_Copy_62"/>
+            <w:bookmarkStart w:id="437" w:name="Unnamed_Copy_62"/>
+            <w:bookmarkEnd w:id="437"/>
             <w:r>
               <w:rPr>
                 <w:rFonts w:eastAsia="標楷體"/>
@@ -10377,14 +10455,16 @@
               </w:rPr>
               <w:fldChar w:fldCharType="end"/>
             </w:r>
-            <w:bookmarkStart w:id="377" w:name="Unnamed_Copy_62_Copy_1"/>
-            <w:bookmarkStart w:id="378" w:name="Unnamed_Copy_62_Copy_1_Copy_1"/>
-            <w:bookmarkStart w:id="379" w:name="Unnamed_Copy_62_Copy_1"/>
-            <w:bookmarkStart w:id="380" w:name="Unnamed_Copy_62"/>
-            <w:bookmarkEnd w:id="377"/>
-            <w:bookmarkEnd w:id="378"/>
-            <w:bookmarkEnd w:id="379"/>
-            <w:bookmarkEnd w:id="380"/>
+            <w:bookmarkStart w:id="438" w:name="Unnamed_Copy_62_Copy_1"/>
+            <w:bookmarkStart w:id="439" w:name="Unnamed_Copy_62_Copy_1_Copy_1"/>
+            <w:bookmarkStart w:id="440" w:name="Unnamed_Copy_62_Copy_1_Copy_1"/>
+            <w:bookmarkStart w:id="441" w:name="Unnamed_Copy_62_Copy_1"/>
+            <w:bookmarkStart w:id="442" w:name="Unnamed_Copy_62"/>
+            <w:bookmarkEnd w:id="438"/>
+            <w:bookmarkEnd w:id="439"/>
+            <w:bookmarkEnd w:id="440"/>
+            <w:bookmarkEnd w:id="441"/>
+            <w:bookmarkEnd w:id="442"/>
             <w:r>
               <w:rPr>
                 <w:rFonts w:eastAsia="標楷體"/>
@@ -10477,9 +10557,9 @@
               </w:rPr>
               <w:fldChar w:fldCharType="separate"/>
             </w:r>
-            <w:bookmarkStart w:id="381" w:name="Unnamed_Copy_63"/>
-            <w:bookmarkStart w:id="382" w:name="Unnamed_Copy_63"/>
-            <w:bookmarkEnd w:id="382"/>
+            <w:bookmarkStart w:id="443" w:name="Unnamed_Copy_63"/>
+            <w:bookmarkStart w:id="444" w:name="Unnamed_Copy_63"/>
+            <w:bookmarkEnd w:id="444"/>
             <w:r>
               <w:rPr>
                 <w:rFonts w:eastAsia="標楷體"/>
@@ -10497,14 +10577,16 @@
               </w:rPr>
               <w:fldChar w:fldCharType="end"/>
             </w:r>
-            <w:bookmarkStart w:id="383" w:name="Unnamed_Copy_63_Copy_1"/>
-            <w:bookmarkStart w:id="384" w:name="Unnamed_Copy_63_Copy_1_Copy_1"/>
-            <w:bookmarkStart w:id="385" w:name="Unnamed_Copy_63_Copy_1"/>
-            <w:bookmarkStart w:id="386" w:name="Unnamed_Copy_63"/>
-            <w:bookmarkEnd w:id="383"/>
-            <w:bookmarkEnd w:id="384"/>
-            <w:bookmarkEnd w:id="385"/>
-            <w:bookmarkEnd w:id="386"/>
+            <w:bookmarkStart w:id="445" w:name="Unnamed_Copy_63_Copy_1"/>
+            <w:bookmarkStart w:id="446" w:name="Unnamed_Copy_63_Copy_1_Copy_1"/>
+            <w:bookmarkStart w:id="447" w:name="Unnamed_Copy_63_Copy_1_Copy_1"/>
+            <w:bookmarkStart w:id="448" w:name="Unnamed_Copy_63_Copy_1"/>
+            <w:bookmarkStart w:id="449" w:name="Unnamed_Copy_63"/>
+            <w:bookmarkEnd w:id="445"/>
+            <w:bookmarkEnd w:id="446"/>
+            <w:bookmarkEnd w:id="447"/>
+            <w:bookmarkEnd w:id="448"/>
+            <w:bookmarkEnd w:id="449"/>
             <w:r>
               <w:rPr>
                 <w:rFonts w:eastAsia="標楷體"/>
@@ -10563,9 +10645,9 @@
               </w:rPr>
               <w:fldChar w:fldCharType="separate"/>
             </w:r>
-            <w:bookmarkStart w:id="387" w:name="Unnamed_Copy_64"/>
-            <w:bookmarkStart w:id="388" w:name="Unnamed_Copy_64"/>
-            <w:bookmarkEnd w:id="388"/>
+            <w:bookmarkStart w:id="450" w:name="Unnamed_Copy_64"/>
+            <w:bookmarkStart w:id="451" w:name="Unnamed_Copy_64"/>
+            <w:bookmarkEnd w:id="451"/>
             <w:r>
               <w:rPr>
                 <w:rFonts w:eastAsia="標楷體"/>
@@ -10583,14 +10665,16 @@
               </w:rPr>
               <w:fldChar w:fldCharType="end"/>
             </w:r>
-            <w:bookmarkStart w:id="389" w:name="Unnamed_Copy_64_Copy_1"/>
-            <w:bookmarkStart w:id="390" w:name="Unnamed_Copy_64_Copy_1_Copy_1"/>
-            <w:bookmarkStart w:id="391" w:name="Unnamed_Copy_64_Copy_1"/>
-            <w:bookmarkStart w:id="392" w:name="Unnamed_Copy_64"/>
-            <w:bookmarkEnd w:id="389"/>
-            <w:bookmarkEnd w:id="390"/>
-            <w:bookmarkEnd w:id="391"/>
-            <w:bookmarkEnd w:id="392"/>
+            <w:bookmarkStart w:id="452" w:name="Unnamed_Copy_64_Copy_1"/>
+            <w:bookmarkStart w:id="453" w:name="Unnamed_Copy_64_Copy_1_Copy_1"/>
+            <w:bookmarkStart w:id="454" w:name="Unnamed_Copy_64_Copy_1_Copy_1"/>
+            <w:bookmarkStart w:id="455" w:name="Unnamed_Copy_64_Copy_1"/>
+            <w:bookmarkStart w:id="456" w:name="Unnamed_Copy_64"/>
+            <w:bookmarkEnd w:id="452"/>
+            <w:bookmarkEnd w:id="453"/>
+            <w:bookmarkEnd w:id="454"/>
+            <w:bookmarkEnd w:id="455"/>
+            <w:bookmarkEnd w:id="456"/>
             <w:r>
               <w:rPr>
                 <w:rFonts w:eastAsia="標楷體"/>
@@ -10769,9 +10853,9 @@
               </w:rPr>
               <w:fldChar w:fldCharType="separate"/>
             </w:r>
-            <w:bookmarkStart w:id="393" w:name="Unnamed_Copy_65"/>
-            <w:bookmarkStart w:id="394" w:name="Unnamed_Copy_65"/>
-            <w:bookmarkEnd w:id="394"/>
+            <w:bookmarkStart w:id="457" w:name="Unnamed_Copy_65"/>
+            <w:bookmarkStart w:id="458" w:name="Unnamed_Copy_65"/>
+            <w:bookmarkEnd w:id="458"/>
             <w:r>
               <w:rPr>
                 <w:rFonts w:eastAsia="標楷體"/>
@@ -10789,14 +10873,16 @@
               </w:rPr>
               <w:fldChar w:fldCharType="end"/>
             </w:r>
-            <w:bookmarkStart w:id="395" w:name="Unnamed_Copy_65_Copy_1"/>
-            <w:bookmarkStart w:id="396" w:name="Unnamed_Copy_65_Copy_1_Copy_1"/>
-            <w:bookmarkStart w:id="397" w:name="Unnamed_Copy_65_Copy_1"/>
-            <w:bookmarkStart w:id="398" w:name="Unnamed_Copy_65"/>
-            <w:bookmarkEnd w:id="395"/>
-            <w:bookmarkEnd w:id="396"/>
-            <w:bookmarkEnd w:id="397"/>
-            <w:bookmarkEnd w:id="398"/>
+            <w:bookmarkStart w:id="459" w:name="Unnamed_Copy_65_Copy_1"/>
+            <w:bookmarkStart w:id="460" w:name="Unnamed_Copy_65_Copy_1_Copy_1"/>
+            <w:bookmarkStart w:id="461" w:name="Unnamed_Copy_65_Copy_1_Copy_1"/>
+            <w:bookmarkStart w:id="462" w:name="Unnamed_Copy_65_Copy_1"/>
+            <w:bookmarkStart w:id="463" w:name="Unnamed_Copy_65"/>
+            <w:bookmarkEnd w:id="459"/>
+            <w:bookmarkEnd w:id="460"/>
+            <w:bookmarkEnd w:id="461"/>
+            <w:bookmarkEnd w:id="462"/>
+            <w:bookmarkEnd w:id="463"/>
             <w:r>
               <w:rPr>
                 <w:rFonts w:eastAsia="標楷體"/>
@@ -10910,7 +10996,7 @@
             <w:pPr>
               <w:pStyle w:val="EndnoteText"/>
               <w:widowControl w:val="false"/>
-              <w:overflowPunct w:val="true"/>
+              <w:overflowPunct w:val="false"/>
               <w:textAlignment w:val="auto"/>
               <w:rPr>
                 <w:rFonts w:ascii="Times New Roman" w:hAnsi="Times New Roman" w:eastAsia="標楷體" w:cs="Times New Roman"/>
@@ -10936,1575 +11022,6 @@
                 <w:lang w:val="en-GB"/>
               </w:rPr>
               <w:t>:</w:t>
-            </w:r>
-          </w:p>
-          <w:p>
-            <w:pPr>
-              <w:pStyle w:val="EndnoteText"/>
-              <w:numPr>
-                <w:ilvl w:val="0"/>
-                <w:numId w:val="2"/>
-              </w:numPr>
-              <w:rPr>
-                <w:rFonts w:ascii="Times New Roman" w:hAnsi="Times New Roman" w:eastAsia="標楷體" w:cs="Times New Roman"/>
-                <w:sz w:val="22"/>
-                <w:szCs w:val="22"/>
-                <w:lang w:val="en-GB"/>
-              </w:rPr>
-            </w:pPr>
-            <w:r>
-              <w:rPr>
-                <w:rFonts w:ascii="Times New Roman" w:hAnsi="Times New Roman" w:cs="Times New Roman" w:eastAsia="標楷體"/>
-                <w:sz w:val="22"/>
-                <w:szCs w:val="22"/>
-                <w:lang w:val="en-GB"/>
-              </w:rPr>
-              <w:t>此份報告是依據</w:t>
-            </w:r>
-            <w:r>
-              <w:rPr>
-                <w:rFonts w:ascii="Times New Roman" w:hAnsi="Times New Roman" w:cs="Times New Roman" w:eastAsia="Times New Roman"/>
-                <w:sz w:val="22"/>
-                <w:szCs w:val="22"/>
-                <w:lang w:val="en-GB"/>
-              </w:rPr>
-              <w:t xml:space="preserve"> </w:t>
-            </w:r>
-            <w:r>
-              <w:rPr>
-                <w:rFonts w:eastAsia="標楷體" w:cs="Times New Roman" w:ascii="Times New Roman" w:hAnsi="Times New Roman"/>
-                <w:sz w:val="22"/>
-                <w:szCs w:val="22"/>
-                <w:lang w:val="en-GB"/>
-              </w:rPr>
-              <w:t>UL Solutions (Demko) (CB004)</w:t>
-            </w:r>
-            <w:r>
-              <w:rPr>
-                <w:rFonts w:ascii="Times New Roman" w:hAnsi="Times New Roman" w:cs="Times New Roman" w:eastAsia="標楷體"/>
-                <w:sz w:val="22"/>
-                <w:szCs w:val="22"/>
-                <w:lang w:val="en-GB"/>
-              </w:rPr>
-              <w:t>所發行之</w:t>
-            </w:r>
-            <w:r>
-              <w:rPr>
-                <w:rFonts w:eastAsia="標楷體" w:cs="Times New Roman" w:ascii="Times New Roman" w:hAnsi="Times New Roman"/>
-                <w:sz w:val="22"/>
-                <w:szCs w:val="22"/>
-                <w:lang w:val="en-GB"/>
-              </w:rPr>
-              <w:t>CB</w:t>
-            </w:r>
-            <w:r>
-              <w:rPr>
-                <w:rFonts w:ascii="Times New Roman" w:hAnsi="Times New Roman" w:cs="Times New Roman" w:eastAsia="標楷體"/>
-                <w:sz w:val="22"/>
-                <w:szCs w:val="22"/>
-                <w:lang w:val="en-GB"/>
-              </w:rPr>
-              <w:t>證書，其報告號碼為</w:t>
-            </w:r>
-            <w:r>
-              <w:rPr>
-                <w:rFonts w:eastAsia="標楷體" w:cs="Times New Roman" w:ascii="Times New Roman" w:hAnsi="Times New Roman"/>
-                <w:sz w:val="22"/>
-                <w:szCs w:val="22"/>
-                <w:lang w:val="en-GB"/>
-              </w:rPr>
-              <w:t>2025112058855971-00</w:t>
-            </w:r>
-            <w:r>
-              <w:rPr>
-                <w:rFonts w:ascii="Times New Roman" w:hAnsi="Times New Roman" w:cs="Times New Roman" w:eastAsia="標楷體"/>
-                <w:sz w:val="22"/>
-                <w:szCs w:val="22"/>
-                <w:lang w:val="en-GB"/>
-              </w:rPr>
-              <w:t>，參考證書號碼為</w:t>
-            </w:r>
-            <w:r>
-              <w:rPr>
-                <w:rFonts w:eastAsia="標楷體" w:cs="Times New Roman" w:ascii="Times New Roman" w:hAnsi="Times New Roman"/>
-                <w:sz w:val="22"/>
-                <w:szCs w:val="22"/>
-                <w:lang w:val="en-GB"/>
-              </w:rPr>
-              <w:t>DK-174052-UL</w:t>
-            </w:r>
-            <w:r>
-              <w:rPr>
-                <w:rFonts w:ascii="Times New Roman" w:hAnsi="Times New Roman" w:cs="Times New Roman" w:eastAsia="標楷體"/>
-                <w:sz w:val="22"/>
-                <w:szCs w:val="22"/>
-                <w:lang w:val="en-GB"/>
-              </w:rPr>
-              <w:t>，標準版本為</w:t>
-            </w:r>
-            <w:r>
-              <w:rPr>
-                <w:rFonts w:eastAsia="標楷體" w:cs="Times New Roman" w:ascii="Times New Roman" w:hAnsi="Times New Roman"/>
-                <w:sz w:val="22"/>
-                <w:szCs w:val="22"/>
-                <w:lang w:val="en-GB"/>
-              </w:rPr>
-              <w:t>IEC 62368-1:2018</w:t>
-            </w:r>
-            <w:r>
-              <w:rPr>
-                <w:rFonts w:ascii="Times New Roman" w:hAnsi="Times New Roman" w:cs="Times New Roman" w:eastAsia="標楷體"/>
-                <w:sz w:val="22"/>
-                <w:szCs w:val="22"/>
-                <w:lang w:val="en-GB"/>
-              </w:rPr>
-              <w:t>。</w:t>
-            </w:r>
-          </w:p>
-          <w:p>
-            <w:pPr>
-              <w:pStyle w:val="EndnoteText"/>
-              <w:ind w:left="360" w:right="0"/>
-              <w:rPr>
-                <w:rFonts w:ascii="Times New Roman" w:hAnsi="Times New Roman" w:eastAsia="標楷體" w:cs="Times New Roman"/>
-                <w:sz w:val="22"/>
-                <w:szCs w:val="22"/>
-                <w:lang w:val="en-GB"/>
-              </w:rPr>
-            </w:pPr>
-            <w:r>
-              <w:rPr>
-                <w:rFonts w:eastAsia="標楷體" w:cs="Times New Roman" w:ascii="Times New Roman" w:hAnsi="Times New Roman"/>
-                <w:sz w:val="22"/>
-                <w:szCs w:val="22"/>
-                <w:lang w:val="en-GB"/>
-              </w:rPr>
-              <w:t xml:space="preserve">- </w:t>
-            </w:r>
-            <w:r>
-              <w:rPr>
-                <w:rFonts w:ascii="Times New Roman" w:hAnsi="Times New Roman" w:cs="Times New Roman" w:eastAsia="標楷體"/>
-                <w:sz w:val="22"/>
-                <w:szCs w:val="22"/>
-                <w:lang w:val="en-GB"/>
-              </w:rPr>
-              <w:t>針對直接插牆式插頭</w:t>
-            </w:r>
-            <w:r>
-              <w:rPr>
-                <w:rFonts w:eastAsia="標楷體" w:cs="Times New Roman" w:ascii="Times New Roman" w:hAnsi="Times New Roman"/>
-                <w:sz w:val="22"/>
-                <w:szCs w:val="22"/>
-                <w:lang w:val="en-GB"/>
-              </w:rPr>
-              <w:t xml:space="preserve">, </w:t>
-            </w:r>
-            <w:r>
-              <w:rPr>
-                <w:rFonts w:ascii="Times New Roman" w:hAnsi="Times New Roman" w:cs="Times New Roman" w:eastAsia="標楷體"/>
-                <w:sz w:val="22"/>
-                <w:szCs w:val="22"/>
-                <w:lang w:val="en-GB"/>
-              </w:rPr>
-              <w:t>增加評估</w:t>
-            </w:r>
-            <w:r>
-              <w:rPr>
-                <w:rFonts w:eastAsia="標楷體" w:cs="Times New Roman" w:ascii="Times New Roman" w:hAnsi="Times New Roman"/>
-                <w:sz w:val="22"/>
-                <w:szCs w:val="22"/>
-                <w:lang w:val="en-GB"/>
-              </w:rPr>
-              <w:t>CNS 690</w:t>
-            </w:r>
-            <w:r>
-              <w:rPr>
-                <w:rFonts w:ascii="Times New Roman" w:hAnsi="Times New Roman" w:cs="Times New Roman" w:eastAsia="標楷體"/>
-                <w:sz w:val="22"/>
-                <w:szCs w:val="22"/>
-                <w:lang w:val="en-GB"/>
-              </w:rPr>
-              <w:t>極性檢查及尺度量測，量測結果執詳如表</w:t>
-            </w:r>
-            <w:r>
-              <w:rPr>
-                <w:rFonts w:eastAsia="標楷體" w:cs="Times New Roman" w:ascii="Times New Roman" w:hAnsi="Times New Roman"/>
-                <w:sz w:val="22"/>
-                <w:szCs w:val="22"/>
-                <w:lang w:val="en-GB"/>
-              </w:rPr>
-              <w:t>4.1.2</w:t>
-            </w:r>
-            <w:r>
-              <w:rPr>
-                <w:rFonts w:ascii="Times New Roman" w:hAnsi="Times New Roman" w:cs="Times New Roman" w:eastAsia="標楷體"/>
-                <w:sz w:val="22"/>
-                <w:szCs w:val="22"/>
-                <w:lang w:val="en-GB"/>
-              </w:rPr>
-              <w:t>。</w:t>
-            </w:r>
-          </w:p>
-          <w:p>
-            <w:pPr>
-              <w:pStyle w:val="EndnoteText"/>
-              <w:ind w:left="360" w:right="0"/>
-              <w:rPr>
-                <w:rFonts w:ascii="Times New Roman" w:hAnsi="Times New Roman" w:eastAsia="標楷體" w:cs="Times New Roman"/>
-                <w:sz w:val="22"/>
-                <w:szCs w:val="22"/>
-                <w:lang w:val="en-GB"/>
-              </w:rPr>
-            </w:pPr>
-            <w:r>
-              <w:rPr>
-                <w:rFonts w:eastAsia="標楷體" w:cs="Times New Roman" w:ascii="Times New Roman" w:hAnsi="Times New Roman"/>
-                <w:sz w:val="22"/>
-                <w:szCs w:val="22"/>
-                <w:lang w:val="en-GB"/>
-              </w:rPr>
-              <w:t xml:space="preserve">- </w:t>
-            </w:r>
-            <w:r>
-              <w:rPr>
-                <w:rFonts w:ascii="Times New Roman" w:hAnsi="Times New Roman" w:cs="Times New Roman" w:eastAsia="標楷體"/>
-                <w:sz w:val="22"/>
-                <w:szCs w:val="22"/>
-                <w:lang w:val="en-GB"/>
-              </w:rPr>
-              <w:t>針對</w:t>
-            </w:r>
-            <w:r>
-              <w:rPr>
-                <w:rFonts w:eastAsia="標楷體" w:cs="Times New Roman" w:ascii="Times New Roman" w:hAnsi="Times New Roman"/>
-                <w:sz w:val="22"/>
-                <w:szCs w:val="22"/>
-                <w:lang w:val="en-GB"/>
-              </w:rPr>
-              <w:t>USB</w:t>
-            </w:r>
-            <w:r>
-              <w:rPr>
-                <w:rFonts w:ascii="Times New Roman" w:hAnsi="Times New Roman" w:cs="Times New Roman" w:eastAsia="標楷體"/>
-                <w:sz w:val="22"/>
-                <w:szCs w:val="22"/>
-                <w:lang w:val="en-GB"/>
-              </w:rPr>
-              <w:t>端口評估輸出電壓，詳見表格</w:t>
-            </w:r>
-            <w:r>
-              <w:rPr>
-                <w:rFonts w:eastAsia="標楷體" w:cs="Times New Roman" w:ascii="Times New Roman" w:hAnsi="Times New Roman"/>
-                <w:sz w:val="22"/>
-                <w:szCs w:val="22"/>
-                <w:lang w:val="en-GB"/>
-              </w:rPr>
-              <w:t>B.2.5</w:t>
-            </w:r>
-            <w:r>
-              <w:rPr>
-                <w:rFonts w:ascii="Times New Roman" w:hAnsi="Times New Roman" w:cs="Times New Roman" w:eastAsia="標楷體"/>
-                <w:sz w:val="22"/>
-                <w:szCs w:val="22"/>
-                <w:lang w:val="en-GB"/>
-              </w:rPr>
-              <w:t>。</w:t>
-            </w:r>
-          </w:p>
-          <w:p>
-            <w:pPr>
-              <w:pStyle w:val="EndnoteText"/>
-              <w:numPr>
-                <w:ilvl w:val="0"/>
-                <w:numId w:val="2"/>
-              </w:numPr>
-              <w:rPr>
-                <w:rFonts w:ascii="Times New Roman" w:hAnsi="Times New Roman" w:eastAsia="標楷體" w:cs="Times New Roman"/>
-                <w:sz w:val="22"/>
-                <w:szCs w:val="22"/>
-                <w:lang w:val="en-GB"/>
-              </w:rPr>
-            </w:pPr>
-            <w:r>
-              <w:rPr>
-                <w:rFonts w:ascii="Times New Roman" w:hAnsi="Times New Roman" w:cs="Times New Roman" w:eastAsia="標楷體"/>
-                <w:sz w:val="22"/>
-                <w:szCs w:val="22"/>
-                <w:lang w:val="en-GB"/>
-              </w:rPr>
-              <w:t>本產品為影音、資訊及通訊設備類與室內使用，產品為交流電源供應器。</w:t>
-            </w:r>
-          </w:p>
-          <w:p>
-            <w:pPr>
-              <w:pStyle w:val="EndnoteText"/>
-              <w:numPr>
-                <w:ilvl w:val="0"/>
-                <w:numId w:val="2"/>
-              </w:numPr>
-              <w:rPr>
-                <w:rFonts w:ascii="Times New Roman" w:hAnsi="Times New Roman" w:eastAsia="標楷體" w:cs="Times New Roman"/>
-                <w:sz w:val="22"/>
-                <w:szCs w:val="22"/>
-                <w:lang w:val="en-GB"/>
-              </w:rPr>
-            </w:pPr>
-            <w:r>
-              <w:rPr>
-                <w:rFonts w:ascii="Times New Roman" w:hAnsi="Times New Roman" w:cs="Times New Roman" w:eastAsia="標楷體"/>
-                <w:sz w:val="22"/>
-                <w:szCs w:val="22"/>
-                <w:lang w:val="en-GB"/>
-              </w:rPr>
-              <w:t>使用超音波固定外殼。</w:t>
-            </w:r>
-          </w:p>
-          <w:p>
-            <w:pPr>
-              <w:pStyle w:val="EndnoteText"/>
-              <w:numPr>
-                <w:ilvl w:val="0"/>
-                <w:numId w:val="2"/>
-              </w:numPr>
-              <w:rPr>
-                <w:rFonts w:ascii="Times New Roman" w:hAnsi="Times New Roman" w:eastAsia="標楷體" w:cs="Times New Roman"/>
-                <w:sz w:val="22"/>
-                <w:szCs w:val="22"/>
-                <w:lang w:val="en-GB"/>
-              </w:rPr>
-            </w:pPr>
-            <w:r>
-              <w:rPr>
-                <w:rFonts w:ascii="Times New Roman" w:hAnsi="Times New Roman" w:cs="Times New Roman" w:eastAsia="標楷體"/>
-                <w:sz w:val="22"/>
-                <w:szCs w:val="22"/>
-                <w:lang w:val="en-GB"/>
-              </w:rPr>
-              <w:t>生產廠資訊</w:t>
-            </w:r>
-          </w:p>
-          <w:tbl>
-            <w:tblPr>
-              <w:tblW w:w="9095" w:type="dxa"/>
-              <w:jc w:val="left"/>
-              <w:tblInd w:w="313" w:type="dxa"/>
-              <w:tblLayout w:type="fixed"/>
-              <w:tblCellMar>
-                <w:top w:w="0" w:type="dxa"/>
-                <w:left w:w="108" w:type="dxa"/>
-                <w:bottom w:w="0" w:type="dxa"/>
-                <w:right w:w="108" w:type="dxa"/>
-              </w:tblCellMar>
-            </w:tblPr>
-            <w:tblGrid>
-              <w:gridCol w:w="3969"/>
-              <w:gridCol w:w="5126"/>
-            </w:tblGrid>
-            <w:tr>
-              <w:trPr/>
-              <w:tc>
-                <w:tcPr>
-                  <w:tcW w:w="3969" w:type="dxa"/>
-                  <w:tcBorders>
-                    <w:top w:val="single" w:sz="4" w:space="0" w:color="000000"/>
-                    <w:left w:val="single" w:sz="4" w:space="0" w:color="000000"/>
-                    <w:bottom w:val="single" w:sz="4" w:space="0" w:color="000000"/>
-                    <w:right w:val="single" w:sz="4" w:space="0" w:color="000000"/>
-                  </w:tcBorders>
-                  <w:shd w:fill="D9D9D9" w:val="clear"/>
-                </w:tcPr>
-                <w:p>
-                  <w:pPr>
-                    <w:pStyle w:val="EndnoteText"/>
-                    <w:rPr>
-                      <w:rFonts w:ascii="Times New Roman" w:hAnsi="Times New Roman" w:eastAsia="標楷體" w:cs="Times New Roman"/>
-                      <w:sz w:val="22"/>
-                      <w:szCs w:val="22"/>
-                      <w:lang w:val="en-GB"/>
-                    </w:rPr>
-                  </w:pPr>
-                  <w:r>
-                    <w:rPr>
-                      <w:rFonts w:ascii="Times New Roman" w:hAnsi="Times New Roman" w:cs="Times New Roman" w:eastAsia="標楷體"/>
-                      <w:sz w:val="22"/>
-                      <w:szCs w:val="22"/>
-                      <w:lang w:val="en-GB"/>
-                    </w:rPr>
-                    <w:t>名稱</w:t>
-                  </w:r>
-                </w:p>
-              </w:tc>
-              <w:tc>
-                <w:tcPr>
-                  <w:tcW w:w="5126" w:type="dxa"/>
-                  <w:tcBorders>
-                    <w:top w:val="single" w:sz="4" w:space="0" w:color="000000"/>
-                    <w:left w:val="single" w:sz="4" w:space="0" w:color="000000"/>
-                    <w:bottom w:val="single" w:sz="4" w:space="0" w:color="000000"/>
-                    <w:right w:val="single" w:sz="4" w:space="0" w:color="000000"/>
-                  </w:tcBorders>
-                  <w:shd w:fill="D9D9D9" w:val="clear"/>
-                </w:tcPr>
-                <w:p>
-                  <w:pPr>
-                    <w:pStyle w:val="EndnoteText"/>
-                    <w:rPr>
-                      <w:rFonts w:ascii="Times New Roman" w:hAnsi="Times New Roman" w:eastAsia="標楷體" w:cs="Times New Roman"/>
-                      <w:sz w:val="22"/>
-                      <w:szCs w:val="22"/>
-                      <w:lang w:val="en-GB"/>
-                    </w:rPr>
-                  </w:pPr>
-                  <w:r>
-                    <w:rPr>
-                      <w:rFonts w:ascii="Times New Roman" w:hAnsi="Times New Roman" w:cs="Times New Roman" w:eastAsia="標楷體"/>
-                      <w:sz w:val="22"/>
-                      <w:szCs w:val="22"/>
-                      <w:lang w:val="en-GB"/>
-                    </w:rPr>
-                    <w:t>地址</w:t>
-                  </w:r>
-                </w:p>
-              </w:tc>
-            </w:tr>
-            <w:tr>
-              <w:trPr/>
-              <w:tc>
-                <w:tcPr>
-                  <w:tcW w:w="3969" w:type="dxa"/>
-                  <w:tcBorders>
-                    <w:top w:val="single" w:sz="4" w:space="0" w:color="000000"/>
-                    <w:left w:val="single" w:sz="4" w:space="0" w:color="000000"/>
-                    <w:bottom w:val="single" w:sz="4" w:space="0" w:color="000000"/>
-                    <w:right w:val="single" w:sz="4" w:space="0" w:color="000000"/>
-                  </w:tcBorders>
-                </w:tcPr>
-                <w:p>
-                  <w:pPr>
-                    <w:pStyle w:val="EndnoteText"/>
-                    <w:rPr>
-                      <w:rFonts w:ascii="Times New Roman" w:hAnsi="Times New Roman" w:eastAsia="標楷體" w:cs="Times New Roman"/>
-                      <w:sz w:val="22"/>
-                      <w:szCs w:val="22"/>
-                      <w:lang w:val="en-GB"/>
-                    </w:rPr>
-                  </w:pPr>
-                  <w:r>
-                    <w:rPr>
-                      <w:rFonts w:eastAsia="標楷體" w:cs="Times New Roman" w:ascii="Times New Roman" w:hAnsi="Times New Roman"/>
-                      <w:sz w:val="22"/>
-                      <w:szCs w:val="22"/>
-                      <w:lang w:val="en-GB"/>
-                    </w:rPr>
-                    <w:t>Dongguan Aohai Technology Co.,Ltd.</w:t>
-                  </w:r>
-                </w:p>
-              </w:tc>
-              <w:tc>
-                <w:tcPr>
-                  <w:tcW w:w="5126" w:type="dxa"/>
-                  <w:tcBorders>
-                    <w:top w:val="single" w:sz="4" w:space="0" w:color="000000"/>
-                    <w:left w:val="single" w:sz="4" w:space="0" w:color="000000"/>
-                    <w:bottom w:val="single" w:sz="4" w:space="0" w:color="000000"/>
-                    <w:right w:val="single" w:sz="4" w:space="0" w:color="000000"/>
-                  </w:tcBorders>
-                </w:tcPr>
-                <w:p>
-                  <w:pPr>
-                    <w:pStyle w:val="EndnoteText"/>
-                    <w:rPr/>
-                  </w:pPr>
-                  <w:r>
-                    <w:rPr>
-                      <w:rFonts w:eastAsia="標楷體" w:cs="Times New Roman" w:ascii="Times New Roman" w:hAnsi="Times New Roman"/>
-                      <w:sz w:val="22"/>
-                      <w:szCs w:val="22"/>
-                      <w:lang w:val="en-GB"/>
-                    </w:rPr>
-                    <w:t>Zhenlong East Rd No.6, Jiaoyitang, Tangxia Town, Dongguan, Guangdong 523723 China</w:t>
-                  </w:r>
-                </w:p>
-              </w:tc>
-            </w:tr>
-            <w:tr>
-              <w:trPr/>
-              <w:tc>
-                <w:tcPr>
-                  <w:tcW w:w="3969" w:type="dxa"/>
-                  <w:tcBorders>
-                    <w:top w:val="single" w:sz="4" w:space="0" w:color="000000"/>
-                    <w:left w:val="single" w:sz="4" w:space="0" w:color="000000"/>
-                    <w:bottom w:val="single" w:sz="4" w:space="0" w:color="000000"/>
-                    <w:right w:val="single" w:sz="4" w:space="0" w:color="000000"/>
-                  </w:tcBorders>
-                </w:tcPr>
-                <w:p>
-                  <w:pPr>
-                    <w:pStyle w:val="EndnoteText"/>
-                    <w:rPr>
-                      <w:rFonts w:ascii="Times New Roman" w:hAnsi="Times New Roman" w:eastAsia="標楷體" w:cs="Times New Roman"/>
-                      <w:sz w:val="22"/>
-                      <w:szCs w:val="22"/>
-                      <w:lang w:val="en-GB"/>
-                    </w:rPr>
-                  </w:pPr>
-                  <w:r>
-                    <w:rPr>
-                      <w:rFonts w:eastAsia="標楷體" w:cs="Times New Roman" w:ascii="Times New Roman" w:hAnsi="Times New Roman"/>
-                      <w:sz w:val="22"/>
-                      <w:szCs w:val="22"/>
-                      <w:lang w:val="en-GB"/>
-                    </w:rPr>
-                    <w:t>Dongguan Aohai Technology Co., Ltd .Third Branch.</w:t>
-                  </w:r>
-                </w:p>
-              </w:tc>
-              <w:tc>
-                <w:tcPr>
-                  <w:tcW w:w="5126" w:type="dxa"/>
-                  <w:tcBorders>
-                    <w:top w:val="single" w:sz="4" w:space="0" w:color="000000"/>
-                    <w:left w:val="single" w:sz="4" w:space="0" w:color="000000"/>
-                    <w:bottom w:val="single" w:sz="4" w:space="0" w:color="000000"/>
-                    <w:right w:val="single" w:sz="4" w:space="0" w:color="000000"/>
-                  </w:tcBorders>
-                </w:tcPr>
-                <w:p>
-                  <w:pPr>
-                    <w:pStyle w:val="EndnoteText"/>
-                    <w:rPr>
-                      <w:rFonts w:ascii="Times New Roman" w:hAnsi="Times New Roman" w:eastAsia="標楷體" w:cs="Times New Roman"/>
-                      <w:sz w:val="22"/>
-                      <w:szCs w:val="22"/>
-                      <w:lang w:val="en-GB"/>
-                    </w:rPr>
-                  </w:pPr>
-                  <w:r>
-                    <w:rPr>
-                      <w:rFonts w:eastAsia="標楷體" w:cs="Times New Roman" w:ascii="Times New Roman" w:hAnsi="Times New Roman"/>
-                      <w:sz w:val="22"/>
-                      <w:szCs w:val="22"/>
-                      <w:lang w:val="en-GB"/>
-                    </w:rPr>
-                    <w:t>No.27, Shaxin Road, Tangxia Town, Dongguan, Guangdong, P. R. China, 523723</w:t>
-                  </w:r>
-                </w:p>
-              </w:tc>
-            </w:tr>
-            <w:tr>
-              <w:trPr/>
-              <w:tc>
-                <w:tcPr>
-                  <w:tcW w:w="3969" w:type="dxa"/>
-                  <w:tcBorders>
-                    <w:top w:val="single" w:sz="4" w:space="0" w:color="000000"/>
-                    <w:left w:val="single" w:sz="4" w:space="0" w:color="000000"/>
-                    <w:bottom w:val="single" w:sz="4" w:space="0" w:color="000000"/>
-                    <w:right w:val="single" w:sz="4" w:space="0" w:color="000000"/>
-                  </w:tcBorders>
-                </w:tcPr>
-                <w:p>
-                  <w:pPr>
-                    <w:pStyle w:val="EndnoteText"/>
-                    <w:rPr>
-                      <w:rFonts w:ascii="Times New Roman" w:hAnsi="Times New Roman" w:eastAsia="標楷體" w:cs="Times New Roman"/>
-                      <w:sz w:val="22"/>
-                      <w:szCs w:val="22"/>
-                      <w:lang w:val="en-GB"/>
-                    </w:rPr>
-                  </w:pPr>
-                  <w:r>
-                    <w:rPr>
-                      <w:rFonts w:eastAsia="標楷體" w:cs="Times New Roman" w:ascii="Times New Roman" w:hAnsi="Times New Roman"/>
-                      <w:sz w:val="22"/>
-                      <w:szCs w:val="22"/>
-                      <w:lang w:val="en-GB"/>
-                    </w:rPr>
-                    <w:t>PT AOHAI TECHNOLOGY INDONESIA</w:t>
-                  </w:r>
-                </w:p>
-              </w:tc>
-              <w:tc>
-                <w:tcPr>
-                  <w:tcW w:w="5126" w:type="dxa"/>
-                  <w:tcBorders>
-                    <w:top w:val="single" w:sz="4" w:space="0" w:color="000000"/>
-                    <w:left w:val="single" w:sz="4" w:space="0" w:color="000000"/>
-                    <w:bottom w:val="single" w:sz="4" w:space="0" w:color="000000"/>
-                    <w:right w:val="single" w:sz="4" w:space="0" w:color="000000"/>
-                  </w:tcBorders>
-                </w:tcPr>
-                <w:p>
-                  <w:pPr>
-                    <w:pStyle w:val="EndnoteText"/>
-                    <w:rPr>
-                      <w:rFonts w:ascii="Times New Roman" w:hAnsi="Times New Roman" w:eastAsia="標楷體" w:cs="Times New Roman"/>
-                      <w:sz w:val="22"/>
-                      <w:szCs w:val="22"/>
-                      <w:lang w:val="en-GB"/>
-                    </w:rPr>
-                  </w:pPr>
-                  <w:r>
-                    <w:rPr>
-                      <w:rFonts w:eastAsia="標楷體" w:cs="Times New Roman" w:ascii="Times New Roman" w:hAnsi="Times New Roman"/>
-                      <w:sz w:val="22"/>
-                      <w:szCs w:val="22"/>
-                      <w:lang w:val="en-GB"/>
-                    </w:rPr>
-                    <w:t>Kawasan Industri Tunas 1 No.C, Belian Batam Kota, Kota Batam Kepulauan Riau, Indonesia.</w:t>
-                  </w:r>
-                </w:p>
-              </w:tc>
-            </w:tr>
-            <w:tr>
-              <w:trPr/>
-              <w:tc>
-                <w:tcPr>
-                  <w:tcW w:w="3969" w:type="dxa"/>
-                  <w:tcBorders>
-                    <w:top w:val="single" w:sz="4" w:space="0" w:color="000000"/>
-                    <w:left w:val="single" w:sz="4" w:space="0" w:color="000000"/>
-                    <w:bottom w:val="single" w:sz="4" w:space="0" w:color="000000"/>
-                    <w:right w:val="single" w:sz="4" w:space="0" w:color="000000"/>
-                  </w:tcBorders>
-                </w:tcPr>
-                <w:p>
-                  <w:pPr>
-                    <w:pStyle w:val="EndnoteText"/>
-                    <w:rPr>
-                      <w:rFonts w:ascii="Times New Roman" w:hAnsi="Times New Roman" w:eastAsia="標楷體" w:cs="Times New Roman"/>
-                      <w:sz w:val="22"/>
-                      <w:szCs w:val="22"/>
-                      <w:lang w:val="en-GB"/>
-                    </w:rPr>
-                  </w:pPr>
-                  <w:r>
-                    <w:rPr>
-                      <w:rFonts w:eastAsia="標楷體" w:cs="Times New Roman" w:ascii="Times New Roman" w:hAnsi="Times New Roman"/>
-                      <w:sz w:val="22"/>
-                      <w:szCs w:val="22"/>
-                      <w:lang w:val="en-GB"/>
-                    </w:rPr>
-                    <w:t>Jiangxi Jian Aohai Technology Co., Ltd.</w:t>
-                  </w:r>
-                </w:p>
-              </w:tc>
-              <w:tc>
-                <w:tcPr>
-                  <w:tcW w:w="5126" w:type="dxa"/>
-                  <w:tcBorders>
-                    <w:top w:val="single" w:sz="4" w:space="0" w:color="000000"/>
-                    <w:left w:val="single" w:sz="4" w:space="0" w:color="000000"/>
-                    <w:bottom w:val="single" w:sz="4" w:space="0" w:color="000000"/>
-                    <w:right w:val="single" w:sz="4" w:space="0" w:color="000000"/>
-                  </w:tcBorders>
-                </w:tcPr>
-                <w:p>
-                  <w:pPr>
-                    <w:pStyle w:val="EndnoteText"/>
-                    <w:rPr>
-                      <w:rFonts w:ascii="Times New Roman" w:hAnsi="Times New Roman" w:eastAsia="標楷體" w:cs="Times New Roman"/>
-                      <w:sz w:val="22"/>
-                      <w:szCs w:val="22"/>
-                      <w:lang w:val="en-GB"/>
-                    </w:rPr>
-                  </w:pPr>
-                  <w:r>
-                    <w:rPr>
-                      <w:rFonts w:eastAsia="標楷體" w:cs="Times New Roman" w:ascii="Times New Roman" w:hAnsi="Times New Roman"/>
-                      <w:sz w:val="22"/>
-                      <w:szCs w:val="22"/>
-                      <w:lang w:val="en-GB"/>
-                    </w:rPr>
-                    <w:t>Xietian, Quanjiang Town, Suichuan, Jian City, Jiangxi 343900 China</w:t>
-                  </w:r>
-                </w:p>
-              </w:tc>
-            </w:tr>
-            <w:tr>
-              <w:trPr/>
-              <w:tc>
-                <w:tcPr>
-                  <w:tcW w:w="3969" w:type="dxa"/>
-                  <w:tcBorders>
-                    <w:top w:val="single" w:sz="4" w:space="0" w:color="000000"/>
-                    <w:left w:val="single" w:sz="4" w:space="0" w:color="000000"/>
-                    <w:bottom w:val="single" w:sz="4" w:space="0" w:color="000000"/>
-                    <w:right w:val="single" w:sz="4" w:space="0" w:color="000000"/>
-                  </w:tcBorders>
-                </w:tcPr>
-                <w:p>
-                  <w:pPr>
-                    <w:pStyle w:val="EndnoteText"/>
-                    <w:rPr>
-                      <w:rFonts w:ascii="Times New Roman" w:hAnsi="Times New Roman" w:eastAsia="標楷體" w:cs="Times New Roman"/>
-                      <w:sz w:val="22"/>
-                      <w:szCs w:val="22"/>
-                      <w:lang w:val="en-GB"/>
-                    </w:rPr>
-                  </w:pPr>
-                  <w:r>
-                    <w:rPr>
-                      <w:rFonts w:eastAsia="標楷體" w:cs="Times New Roman" w:ascii="Times New Roman" w:hAnsi="Times New Roman"/>
-                      <w:sz w:val="22"/>
-                      <w:szCs w:val="22"/>
-                      <w:lang w:val="en-GB"/>
-                    </w:rPr>
-                    <w:t>Xihi Technology Private Limited</w:t>
-                  </w:r>
-                </w:p>
-              </w:tc>
-              <w:tc>
-                <w:tcPr>
-                  <w:tcW w:w="5126" w:type="dxa"/>
-                  <w:tcBorders>
-                    <w:top w:val="single" w:sz="4" w:space="0" w:color="000000"/>
-                    <w:left w:val="single" w:sz="4" w:space="0" w:color="000000"/>
-                    <w:bottom w:val="single" w:sz="4" w:space="0" w:color="000000"/>
-                    <w:right w:val="single" w:sz="4" w:space="0" w:color="000000"/>
-                  </w:tcBorders>
-                </w:tcPr>
-                <w:p>
-                  <w:pPr>
-                    <w:pStyle w:val="EndnoteText"/>
-                    <w:rPr/>
-                  </w:pPr>
-                  <w:r>
-                    <w:rPr>
-                      <w:rFonts w:eastAsia="標楷體" w:cs="Times New Roman" w:ascii="Times New Roman" w:hAnsi="Times New Roman"/>
-                      <w:sz w:val="22"/>
-                      <w:szCs w:val="22"/>
-                      <w:lang w:val="en-GB"/>
-                    </w:rPr>
-                    <w:t>J-46 or J - 53, Sector-63, Noida, Gautam Buddha Nagar Uttar Pradesh 201301, India</w:t>
-                  </w:r>
-                </w:p>
-              </w:tc>
-            </w:tr>
-            <w:tr>
-              <w:trPr/>
-              <w:tc>
-                <w:tcPr>
-                  <w:tcW w:w="3969" w:type="dxa"/>
-                  <w:tcBorders>
-                    <w:top w:val="single" w:sz="4" w:space="0" w:color="000000"/>
-                    <w:left w:val="single" w:sz="4" w:space="0" w:color="000000"/>
-                    <w:bottom w:val="single" w:sz="4" w:space="0" w:color="000000"/>
-                    <w:right w:val="single" w:sz="4" w:space="0" w:color="000000"/>
-                  </w:tcBorders>
-                </w:tcPr>
-                <w:p>
-                  <w:pPr>
-                    <w:pStyle w:val="EndnoteText"/>
-                    <w:rPr>
-                      <w:rFonts w:ascii="Times New Roman" w:hAnsi="Times New Roman" w:eastAsia="標楷體" w:cs="Times New Roman"/>
-                      <w:sz w:val="22"/>
-                      <w:szCs w:val="22"/>
-                      <w:lang w:val="en-GB"/>
-                    </w:rPr>
-                  </w:pPr>
-                  <w:r>
-                    <w:rPr>
-                      <w:rFonts w:eastAsia="標楷體" w:cs="Times New Roman" w:ascii="Times New Roman" w:hAnsi="Times New Roman"/>
-                      <w:sz w:val="22"/>
-                      <w:szCs w:val="22"/>
-                      <w:lang w:val="en-GB"/>
-                    </w:rPr>
-                    <w:t>Dongguan Aohai Technology Co Ltd Second Branch</w:t>
-                  </w:r>
-                </w:p>
-              </w:tc>
-              <w:tc>
-                <w:tcPr>
-                  <w:tcW w:w="5126" w:type="dxa"/>
-                  <w:tcBorders>
-                    <w:top w:val="single" w:sz="4" w:space="0" w:color="000000"/>
-                    <w:left w:val="single" w:sz="4" w:space="0" w:color="000000"/>
-                    <w:bottom w:val="single" w:sz="4" w:space="0" w:color="000000"/>
-                    <w:right w:val="single" w:sz="4" w:space="0" w:color="000000"/>
-                  </w:tcBorders>
-                </w:tcPr>
-                <w:p>
-                  <w:pPr>
-                    <w:pStyle w:val="EndnoteText"/>
-                    <w:rPr>
-                      <w:rFonts w:ascii="Times New Roman" w:hAnsi="Times New Roman" w:eastAsia="標楷體" w:cs="Times New Roman"/>
-                      <w:sz w:val="22"/>
-                      <w:szCs w:val="22"/>
-                      <w:lang w:val="en-GB"/>
-                    </w:rPr>
-                  </w:pPr>
-                  <w:r>
-                    <w:rPr>
-                      <w:rFonts w:eastAsia="標楷體" w:cs="Times New Roman" w:ascii="Times New Roman" w:hAnsi="Times New Roman"/>
-                      <w:sz w:val="22"/>
-                      <w:szCs w:val="22"/>
-                      <w:lang w:val="en-GB"/>
-                    </w:rPr>
-                    <w:t>No.2, Yinyuan Street, Jiaoyitang, Tangxia Town, Dongguan, Guangdong, P. R. China, 523723</w:t>
-                  </w:r>
-                </w:p>
-              </w:tc>
-            </w:tr>
-            <w:tr>
-              <w:trPr/>
-              <w:tc>
-                <w:tcPr>
-                  <w:tcW w:w="3969" w:type="dxa"/>
-                  <w:tcBorders>
-                    <w:top w:val="single" w:sz="4" w:space="0" w:color="000000"/>
-                    <w:left w:val="single" w:sz="4" w:space="0" w:color="000000"/>
-                    <w:bottom w:val="single" w:sz="4" w:space="0" w:color="000000"/>
-                    <w:right w:val="single" w:sz="4" w:space="0" w:color="000000"/>
-                  </w:tcBorders>
-                </w:tcPr>
-                <w:p>
-                  <w:pPr>
-                    <w:pStyle w:val="EndnoteText"/>
-                    <w:rPr>
-                      <w:rFonts w:ascii="Times New Roman" w:hAnsi="Times New Roman" w:eastAsia="標楷體" w:cs="Times New Roman"/>
-                      <w:sz w:val="22"/>
-                      <w:szCs w:val="22"/>
-                      <w:lang w:val="en-GB"/>
-                    </w:rPr>
-                  </w:pPr>
-                  <w:r>
-                    <w:rPr>
-                      <w:rFonts w:eastAsia="標楷體" w:cs="Times New Roman" w:ascii="Times New Roman" w:hAnsi="Times New Roman"/>
-                      <w:sz w:val="22"/>
-                      <w:szCs w:val="22"/>
-                      <w:lang w:val="en-GB"/>
-                    </w:rPr>
-                    <w:t>Aohai Technology Vietnam Company Limited</w:t>
-                  </w:r>
-                </w:p>
-              </w:tc>
-              <w:tc>
-                <w:tcPr>
-                  <w:tcW w:w="5126" w:type="dxa"/>
-                  <w:tcBorders>
-                    <w:top w:val="single" w:sz="4" w:space="0" w:color="000000"/>
-                    <w:left w:val="single" w:sz="4" w:space="0" w:color="000000"/>
-                    <w:bottom w:val="single" w:sz="4" w:space="0" w:color="000000"/>
-                    <w:right w:val="single" w:sz="4" w:space="0" w:color="000000"/>
-                  </w:tcBorders>
-                </w:tcPr>
-                <w:p>
-                  <w:pPr>
-                    <w:pStyle w:val="EndnoteText"/>
-                    <w:rPr>
-                      <w:rFonts w:ascii="Times New Roman" w:hAnsi="Times New Roman" w:eastAsia="標楷體" w:cs="Times New Roman"/>
-                      <w:sz w:val="22"/>
-                      <w:szCs w:val="22"/>
-                      <w:lang w:val="en-GB"/>
-                    </w:rPr>
-                  </w:pPr>
-                  <w:r>
-                    <w:rPr>
-                      <w:rFonts w:eastAsia="標楷體" w:cs="Times New Roman" w:ascii="Times New Roman" w:hAnsi="Times New Roman"/>
-                      <w:sz w:val="22"/>
-                      <w:szCs w:val="22"/>
-                      <w:lang w:val="en-GB"/>
-                    </w:rPr>
-                    <w:t>Aohai Technology Vietnam Company Limited Lot CNC8, No. 08, Street BH1, Vsip Bac Ninh Urban and Service Industrial Park, Tu Son Ward, Bac Ninh, 16353 Vietnam</w:t>
-                  </w:r>
-                </w:p>
-              </w:tc>
-            </w:tr>
-          </w:tbl>
-          <w:p>
-            <w:pPr>
-              <w:pStyle w:val="EndnoteText"/>
-              <w:rPr>
-                <w:rFonts w:ascii="Times New Roman" w:hAnsi="Times New Roman" w:eastAsia="標楷體" w:cs="Times New Roman"/>
-                <w:sz w:val="22"/>
-                <w:szCs w:val="22"/>
-                <w:lang w:val="en-GB"/>
-              </w:rPr>
-            </w:pPr>
-            <w:r>
-              <w:rPr>
-                <w:rFonts w:eastAsia="標楷體" w:cs="Times New Roman" w:ascii="Times New Roman" w:hAnsi="Times New Roman"/>
-                <w:sz w:val="22"/>
-                <w:szCs w:val="22"/>
-                <w:lang w:val="en-GB"/>
-              </w:rPr>
-            </w:r>
-          </w:p>
-          <w:p>
-            <w:pPr>
-              <w:pStyle w:val="EndnoteText"/>
-              <w:numPr>
-                <w:ilvl w:val="0"/>
-                <w:numId w:val="2"/>
-              </w:numPr>
-              <w:rPr>
-                <w:rFonts w:ascii="Times New Roman" w:hAnsi="Times New Roman" w:eastAsia="標楷體" w:cs="Times New Roman"/>
-                <w:sz w:val="22"/>
-                <w:szCs w:val="22"/>
-                <w:lang w:val="en-GB"/>
-              </w:rPr>
-            </w:pPr>
-            <w:r>
-              <w:rPr>
-                <w:rFonts w:ascii="Times New Roman" w:hAnsi="Times New Roman" w:cs="Times New Roman" w:eastAsia="標楷體"/>
-                <w:sz w:val="22"/>
-                <w:szCs w:val="22"/>
-                <w:lang w:val="en-GB"/>
-              </w:rPr>
-              <w:t>此交流電源的最大連續輸出功率為</w:t>
-            </w:r>
-            <w:r>
-              <w:rPr>
-                <w:rFonts w:eastAsia="標楷體" w:cs="Times New Roman" w:ascii="Times New Roman" w:hAnsi="Times New Roman"/>
-                <w:sz w:val="22"/>
-                <w:szCs w:val="22"/>
-                <w:lang w:val="en-GB"/>
-              </w:rPr>
-              <w:t>33W</w:t>
-            </w:r>
-            <w:r>
-              <w:rPr>
-                <w:rFonts w:ascii="Times New Roman" w:hAnsi="Times New Roman" w:cs="Times New Roman" w:eastAsia="標楷體"/>
-                <w:sz w:val="22"/>
-                <w:szCs w:val="22"/>
-                <w:lang w:val="en-GB"/>
-              </w:rPr>
-              <w:t>。</w:t>
-            </w:r>
-          </w:p>
-          <w:p>
-            <w:pPr>
-              <w:pStyle w:val="EndnoteText"/>
-              <w:ind w:left="360" w:right="0"/>
-              <w:rPr>
-                <w:rFonts w:ascii="Times New Roman" w:hAnsi="Times New Roman" w:eastAsia="標楷體" w:cs="Times New Roman"/>
-                <w:sz w:val="22"/>
-                <w:szCs w:val="22"/>
-                <w:lang w:val="en-GB"/>
-              </w:rPr>
-            </w:pPr>
-            <w:r>
-              <w:rPr>
-                <w:rFonts w:ascii="Times New Roman" w:hAnsi="Times New Roman" w:cs="Times New Roman" w:eastAsia="標楷體"/>
-                <w:sz w:val="22"/>
-                <w:szCs w:val="22"/>
-                <w:lang w:val="en-GB"/>
-              </w:rPr>
-              <w:t>交流電源的工作負載條件如下：</w:t>
-            </w:r>
-          </w:p>
-          <w:p>
-            <w:pPr>
-              <w:pStyle w:val="EndnoteText"/>
-              <w:ind w:left="360" w:right="0"/>
-              <w:rPr>
-                <w:rFonts w:ascii="Times New Roman" w:hAnsi="Times New Roman" w:eastAsia="標楷體" w:cs="Times New Roman"/>
-                <w:sz w:val="22"/>
-                <w:szCs w:val="22"/>
-                <w:lang w:val="en-GB"/>
-              </w:rPr>
-            </w:pPr>
-            <w:r>
-              <w:rPr>
-                <w:rFonts w:ascii="標楷體" w:hAnsi="標楷體" w:cs="標楷體" w:eastAsia="標楷體"/>
-                <w:sz w:val="22"/>
-                <w:szCs w:val="22"/>
-                <w:lang w:val="en-GB"/>
-              </w:rPr>
-              <w:t>•</w:t>
-            </w:r>
-            <w:r>
-              <w:rPr>
-                <w:rFonts w:ascii="Times New Roman" w:hAnsi="Times New Roman" w:cs="Times New Roman" w:eastAsia="Times New Roman"/>
-                <w:sz w:val="22"/>
-                <w:szCs w:val="22"/>
-                <w:lang w:val="en-GB"/>
-              </w:rPr>
-              <w:t xml:space="preserve"> </w:t>
-            </w:r>
-            <w:r>
-              <w:rPr>
-                <w:rFonts w:ascii="Times New Roman" w:hAnsi="Times New Roman" w:cs="Times New Roman" w:eastAsia="標楷體"/>
-                <w:sz w:val="22"/>
-                <w:szCs w:val="22"/>
-                <w:lang w:val="en-GB"/>
-              </w:rPr>
-              <w:t>在</w:t>
-            </w:r>
-            <w:r>
-              <w:rPr>
-                <w:rFonts w:ascii="Times New Roman" w:hAnsi="Times New Roman" w:cs="Times New Roman" w:eastAsia="Times New Roman"/>
-                <w:sz w:val="22"/>
-                <w:szCs w:val="22"/>
-                <w:lang w:val="en-GB"/>
-              </w:rPr>
-              <w:t xml:space="preserve"> </w:t>
-            </w:r>
-            <w:r>
-              <w:rPr>
-                <w:rFonts w:eastAsia="標楷體" w:cs="Times New Roman" w:ascii="Times New Roman" w:hAnsi="Times New Roman"/>
-                <w:sz w:val="22"/>
-                <w:szCs w:val="22"/>
-                <w:lang w:val="en-GB"/>
-              </w:rPr>
-              <w:t>20.0VDC</w:t>
-            </w:r>
-            <w:r>
-              <w:rPr>
-                <w:rFonts w:ascii="Times New Roman" w:hAnsi="Times New Roman" w:cs="Times New Roman" w:eastAsia="標楷體"/>
-                <w:sz w:val="22"/>
-                <w:szCs w:val="22"/>
-                <w:lang w:val="en-GB"/>
-              </w:rPr>
-              <w:t>、</w:t>
-            </w:r>
-            <w:r>
-              <w:rPr>
-                <w:rFonts w:eastAsia="標楷體" w:cs="Times New Roman" w:ascii="Times New Roman" w:hAnsi="Times New Roman"/>
-                <w:sz w:val="22"/>
-                <w:szCs w:val="22"/>
-                <w:lang w:val="en-GB"/>
-              </w:rPr>
-              <w:t xml:space="preserve">3.0A </w:t>
-            </w:r>
-            <w:r>
-              <w:rPr>
-                <w:rFonts w:ascii="Times New Roman" w:hAnsi="Times New Roman" w:cs="Times New Roman" w:eastAsia="標楷體"/>
-                <w:sz w:val="22"/>
-                <w:szCs w:val="22"/>
-                <w:lang w:val="en-GB"/>
-              </w:rPr>
-              <w:t>下工作</w:t>
-            </w:r>
-            <w:r>
-              <w:rPr>
-                <w:rFonts w:ascii="Times New Roman" w:hAnsi="Times New Roman" w:cs="Times New Roman" w:eastAsia="Times New Roman"/>
-                <w:sz w:val="22"/>
-                <w:szCs w:val="22"/>
-                <w:lang w:val="en-GB"/>
-              </w:rPr>
-              <w:t xml:space="preserve"> </w:t>
-            </w:r>
-            <w:r>
-              <w:rPr>
-                <w:rFonts w:eastAsia="標楷體" w:cs="Times New Roman" w:ascii="Times New Roman" w:hAnsi="Times New Roman"/>
-                <w:sz w:val="22"/>
-                <w:szCs w:val="22"/>
-                <w:lang w:val="en-GB"/>
-              </w:rPr>
-              <w:t xml:space="preserve">5 </w:t>
-            </w:r>
-            <w:r>
-              <w:rPr>
-                <w:rFonts w:ascii="Times New Roman" w:hAnsi="Times New Roman" w:cs="Times New Roman" w:eastAsia="標楷體"/>
-                <w:sz w:val="22"/>
-                <w:szCs w:val="22"/>
-                <w:lang w:val="en-GB"/>
-              </w:rPr>
-              <w:t>分鐘，然後降至</w:t>
-            </w:r>
-            <w:r>
-              <w:rPr>
-                <w:rFonts w:ascii="Times New Roman" w:hAnsi="Times New Roman" w:cs="Times New Roman" w:eastAsia="Times New Roman"/>
-                <w:sz w:val="22"/>
-                <w:szCs w:val="22"/>
-                <w:lang w:val="en-GB"/>
-              </w:rPr>
-              <w:t xml:space="preserve"> </w:t>
-            </w:r>
-            <w:r>
-              <w:rPr>
-                <w:rFonts w:eastAsia="標楷體" w:cs="Times New Roman" w:ascii="Times New Roman" w:hAnsi="Times New Roman"/>
-                <w:sz w:val="22"/>
-                <w:szCs w:val="22"/>
-                <w:lang w:val="en-GB"/>
-              </w:rPr>
-              <w:t>20.0VDC</w:t>
-            </w:r>
-            <w:r>
-              <w:rPr>
-                <w:rFonts w:ascii="Times New Roman" w:hAnsi="Times New Roman" w:cs="Times New Roman" w:eastAsia="標楷體"/>
-                <w:sz w:val="22"/>
-                <w:szCs w:val="22"/>
-                <w:lang w:val="en-GB"/>
-              </w:rPr>
-              <w:t>、</w:t>
-            </w:r>
-            <w:r>
-              <w:rPr>
-                <w:rFonts w:eastAsia="標楷體" w:cs="Times New Roman" w:ascii="Times New Roman" w:hAnsi="Times New Roman"/>
-                <w:sz w:val="22"/>
-                <w:szCs w:val="22"/>
-                <w:lang w:val="en-GB"/>
-              </w:rPr>
-              <w:t xml:space="preserve">2.25A </w:t>
-            </w:r>
-            <w:r>
-              <w:rPr>
-                <w:rFonts w:ascii="Times New Roman" w:hAnsi="Times New Roman" w:cs="Times New Roman" w:eastAsia="標楷體"/>
-                <w:sz w:val="22"/>
-                <w:szCs w:val="22"/>
-                <w:lang w:val="en-GB"/>
-              </w:rPr>
-              <w:t>工作</w:t>
-            </w:r>
-            <w:r>
-              <w:rPr>
-                <w:rFonts w:ascii="Times New Roman" w:hAnsi="Times New Roman" w:cs="Times New Roman" w:eastAsia="Times New Roman"/>
-                <w:sz w:val="22"/>
-                <w:szCs w:val="22"/>
-                <w:lang w:val="en-GB"/>
-              </w:rPr>
-              <w:t xml:space="preserve"> </w:t>
-            </w:r>
-            <w:r>
-              <w:rPr>
-                <w:rFonts w:eastAsia="標楷體" w:cs="Times New Roman" w:ascii="Times New Roman" w:hAnsi="Times New Roman"/>
-                <w:sz w:val="22"/>
-                <w:szCs w:val="22"/>
-                <w:lang w:val="en-GB"/>
-              </w:rPr>
-              <w:t xml:space="preserve">5 </w:t>
-            </w:r>
-            <w:r>
-              <w:rPr>
-                <w:rFonts w:ascii="Times New Roman" w:hAnsi="Times New Roman" w:cs="Times New Roman" w:eastAsia="標楷體"/>
-                <w:sz w:val="22"/>
-                <w:szCs w:val="22"/>
-                <w:lang w:val="en-GB"/>
-              </w:rPr>
-              <w:t>分鐘，再降至</w:t>
-            </w:r>
-            <w:r>
-              <w:rPr>
-                <w:rFonts w:ascii="Times New Roman" w:hAnsi="Times New Roman" w:cs="Times New Roman" w:eastAsia="Times New Roman"/>
-                <w:sz w:val="22"/>
-                <w:szCs w:val="22"/>
-                <w:lang w:val="en-GB"/>
-              </w:rPr>
-              <w:t xml:space="preserve"> </w:t>
-            </w:r>
-            <w:r>
-              <w:rPr>
-                <w:rFonts w:eastAsia="標楷體" w:cs="Times New Roman" w:ascii="Times New Roman" w:hAnsi="Times New Roman"/>
-                <w:sz w:val="22"/>
-                <w:szCs w:val="22"/>
-                <w:lang w:val="en-GB"/>
-              </w:rPr>
-              <w:t>20.0VDC</w:t>
-            </w:r>
-            <w:r>
-              <w:rPr>
-                <w:rFonts w:ascii="Times New Roman" w:hAnsi="Times New Roman" w:cs="Times New Roman" w:eastAsia="標楷體"/>
-                <w:sz w:val="22"/>
-                <w:szCs w:val="22"/>
-                <w:lang w:val="en-GB"/>
-              </w:rPr>
-              <w:t>、</w:t>
-            </w:r>
-            <w:r>
-              <w:rPr>
-                <w:rFonts w:eastAsia="標楷體" w:cs="Times New Roman" w:ascii="Times New Roman" w:hAnsi="Times New Roman"/>
-                <w:sz w:val="22"/>
-                <w:szCs w:val="22"/>
-                <w:lang w:val="en-GB"/>
-              </w:rPr>
-              <w:t xml:space="preserve">1.67A </w:t>
-            </w:r>
-            <w:r>
-              <w:rPr>
-                <w:rFonts w:ascii="Times New Roman" w:hAnsi="Times New Roman" w:cs="Times New Roman" w:eastAsia="標楷體"/>
-                <w:sz w:val="22"/>
-                <w:szCs w:val="22"/>
-                <w:lang w:val="en-GB"/>
-              </w:rPr>
-              <w:t>進行長期工作；</w:t>
-            </w:r>
-          </w:p>
-          <w:p>
-            <w:pPr>
-              <w:pStyle w:val="EndnoteText"/>
-              <w:ind w:left="360" w:right="0"/>
-              <w:rPr>
-                <w:rFonts w:ascii="Times New Roman" w:hAnsi="Times New Roman" w:eastAsia="標楷體" w:cs="Times New Roman"/>
-                <w:sz w:val="22"/>
-                <w:szCs w:val="22"/>
-                <w:lang w:val="en-GB"/>
-              </w:rPr>
-            </w:pPr>
-            <w:r>
-              <w:rPr>
-                <w:rFonts w:ascii="標楷體" w:hAnsi="標楷體" w:cs="標楷體" w:eastAsia="標楷體"/>
-                <w:sz w:val="22"/>
-                <w:szCs w:val="22"/>
-                <w:lang w:val="en-GB"/>
-              </w:rPr>
-              <w:t>•</w:t>
-            </w:r>
-            <w:r>
-              <w:rPr>
-                <w:rFonts w:ascii="Times New Roman" w:hAnsi="Times New Roman" w:cs="Times New Roman" w:eastAsia="Times New Roman"/>
-                <w:sz w:val="22"/>
-                <w:szCs w:val="22"/>
-                <w:lang w:val="en-GB"/>
-              </w:rPr>
-              <w:t xml:space="preserve"> </w:t>
-            </w:r>
-            <w:r>
-              <w:rPr>
-                <w:rFonts w:ascii="Times New Roman" w:hAnsi="Times New Roman" w:cs="Times New Roman" w:eastAsia="標楷體"/>
-                <w:sz w:val="22"/>
-                <w:szCs w:val="22"/>
-                <w:lang w:val="en-GB"/>
-              </w:rPr>
-              <w:t>或在</w:t>
-            </w:r>
-            <w:r>
-              <w:rPr>
-                <w:rFonts w:ascii="Times New Roman" w:hAnsi="Times New Roman" w:cs="Times New Roman" w:eastAsia="Times New Roman"/>
-                <w:sz w:val="22"/>
-                <w:szCs w:val="22"/>
-                <w:lang w:val="en-GB"/>
-              </w:rPr>
-              <w:t xml:space="preserve"> </w:t>
-            </w:r>
-            <w:r>
-              <w:rPr>
-                <w:rFonts w:eastAsia="標楷體" w:cs="Times New Roman" w:ascii="Times New Roman" w:hAnsi="Times New Roman"/>
-                <w:sz w:val="22"/>
-                <w:szCs w:val="22"/>
-                <w:lang w:val="en-GB"/>
-              </w:rPr>
-              <w:t>15.0VDC</w:t>
-            </w:r>
-            <w:r>
-              <w:rPr>
-                <w:rFonts w:ascii="Times New Roman" w:hAnsi="Times New Roman" w:cs="Times New Roman" w:eastAsia="標楷體"/>
-                <w:sz w:val="22"/>
-                <w:szCs w:val="22"/>
-                <w:lang w:val="en-GB"/>
-              </w:rPr>
-              <w:t>、</w:t>
-            </w:r>
-            <w:r>
-              <w:rPr>
-                <w:rFonts w:eastAsia="標楷體" w:cs="Times New Roman" w:ascii="Times New Roman" w:hAnsi="Times New Roman"/>
-                <w:sz w:val="22"/>
-                <w:szCs w:val="22"/>
-                <w:lang w:val="en-GB"/>
-              </w:rPr>
-              <w:t xml:space="preserve">3.0A </w:t>
-            </w:r>
-            <w:r>
-              <w:rPr>
-                <w:rFonts w:ascii="Times New Roman" w:hAnsi="Times New Roman" w:cs="Times New Roman" w:eastAsia="標楷體"/>
-                <w:sz w:val="22"/>
-                <w:szCs w:val="22"/>
-                <w:lang w:val="en-GB"/>
-              </w:rPr>
-              <w:t>下工作</w:t>
-            </w:r>
-            <w:r>
-              <w:rPr>
-                <w:rFonts w:ascii="Times New Roman" w:hAnsi="Times New Roman" w:cs="Times New Roman" w:eastAsia="Times New Roman"/>
-                <w:sz w:val="22"/>
-                <w:szCs w:val="22"/>
-                <w:lang w:val="en-GB"/>
-              </w:rPr>
-              <w:t xml:space="preserve"> </w:t>
-            </w:r>
-            <w:r>
-              <w:rPr>
-                <w:rFonts w:eastAsia="標楷體" w:cs="Times New Roman" w:ascii="Times New Roman" w:hAnsi="Times New Roman"/>
-                <w:sz w:val="22"/>
-                <w:szCs w:val="22"/>
-                <w:lang w:val="en-GB"/>
-              </w:rPr>
-              <w:t xml:space="preserve">10 </w:t>
-            </w:r>
-            <w:r>
-              <w:rPr>
-                <w:rFonts w:ascii="Times New Roman" w:hAnsi="Times New Roman" w:cs="Times New Roman" w:eastAsia="標楷體"/>
-                <w:sz w:val="22"/>
-                <w:szCs w:val="22"/>
-                <w:lang w:val="en-GB"/>
-              </w:rPr>
-              <w:t>分鐘，然後降至</w:t>
-            </w:r>
-            <w:r>
-              <w:rPr>
-                <w:rFonts w:ascii="Times New Roman" w:hAnsi="Times New Roman" w:cs="Times New Roman" w:eastAsia="Times New Roman"/>
-                <w:sz w:val="22"/>
-                <w:szCs w:val="22"/>
-                <w:lang w:val="en-GB"/>
-              </w:rPr>
-              <w:t xml:space="preserve"> </w:t>
-            </w:r>
-            <w:r>
-              <w:rPr>
-                <w:rFonts w:eastAsia="標楷體" w:cs="Times New Roman" w:ascii="Times New Roman" w:hAnsi="Times New Roman"/>
-                <w:sz w:val="22"/>
-                <w:szCs w:val="22"/>
-                <w:lang w:val="en-GB"/>
-              </w:rPr>
-              <w:t>15.0VDC</w:t>
-            </w:r>
-            <w:r>
-              <w:rPr>
-                <w:rFonts w:ascii="Times New Roman" w:hAnsi="Times New Roman" w:cs="Times New Roman" w:eastAsia="標楷體"/>
-                <w:sz w:val="22"/>
-                <w:szCs w:val="22"/>
-                <w:lang w:val="en-GB"/>
-              </w:rPr>
-              <w:t>、</w:t>
-            </w:r>
-            <w:r>
-              <w:rPr>
-                <w:rFonts w:eastAsia="標楷體" w:cs="Times New Roman" w:ascii="Times New Roman" w:hAnsi="Times New Roman"/>
-                <w:sz w:val="22"/>
-                <w:szCs w:val="22"/>
-                <w:lang w:val="en-GB"/>
-              </w:rPr>
-              <w:t xml:space="preserve">2.2A </w:t>
-            </w:r>
-            <w:r>
-              <w:rPr>
-                <w:rFonts w:ascii="Times New Roman" w:hAnsi="Times New Roman" w:cs="Times New Roman" w:eastAsia="標楷體"/>
-                <w:sz w:val="22"/>
-                <w:szCs w:val="22"/>
-                <w:lang w:val="en-GB"/>
-              </w:rPr>
-              <w:t>進行長期工作；</w:t>
-            </w:r>
-          </w:p>
-          <w:p>
-            <w:pPr>
-              <w:pStyle w:val="EndnoteText"/>
-              <w:ind w:left="360" w:right="0"/>
-              <w:rPr>
-                <w:rFonts w:ascii="Times New Roman" w:hAnsi="Times New Roman" w:eastAsia="標楷體" w:cs="Times New Roman"/>
-                <w:sz w:val="22"/>
-                <w:szCs w:val="22"/>
-                <w:lang w:val="en-GB"/>
-              </w:rPr>
-            </w:pPr>
-            <w:r>
-              <w:rPr>
-                <w:rFonts w:ascii="標楷體" w:hAnsi="標楷體" w:cs="標楷體" w:eastAsia="標楷體"/>
-                <w:sz w:val="22"/>
-                <w:szCs w:val="22"/>
-                <w:lang w:val="en-GB"/>
-              </w:rPr>
-              <w:t>•</w:t>
-            </w:r>
-            <w:r>
-              <w:rPr>
-                <w:rFonts w:ascii="Times New Roman" w:hAnsi="Times New Roman" w:cs="Times New Roman" w:eastAsia="Times New Roman"/>
-                <w:sz w:val="22"/>
-                <w:szCs w:val="22"/>
-                <w:lang w:val="en-GB"/>
-              </w:rPr>
-              <w:t xml:space="preserve"> </w:t>
-            </w:r>
-            <w:r>
-              <w:rPr>
-                <w:rFonts w:ascii="Times New Roman" w:hAnsi="Times New Roman" w:cs="Times New Roman" w:eastAsia="標楷體"/>
-                <w:sz w:val="22"/>
-                <w:szCs w:val="22"/>
-                <w:lang w:val="en-GB"/>
-              </w:rPr>
-              <w:t>或在</w:t>
-            </w:r>
-            <w:r>
-              <w:rPr>
-                <w:rFonts w:ascii="Times New Roman" w:hAnsi="Times New Roman" w:cs="Times New Roman" w:eastAsia="Times New Roman"/>
-                <w:sz w:val="22"/>
-                <w:szCs w:val="22"/>
-                <w:lang w:val="en-GB"/>
-              </w:rPr>
-              <w:t xml:space="preserve"> </w:t>
-            </w:r>
-            <w:r>
-              <w:rPr>
-                <w:rFonts w:eastAsia="標楷體" w:cs="Times New Roman" w:ascii="Times New Roman" w:hAnsi="Times New Roman"/>
-                <w:sz w:val="22"/>
-                <w:szCs w:val="22"/>
-                <w:lang w:val="en-GB"/>
-              </w:rPr>
-              <w:t>11.0VDC</w:t>
-            </w:r>
-            <w:r>
-              <w:rPr>
-                <w:rFonts w:ascii="Times New Roman" w:hAnsi="Times New Roman" w:cs="Times New Roman" w:eastAsia="標楷體"/>
-                <w:sz w:val="22"/>
-                <w:szCs w:val="22"/>
-                <w:lang w:val="en-GB"/>
-              </w:rPr>
-              <w:t>、</w:t>
-            </w:r>
-            <w:r>
-              <w:rPr>
-                <w:rFonts w:eastAsia="標楷體" w:cs="Times New Roman" w:ascii="Times New Roman" w:hAnsi="Times New Roman"/>
-                <w:sz w:val="22"/>
-                <w:szCs w:val="22"/>
-                <w:lang w:val="en-GB"/>
-              </w:rPr>
-              <w:t xml:space="preserve">3.0A </w:t>
-            </w:r>
-            <w:r>
-              <w:rPr>
-                <w:rFonts w:ascii="Times New Roman" w:hAnsi="Times New Roman" w:cs="Times New Roman" w:eastAsia="標楷體"/>
-                <w:sz w:val="22"/>
-                <w:szCs w:val="22"/>
-                <w:lang w:val="en-GB"/>
-              </w:rPr>
-              <w:t>下進行長期工作。</w:t>
-            </w:r>
-          </w:p>
-          <w:p>
-            <w:pPr>
-              <w:pStyle w:val="EndnoteText"/>
-              <w:ind w:left="360" w:right="0"/>
-              <w:rPr>
-                <w:rFonts w:ascii="Times New Roman" w:hAnsi="Times New Roman" w:eastAsia="標楷體" w:cs="Times New Roman"/>
-                <w:sz w:val="22"/>
-                <w:szCs w:val="22"/>
-                <w:lang w:val="en-GB"/>
-              </w:rPr>
-            </w:pPr>
-            <w:r>
-              <w:rPr>
-                <w:rFonts w:ascii="Times New Roman" w:hAnsi="Times New Roman" w:cs="Times New Roman" w:eastAsia="標楷體"/>
-                <w:sz w:val="22"/>
-                <w:szCs w:val="22"/>
-                <w:lang w:val="en-GB"/>
-              </w:rPr>
-              <w:t>其他輸出可按正常最大負載條件運行，詳細資訊請參閱附表</w:t>
-            </w:r>
-            <w:r>
-              <w:rPr>
-                <w:rFonts w:ascii="Times New Roman" w:hAnsi="Times New Roman" w:cs="Times New Roman" w:eastAsia="Times New Roman"/>
-                <w:sz w:val="22"/>
-                <w:szCs w:val="22"/>
-                <w:lang w:val="en-GB"/>
-              </w:rPr>
-              <w:t xml:space="preserve"> </w:t>
-            </w:r>
-            <w:r>
-              <w:rPr>
-                <w:rFonts w:eastAsia="標楷體" w:cs="Times New Roman" w:ascii="Times New Roman" w:hAnsi="Times New Roman"/>
-                <w:sz w:val="22"/>
-                <w:szCs w:val="22"/>
-                <w:lang w:val="en-GB"/>
-              </w:rPr>
-              <w:t>5.4.1.4</w:t>
-            </w:r>
-            <w:r>
-              <w:rPr>
-                <w:rFonts w:ascii="Times New Roman" w:hAnsi="Times New Roman" w:cs="Times New Roman" w:eastAsia="標楷體"/>
-                <w:sz w:val="22"/>
-                <w:szCs w:val="22"/>
-                <w:lang w:val="en-GB"/>
-              </w:rPr>
-              <w:t>、</w:t>
-            </w:r>
-            <w:r>
-              <w:rPr>
-                <w:rFonts w:eastAsia="標楷體" w:cs="Times New Roman" w:ascii="Times New Roman" w:hAnsi="Times New Roman"/>
-                <w:sz w:val="22"/>
-                <w:szCs w:val="22"/>
-                <w:lang w:val="en-GB"/>
-              </w:rPr>
-              <w:t>9.3</w:t>
-            </w:r>
-            <w:r>
-              <w:rPr>
-                <w:rFonts w:ascii="Times New Roman" w:hAnsi="Times New Roman" w:cs="Times New Roman" w:eastAsia="標楷體"/>
-                <w:sz w:val="22"/>
-                <w:szCs w:val="22"/>
-                <w:lang w:val="en-GB"/>
-              </w:rPr>
-              <w:t>、</w:t>
-            </w:r>
-            <w:r>
-              <w:rPr>
-                <w:rFonts w:eastAsia="標楷體" w:cs="Times New Roman" w:ascii="Times New Roman" w:hAnsi="Times New Roman"/>
-                <w:sz w:val="22"/>
-                <w:szCs w:val="22"/>
-                <w:lang w:val="en-GB"/>
-              </w:rPr>
-              <w:t>B.1.5</w:t>
-            </w:r>
-            <w:r>
-              <w:rPr>
-                <w:rFonts w:ascii="Times New Roman" w:hAnsi="Times New Roman" w:cs="Times New Roman" w:eastAsia="標楷體"/>
-                <w:sz w:val="22"/>
-                <w:szCs w:val="22"/>
-                <w:lang w:val="en-GB"/>
-              </w:rPr>
-              <w:t>、</w:t>
-            </w:r>
-            <w:r>
-              <w:rPr>
-                <w:rFonts w:eastAsia="標楷體" w:cs="Times New Roman" w:ascii="Times New Roman" w:hAnsi="Times New Roman"/>
-                <w:sz w:val="22"/>
-                <w:szCs w:val="22"/>
-                <w:lang w:val="en-GB"/>
-              </w:rPr>
-              <w:t>B.2.6</w:t>
-            </w:r>
-            <w:r>
-              <w:rPr>
-                <w:rFonts w:ascii="Times New Roman" w:hAnsi="Times New Roman" w:cs="Times New Roman" w:eastAsia="標楷體"/>
-                <w:sz w:val="22"/>
-                <w:szCs w:val="22"/>
-                <w:lang w:val="en-GB"/>
-              </w:rPr>
-              <w:t>。</w:t>
-            </w:r>
-          </w:p>
-          <w:p>
-            <w:pPr>
-              <w:pStyle w:val="EndnoteText"/>
-              <w:numPr>
-                <w:ilvl w:val="0"/>
-                <w:numId w:val="2"/>
-              </w:numPr>
-              <w:rPr>
-                <w:rFonts w:ascii="Times New Roman" w:hAnsi="Times New Roman" w:eastAsia="標楷體" w:cs="Times New Roman"/>
-                <w:sz w:val="22"/>
-                <w:szCs w:val="22"/>
-                <w:lang w:val="en-GB"/>
-              </w:rPr>
-            </w:pPr>
-            <w:r>
-              <w:rPr>
-                <w:rFonts w:ascii="Times New Roman" w:hAnsi="Times New Roman" w:cs="Times New Roman" w:eastAsia="標楷體"/>
-                <w:sz w:val="22"/>
-                <w:szCs w:val="22"/>
-                <w:lang w:val="en-GB"/>
-              </w:rPr>
-              <w:t>型號差異說明</w:t>
-            </w:r>
-            <w:r>
-              <w:rPr>
-                <w:rFonts w:eastAsia="標楷體" w:cs="Times New Roman" w:ascii="Times New Roman" w:hAnsi="Times New Roman"/>
-                <w:sz w:val="22"/>
-                <w:szCs w:val="22"/>
-                <w:lang w:val="en-GB"/>
-              </w:rPr>
-              <w:t xml:space="preserve">: </w:t>
-            </w:r>
-            <w:r>
-              <w:rPr>
-                <w:rFonts w:ascii="Times New Roman" w:hAnsi="Times New Roman" w:cs="Times New Roman" w:eastAsia="標楷體"/>
-                <w:sz w:val="22"/>
-                <w:szCs w:val="22"/>
-                <w:lang w:val="en-GB"/>
-              </w:rPr>
-              <w:t>所有型號都相同除了型號命名不同外。</w:t>
             </w:r>
           </w:p>
         </w:tc>
@@ -12666,8 +11183,8 @@
       <w:ind w:left="-360" w:right="0"/>
       <w:rPr/>
     </w:pPr>
-    <w:bookmarkStart w:id="7" w:name="_Hlk112963571"/>
-    <w:bookmarkStart w:id="8" w:name="_Hlk112963570"/>
+    <w:bookmarkStart w:id="7" w:name="_Hlk112963570"/>
+    <w:bookmarkStart w:id="8" w:name="_Hlk112963571"/>
     <w:r>
       <w:rPr>
         <w:rFonts w:cs="Calibri" w:ascii="Calibri" w:hAnsi="Calibri"/>
@@ -13749,7 +12266,7 @@
         <w:szCs w:val="22"/>
         <w:rFonts w:ascii="標楷體" w:hAnsi="標楷體" w:cs="Arial" w:eastAsia="標楷體"/>
       </w:rPr>
-      <w:t>5</w:t>
+      <w:t>4</w:t>
     </w:r>
     <w:r>
       <w:rPr>
@@ -14200,127 +12717,6 @@
       <w:lvlJc w:val="left"/>
       <w:pPr>
         <w:tabs>
-          <w:tab w:val="num" w:pos="360"/>
-        </w:tabs>
-        <w:ind w:left="360" w:hanging="360"/>
-      </w:pPr>
-      <w:rPr>
-        <w:color w:val="000000"/>
-      </w:rPr>
-    </w:lvl>
-    <w:lvl w:ilvl="1">
-      <w:start w:val="1"/>
-      <w:numFmt w:val="decimal"/>
-      <w:lvlText w:val="%2."/>
-      <w:lvlJc w:val="left"/>
-      <w:pPr>
-        <w:tabs>
-          <w:tab w:val="num" w:pos="1080"/>
-        </w:tabs>
-        <w:ind w:left="1080" w:hanging="360"/>
-      </w:pPr>
-      <w:rPr/>
-    </w:lvl>
-    <w:lvl w:ilvl="2">
-      <w:start w:val="1"/>
-      <w:numFmt w:val="decimal"/>
-      <w:lvlText w:val="%3."/>
-      <w:lvlJc w:val="left"/>
-      <w:pPr>
-        <w:tabs>
-          <w:tab w:val="num" w:pos="1440"/>
-        </w:tabs>
-        <w:ind w:left="1440" w:hanging="360"/>
-      </w:pPr>
-      <w:rPr/>
-    </w:lvl>
-    <w:lvl w:ilvl="3">
-      <w:start w:val="1"/>
-      <w:numFmt w:val="decimal"/>
-      <w:lvlText w:val="%4."/>
-      <w:lvlJc w:val="left"/>
-      <w:pPr>
-        <w:tabs>
-          <w:tab w:val="num" w:pos="1800"/>
-        </w:tabs>
-        <w:ind w:left="1800" w:hanging="360"/>
-      </w:pPr>
-      <w:rPr/>
-    </w:lvl>
-    <w:lvl w:ilvl="4">
-      <w:start w:val="1"/>
-      <w:numFmt w:val="decimal"/>
-      <w:lvlText w:val="%5."/>
-      <w:lvlJc w:val="left"/>
-      <w:pPr>
-        <w:tabs>
-          <w:tab w:val="num" w:pos="2160"/>
-        </w:tabs>
-        <w:ind w:left="2160" w:hanging="360"/>
-      </w:pPr>
-      <w:rPr/>
-    </w:lvl>
-    <w:lvl w:ilvl="5">
-      <w:start w:val="1"/>
-      <w:numFmt w:val="decimal"/>
-      <w:lvlText w:val="%6."/>
-      <w:lvlJc w:val="left"/>
-      <w:pPr>
-        <w:tabs>
-          <w:tab w:val="num" w:pos="2520"/>
-        </w:tabs>
-        <w:ind w:left="2520" w:hanging="360"/>
-      </w:pPr>
-      <w:rPr/>
-    </w:lvl>
-    <w:lvl w:ilvl="6">
-      <w:start w:val="1"/>
-      <w:numFmt w:val="decimal"/>
-      <w:lvlText w:val="%7."/>
-      <w:lvlJc w:val="left"/>
-      <w:pPr>
-        <w:tabs>
-          <w:tab w:val="num" w:pos="2880"/>
-        </w:tabs>
-        <w:ind w:left="2880" w:hanging="360"/>
-      </w:pPr>
-      <w:rPr/>
-    </w:lvl>
-    <w:lvl w:ilvl="7">
-      <w:start w:val="1"/>
-      <w:numFmt w:val="decimal"/>
-      <w:lvlText w:val="%8."/>
-      <w:lvlJc w:val="left"/>
-      <w:pPr>
-        <w:tabs>
-          <w:tab w:val="num" w:pos="3240"/>
-        </w:tabs>
-        <w:ind w:left="3240" w:hanging="360"/>
-      </w:pPr>
-      <w:rPr/>
-    </w:lvl>
-    <w:lvl w:ilvl="8">
-      <w:start w:val="1"/>
-      <w:numFmt w:val="decimal"/>
-      <w:lvlText w:val="%9."/>
-      <w:lvlJc w:val="left"/>
-      <w:pPr>
-        <w:tabs>
-          <w:tab w:val="num" w:pos="3600"/>
-        </w:tabs>
-        <w:ind w:left="3600" w:hanging="360"/>
-      </w:pPr>
-      <w:rPr/>
-    </w:lvl>
-  </w:abstractNum>
-  <w:abstractNum w:abstractNumId="3">
-    <w:lvl w:ilvl="0">
-      <w:start w:val="1"/>
-      <w:numFmt w:val="decimal"/>
-      <w:lvlText w:val="%1."/>
-      <w:lvlJc w:val="left"/>
-      <w:pPr>
-        <w:tabs>
           <w:tab w:val="num" w:pos="0"/>
         </w:tabs>
         <w:ind w:left="480" w:hanging="480"/>
@@ -14435,7 +12831,7 @@
       <w:rPr/>
     </w:lvl>
   </w:abstractNum>
-  <w:abstractNum w:abstractNumId="4">
+  <w:abstractNum w:abstractNumId="3">
     <w:lvl w:ilvl="0">
       <w:numFmt w:val="decimal"/>
       <w:suff w:val="nothing"/>
@@ -14554,7 +12950,7 @@
       <w:rPr/>
     </w:lvl>
   </w:abstractNum>
-  <w:abstractNum w:abstractNumId="5">
+  <w:abstractNum w:abstractNumId="4">
     <w:lvl w:ilvl="0">
       <w:start w:val="1"/>
       <w:numFmt w:val="none"/>
@@ -14684,9 +13080,6 @@
   </w:num>
   <w:num w:numId="4">
     <w:abstractNumId w:val="4"/>
-  </w:num>
-  <w:num w:numId="5">
-    <w:abstractNumId w:val="5"/>
   </w:num>
 </w:numbering>
 </file>
@@ -15173,8 +13566,8 @@
     <w:qFormat/>
     <w:rPr/>
   </w:style>
-  <w:style w:type="character" w:styleId="EndnoteCharacters">
-    <w:name w:val="Endnote Characters"/>
+  <w:style w:type="character" w:styleId="EndnoteCharactersuser">
+    <w:name w:val="Endnote Characters (user)"/>
     <w:qFormat/>
     <w:rPr>
       <w:rFonts w:ascii="Times New Roman" w:hAnsi="Times New Roman" w:cs="Times New Roman"/>
@@ -15202,7 +13595,7 @@
     <w:next w:val="BodyText"/>
     <w:qFormat/>
     <w:pPr>
-      <w:overflowPunct w:val="false"/>
+      <w:overflowPunct w:val="true"/>
       <w:spacing w:before="240" w:after="60"/>
       <w:jc w:val="center"/>
       <w:textAlignment w:val="baseline"/>
@@ -15439,7 +13832,7 @@
     <w:basedOn w:val="Normal"/>
     <w:pPr>
       <w:widowControl/>
-      <w:overflowPunct w:val="false"/>
+      <w:overflowPunct w:val="true"/>
       <w:textAlignment w:val="baseline"/>
     </w:pPr>
     <w:rPr>
@@ -15978,7 +14371,7 @@
         <w:tab w:val="center" w:pos="4819" w:leader="none"/>
         <w:tab w:val="right" w:pos="9071" w:leader="none"/>
       </w:tabs>
-      <w:overflowPunct w:val="false"/>
+      <w:overflowPunct w:val="true"/>
       <w:textAlignment w:val="baseline"/>
     </w:pPr>
     <w:rPr>
@@ -16269,7 +14662,7 @@
         <w:right w:val="single" w:sz="6" w:space="1" w:color="000000"/>
       </w:pBdr>
       <w:shd w:val="clear" w:fill="CCCCCC"/>
-      <w:overflowPunct w:val="false"/>
+      <w:overflowPunct w:val="true"/>
       <w:ind w:hanging="1080" w:left="1080" w:right="0"/>
       <w:textAlignment w:val="baseline"/>
     </w:pPr>
@@ -16286,7 +14679,7 @@
     <w:next w:val="Normal"/>
     <w:qFormat/>
     <w:pPr>
-      <w:overflowPunct w:val="false"/>
+      <w:overflowPunct w:val="true"/>
       <w:textAlignment w:val="baseline"/>
     </w:pPr>
     <w:rPr>
@@ -16306,7 +14699,7 @@
         <w:tab w:val="right" w:pos="9360" w:leader="dot"/>
       </w:tabs>
       <w:suppressAutoHyphens w:val="true"/>
-      <w:overflowPunct w:val="false"/>
+      <w:overflowPunct w:val="true"/>
       <w:ind w:hanging="720" w:left="720" w:right="0"/>
       <w:textAlignment w:val="baseline"/>
     </w:pPr>
@@ -16327,7 +14720,7 @@
         <w:tab w:val="right" w:pos="9360" w:leader="dot"/>
       </w:tabs>
       <w:suppressAutoHyphens w:val="true"/>
-      <w:overflowPunct w:val="false"/>
+      <w:overflowPunct w:val="true"/>
       <w:ind w:hanging="1440" w:left="1440" w:right="720"/>
       <w:textAlignment w:val="baseline"/>
     </w:pPr>
@@ -16344,7 +14737,7 @@
     <w:next w:val="Normal"/>
     <w:qFormat/>
     <w:pPr>
-      <w:overflowPunct w:val="false"/>
+      <w:overflowPunct w:val="true"/>
       <w:ind w:hanging="200" w:left="1800" w:right="0"/>
       <w:textAlignment w:val="baseline"/>
     </w:pPr>
@@ -16380,7 +14773,7 @@
     <w:basedOn w:val="Normal"/>
     <w:qFormat/>
     <w:pPr>
-      <w:overflowPunct w:val="false"/>
+      <w:overflowPunct w:val="true"/>
       <w:textAlignment w:val="baseline"/>
     </w:pPr>
     <w:rPr>
@@ -16397,7 +14790,7 @@
     <w:basedOn w:val="Normal"/>
     <w:next w:val="Normal"/>
     <w:pPr>
-      <w:overflowPunct w:val="false"/>
+      <w:overflowPunct w:val="true"/>
       <w:ind w:hanging="200" w:left="600" w:right="0"/>
       <w:textAlignment w:val="baseline"/>
     </w:pPr>
@@ -16414,7 +14807,7 @@
     <w:qFormat/>
     <w:pPr>
       <w:widowControl/>
-      <w:overflowPunct w:val="false"/>
+      <w:overflowPunct w:val="true"/>
       <w:spacing w:before="120" w:after="120"/>
       <w:textAlignment w:val="baseline"/>
     </w:pPr>
@@ -16432,13 +14825,13 @@
     <w:pPr>
       <w:numPr>
         <w:ilvl w:val="0"/>
-        <w:numId w:val="4"/>
+        <w:numId w:val="3"/>
       </w:numPr>
       <w:tabs>
         <w:tab w:val="clear" w:pos="1701"/>
         <w:tab w:val="left" w:pos="1800" w:leader="none"/>
       </w:tabs>
-      <w:overflowPunct w:val="false"/>
+      <w:overflowPunct w:val="true"/>
       <w:ind w:hanging="360" w:left="1800" w:right="0"/>
       <w:textAlignment w:val="baseline"/>
     </w:pPr>
@@ -16456,7 +14849,7 @@
     <w:pPr>
       <w:keepLines/>
       <w:widowControl/>
-      <w:overflowPunct w:val="false"/>
+      <w:overflowPunct w:val="true"/>
       <w:spacing w:lineRule="exact" w:line="240"/>
       <w:textAlignment w:val="baseline"/>
     </w:pPr>
@@ -16484,7 +14877,7 @@
     <w:next w:val="Normal"/>
     <w:qFormat/>
     <w:pPr>
-      <w:overflowPunct w:val="false"/>
+      <w:overflowPunct w:val="true"/>
       <w:spacing w:lineRule="atLeast" w:line="240" w:before="120" w:after="0"/>
       <w:ind w:hanging="1600" w:left="1600" w:right="0"/>
       <w:textAlignment w:val="baseline"/>
@@ -16502,7 +14895,7 @@
     <w:pPr>
       <w:widowControl w:val="false"/>
       <w:suppressAutoHyphens w:val="true"/>
-      <w:overflowPunct w:val="false"/>
+      <w:overflowPunct w:val="true"/>
       <w:bidi w:val="0"/>
       <w:spacing w:before="0" w:after="0"/>
       <w:jc w:val="left"/>
@@ -16609,7 +15002,7 @@
         <w:tab w:val="clear" w:pos="1701"/>
         <w:tab w:val="left" w:pos="360" w:leader="none"/>
       </w:tabs>
-      <w:overflowPunct w:val="false"/>
+      <w:overflowPunct w:val="true"/>
       <w:spacing w:before="66" w:after="54"/>
       <w:textAlignment w:val="baseline"/>
     </w:pPr>

</xml_diff>